<commit_message>
almost done with sprint 3
</commit_message>
<xml_diff>
--- a/Sprint3/T27_Requirements_Analysis_and_Design.docx
+++ b/Sprint3/T27_Requirements_Analysis_and_Design.docx
@@ -13,6 +13,7 @@
           <w:docPartUnique/>
         </w:docPartObj>
       </w:sdtPr>
+      <w:sdtEndPr/>
       <w:sdtContent>
         <w:p>
           <w:pPr>
@@ -160,16 +161,8 @@
                                     <w:rPr>
                                       <w:color w:val="FFFFFF" w:themeColor="background1"/>
                                     </w:rPr>
-                                    <w:t xml:space="preserve">Parisa </w:t>
+                                    <w:t>Parisa Khataei</w:t>
                                   </w:r>
-                                  <w:proofErr w:type="spellStart"/>
-                                  <w:r>
-                                    <w:rPr>
-                                      <w:color w:val="FFFFFF" w:themeColor="background1"/>
-                                    </w:rPr>
-                                    <w:t>Khataei</w:t>
-                                  </w:r>
-                                  <w:proofErr w:type="spellEnd"/>
                                 </w:p>
                                 <w:p>
                                   <w:pPr>
@@ -184,16 +177,8 @@
                                     <w:rPr>
                                       <w:color w:val="FFFFFF" w:themeColor="background1"/>
                                     </w:rPr>
-                                    <w:t xml:space="preserve">Mahdi </w:t>
+                                    <w:t>Mahdi Esmaeelpour</w:t>
                                   </w:r>
-                                  <w:proofErr w:type="spellStart"/>
-                                  <w:r>
-                                    <w:rPr>
-                                      <w:color w:val="FFFFFF" w:themeColor="background1"/>
-                                    </w:rPr>
-                                    <w:t>Esmaeelpour</w:t>
-                                  </w:r>
-                                  <w:proofErr w:type="spellEnd"/>
                                 </w:p>
                                 <w:p>
                                   <w:pPr>
@@ -204,28 +189,12 @@
                                       <w:color w:val="FFFFFF" w:themeColor="background1"/>
                                     </w:rPr>
                                   </w:pPr>
-                                  <w:proofErr w:type="spellStart"/>
                                   <w:r>
                                     <w:rPr>
                                       <w:color w:val="FFFFFF" w:themeColor="background1"/>
                                     </w:rPr>
-                                    <w:t>Vladyslav</w:t>
+                                    <w:t>Vladyslav Bordiug</w:t>
                                   </w:r>
-                                  <w:proofErr w:type="spellEnd"/>
-                                  <w:r>
-                                    <w:rPr>
-                                      <w:color w:val="FFFFFF" w:themeColor="background1"/>
-                                    </w:rPr>
-                                    <w:t xml:space="preserve"> </w:t>
-                                  </w:r>
-                                  <w:proofErr w:type="spellStart"/>
-                                  <w:r>
-                                    <w:rPr>
-                                      <w:color w:val="FFFFFF" w:themeColor="background1"/>
-                                    </w:rPr>
-                                    <w:t>Bordiug</w:t>
-                                  </w:r>
-                                  <w:proofErr w:type="spellEnd"/>
                                 </w:p>
                                 <w:p>
                                   <w:pPr>
@@ -258,6 +227,7 @@
                                       <w:dataBinding w:prefixMappings="xmlns:ns0='http://schemas.openxmlformats.org/officeDocument/2006/extended-properties' " w:xpath="/ns0:Properties[1]/ns0:Company[1]" w:storeItemID="{6668398D-A668-4E3E-A5EB-62B293D839F1}"/>
                                       <w:text/>
                                     </w:sdtPr>
+                                    <w:sdtEndPr/>
                                     <w:sdtContent>
                                       <w:r>
                                         <w:rPr>
@@ -286,6 +256,7 @@
                                       <w:dataBinding w:prefixMappings="xmlns:ns0='http://schemas.microsoft.com/office/2006/coverPageProps' " w:xpath="/ns0:CoverPageProperties[1]/ns0:CompanyAddress[1]" w:storeItemID="{55AF091B-3C7A-41E3-B477-F2FDAA23CFDA}"/>
                                       <w:text/>
                                     </w:sdtPr>
+                                    <w:sdtEndPr/>
                                     <w:sdtContent>
                                       <w:r>
                                         <w:rPr>
@@ -355,6 +326,7 @@
                                     <w:dataBinding w:prefixMappings="xmlns:ns0='http://purl.org/dc/elements/1.1/' xmlns:ns1='http://schemas.openxmlformats.org/package/2006/metadata/core-properties' " w:xpath="/ns1:coreProperties[1]/ns0:title[1]" w:storeItemID="{6C3C8BC8-F283-45AE-878A-BAB7291924A1}"/>
                                     <w:text/>
                                   </w:sdtPr>
+                                  <w:sdtEndPr/>
                                   <w:sdtContent>
                                     <w:p>
                                       <w:pPr>
@@ -461,16 +433,8 @@
                               <w:rPr>
                                 <w:color w:val="FFFFFF" w:themeColor="background1"/>
                               </w:rPr>
-                              <w:t xml:space="preserve">Parisa </w:t>
+                              <w:t>Parisa Khataei</w:t>
                             </w:r>
-                            <w:proofErr w:type="spellStart"/>
-                            <w:r>
-                              <w:rPr>
-                                <w:color w:val="FFFFFF" w:themeColor="background1"/>
-                              </w:rPr>
-                              <w:t>Khataei</w:t>
-                            </w:r>
-                            <w:proofErr w:type="spellEnd"/>
                           </w:p>
                           <w:p>
                             <w:pPr>
@@ -485,16 +449,8 @@
                               <w:rPr>
                                 <w:color w:val="FFFFFF" w:themeColor="background1"/>
                               </w:rPr>
-                              <w:t xml:space="preserve">Mahdi </w:t>
+                              <w:t>Mahdi Esmaeelpour</w:t>
                             </w:r>
-                            <w:proofErr w:type="spellStart"/>
-                            <w:r>
-                              <w:rPr>
-                                <w:color w:val="FFFFFF" w:themeColor="background1"/>
-                              </w:rPr>
-                              <w:t>Esmaeelpour</w:t>
-                            </w:r>
-                            <w:proofErr w:type="spellEnd"/>
                           </w:p>
                           <w:p>
                             <w:pPr>
@@ -505,28 +461,12 @@
                                 <w:color w:val="FFFFFF" w:themeColor="background1"/>
                               </w:rPr>
                             </w:pPr>
-                            <w:proofErr w:type="spellStart"/>
                             <w:r>
                               <w:rPr>
                                 <w:color w:val="FFFFFF" w:themeColor="background1"/>
                               </w:rPr>
-                              <w:t>Vladyslav</w:t>
+                              <w:t>Vladyslav Bordiug</w:t>
                             </w:r>
-                            <w:proofErr w:type="spellEnd"/>
-                            <w:r>
-                              <w:rPr>
-                                <w:color w:val="FFFFFF" w:themeColor="background1"/>
-                              </w:rPr>
-                              <w:t xml:space="preserve"> </w:t>
-                            </w:r>
-                            <w:proofErr w:type="spellStart"/>
-                            <w:r>
-                              <w:rPr>
-                                <w:color w:val="FFFFFF" w:themeColor="background1"/>
-                              </w:rPr>
-                              <w:t>Bordiug</w:t>
-                            </w:r>
-                            <w:proofErr w:type="spellEnd"/>
                           </w:p>
                           <w:p>
                             <w:pPr>
@@ -559,6 +499,7 @@
                                 <w:dataBinding w:prefixMappings="xmlns:ns0='http://schemas.openxmlformats.org/officeDocument/2006/extended-properties' " w:xpath="/ns0:Properties[1]/ns0:Company[1]" w:storeItemID="{6668398D-A668-4E3E-A5EB-62B293D839F1}"/>
                                 <w:text/>
                               </w:sdtPr>
+                              <w:sdtEndPr/>
                               <w:sdtContent>
                                 <w:r>
                                   <w:rPr>
@@ -587,6 +528,7 @@
                                 <w:dataBinding w:prefixMappings="xmlns:ns0='http://schemas.microsoft.com/office/2006/coverPageProps' " w:xpath="/ns0:CoverPageProperties[1]/ns0:CompanyAddress[1]" w:storeItemID="{55AF091B-3C7A-41E3-B477-F2FDAA23CFDA}"/>
                                 <w:text/>
                               </w:sdtPr>
+                              <w:sdtEndPr/>
                               <w:sdtContent>
                                 <w:r>
                                   <w:rPr>
@@ -622,6 +564,7 @@
                               <w:dataBinding w:prefixMappings="xmlns:ns0='http://purl.org/dc/elements/1.1/' xmlns:ns1='http://schemas.openxmlformats.org/package/2006/metadata/core-properties' " w:xpath="/ns1:coreProperties[1]/ns0:title[1]" w:storeItemID="{6C3C8BC8-F283-45AE-878A-BAB7291924A1}"/>
                               <w:text/>
                             </w:sdtPr>
+                            <w:sdtEndPr/>
                             <w:sdtContent>
                               <w:p>
                                 <w:pPr>
@@ -776,7 +719,10 @@
     <w:sdt>
       <w:sdtPr>
         <w:rPr>
-          <w:rFonts w:ascii="Century Gothic" w:hAnsi="Century Gothic"/>
+          <w:rFonts w:ascii="Century Gothic" w:eastAsiaTheme="minorHAnsi" w:hAnsi="Century Gothic" w:cstheme="minorBidi"/>
+          <w:color w:val="auto"/>
+          <w:sz w:val="22"/>
+          <w:szCs w:val="22"/>
         </w:rPr>
         <w:id w:val="-586232833"/>
         <w:docPartObj>
@@ -786,13 +732,9 @@
       </w:sdtPr>
       <w:sdtEndPr>
         <w:rPr>
-          <w:rFonts w:eastAsiaTheme="minorHAnsi" w:cstheme="minorBidi"/>
           <w:b/>
           <w:bCs/>
           <w:noProof/>
-          <w:color w:val="auto"/>
-          <w:sz w:val="22"/>
-          <w:szCs w:val="22"/>
         </w:rPr>
       </w:sdtEndPr>
       <w:sdtContent>
@@ -818,6 +760,7 @@
               <w:tab w:val="right" w:leader="dot" w:pos="9350"/>
             </w:tabs>
             <w:rPr>
+              <w:rFonts w:eastAsiaTheme="minorEastAsia"/>
               <w:noProof/>
             </w:rPr>
           </w:pPr>
@@ -839,7 +782,7 @@
             </w:rPr>
             <w:fldChar w:fldCharType="separate"/>
           </w:r>
-          <w:hyperlink w:anchor="_Toc22759700" w:history="1">
+          <w:hyperlink w:anchor="_Toc23959708" w:history="1">
             <w:r>
               <w:rPr>
                 <w:rStyle w:val="Hyperlink"/>
@@ -867,7 +810,7 @@
                 <w:noProof/>
                 <w:webHidden/>
               </w:rPr>
-              <w:instrText xml:space="preserve"> PAGEREF _Toc22759700 \h </w:instrText>
+              <w:instrText xml:space="preserve"> PAGEREF _Toc23959708 \h </w:instrText>
             </w:r>
             <w:r>
               <w:rPr>
@@ -905,10 +848,11 @@
               <w:tab w:val="right" w:leader="dot" w:pos="9350"/>
             </w:tabs>
             <w:rPr>
+              <w:rFonts w:eastAsiaTheme="minorEastAsia"/>
               <w:noProof/>
             </w:rPr>
           </w:pPr>
-          <w:hyperlink w:anchor="_Toc22759701" w:history="1">
+          <w:hyperlink w:anchor="_Toc23959709" w:history="1">
             <w:r>
               <w:rPr>
                 <w:rStyle w:val="Hyperlink"/>
@@ -936,7 +880,7 @@
                 <w:noProof/>
                 <w:webHidden/>
               </w:rPr>
-              <w:instrText xml:space="preserve"> PAGEREF _Toc22759701 \h </w:instrText>
+              <w:instrText xml:space="preserve"> PAGEREF _Toc23959709 \h </w:instrText>
             </w:r>
             <w:r>
               <w:rPr>
@@ -974,10 +918,11 @@
               <w:tab w:val="right" w:leader="dot" w:pos="9350"/>
             </w:tabs>
             <w:rPr>
+              <w:rFonts w:eastAsiaTheme="minorEastAsia"/>
               <w:noProof/>
             </w:rPr>
           </w:pPr>
-          <w:hyperlink w:anchor="_Toc22759702" w:history="1">
+          <w:hyperlink w:anchor="_Toc23959710" w:history="1">
             <w:r>
               <w:rPr>
                 <w:rStyle w:val="Hyperlink"/>
@@ -1005,7 +950,7 @@
                 <w:noProof/>
                 <w:webHidden/>
               </w:rPr>
-              <w:instrText xml:space="preserve"> PAGEREF _Toc22759702 \h </w:instrText>
+              <w:instrText xml:space="preserve"> PAGEREF _Toc23959710 \h </w:instrText>
             </w:r>
             <w:r>
               <w:rPr>
@@ -1043,10 +988,11 @@
               <w:tab w:val="right" w:leader="dot" w:pos="9350"/>
             </w:tabs>
             <w:rPr>
+              <w:rFonts w:eastAsiaTheme="minorEastAsia"/>
               <w:noProof/>
             </w:rPr>
           </w:pPr>
-          <w:hyperlink w:anchor="_Toc22759703" w:history="1">
+          <w:hyperlink w:anchor="_Toc23959711" w:history="1">
             <w:r>
               <w:rPr>
                 <w:rStyle w:val="Hyperlink"/>
@@ -1074,7 +1020,7 @@
                 <w:noProof/>
                 <w:webHidden/>
               </w:rPr>
-              <w:instrText xml:space="preserve"> PAGEREF _Toc22759703 \h </w:instrText>
+              <w:instrText xml:space="preserve"> PAGEREF _Toc23959711 \h </w:instrText>
             </w:r>
             <w:r>
               <w:rPr>
@@ -1112,10 +1058,11 @@
               <w:tab w:val="right" w:leader="dot" w:pos="9350"/>
             </w:tabs>
             <w:rPr>
+              <w:rFonts w:eastAsiaTheme="minorEastAsia"/>
               <w:noProof/>
             </w:rPr>
           </w:pPr>
-          <w:hyperlink w:anchor="_Toc22759704" w:history="1">
+          <w:hyperlink w:anchor="_Toc23959712" w:history="1">
             <w:r>
               <w:rPr>
                 <w:rStyle w:val="Hyperlink"/>
@@ -1143,7 +1090,7 @@
                 <w:noProof/>
                 <w:webHidden/>
               </w:rPr>
-              <w:instrText xml:space="preserve"> PAGEREF _Toc22759704 \h </w:instrText>
+              <w:instrText xml:space="preserve"> PAGEREF _Toc23959712 \h </w:instrText>
             </w:r>
             <w:r>
               <w:rPr>
@@ -1181,10 +1128,11 @@
               <w:tab w:val="right" w:leader="dot" w:pos="9350"/>
             </w:tabs>
             <w:rPr>
+              <w:rFonts w:eastAsiaTheme="minorEastAsia"/>
               <w:noProof/>
             </w:rPr>
           </w:pPr>
-          <w:hyperlink w:anchor="_Toc22759705" w:history="1">
+          <w:hyperlink w:anchor="_Toc23959713" w:history="1">
             <w:r>
               <w:rPr>
                 <w:rStyle w:val="Hyperlink"/>
@@ -1212,7 +1160,7 @@
                 <w:noProof/>
                 <w:webHidden/>
               </w:rPr>
-              <w:instrText xml:space="preserve"> PAGEREF _Toc22759705 \h </w:instrText>
+              <w:instrText xml:space="preserve"> PAGEREF _Toc23959713 \h </w:instrText>
             </w:r>
             <w:r>
               <w:rPr>
@@ -1250,10 +1198,11 @@
               <w:tab w:val="right" w:leader="dot" w:pos="9350"/>
             </w:tabs>
             <w:rPr>
+              <w:rFonts w:eastAsiaTheme="minorEastAsia"/>
               <w:noProof/>
             </w:rPr>
           </w:pPr>
-          <w:hyperlink w:anchor="_Toc22759706" w:history="1">
+          <w:hyperlink w:anchor="_Toc23959714" w:history="1">
             <w:r>
               <w:rPr>
                 <w:rStyle w:val="Hyperlink"/>
@@ -1281,7 +1230,7 @@
                 <w:noProof/>
                 <w:webHidden/>
               </w:rPr>
-              <w:instrText xml:space="preserve"> PAGEREF _Toc22759706 \h </w:instrText>
+              <w:instrText xml:space="preserve"> PAGEREF _Toc23959714 \h </w:instrText>
             </w:r>
             <w:r>
               <w:rPr>
@@ -1319,10 +1268,11 @@
               <w:tab w:val="right" w:leader="dot" w:pos="9350"/>
             </w:tabs>
             <w:rPr>
+              <w:rFonts w:eastAsiaTheme="minorEastAsia"/>
               <w:noProof/>
             </w:rPr>
           </w:pPr>
-          <w:hyperlink w:anchor="_Toc22759707" w:history="1">
+          <w:hyperlink w:anchor="_Toc23959715" w:history="1">
             <w:r>
               <w:rPr>
                 <w:rStyle w:val="Hyperlink"/>
@@ -1350,7 +1300,7 @@
                 <w:noProof/>
                 <w:webHidden/>
               </w:rPr>
-              <w:instrText xml:space="preserve"> PAGEREF _Toc22759707 \h </w:instrText>
+              <w:instrText xml:space="preserve"> PAGEREF _Toc23959715 \h </w:instrText>
             </w:r>
             <w:r>
               <w:rPr>
@@ -1388,10 +1338,11 @@
               <w:tab w:val="right" w:leader="dot" w:pos="9350"/>
             </w:tabs>
             <w:rPr>
+              <w:rFonts w:eastAsiaTheme="minorEastAsia"/>
               <w:noProof/>
             </w:rPr>
           </w:pPr>
-          <w:hyperlink w:anchor="_Toc22759708" w:history="1">
+          <w:hyperlink w:anchor="_Toc23959716" w:history="1">
             <w:r>
               <w:rPr>
                 <w:rStyle w:val="Hyperlink"/>
@@ -1419,7 +1370,7 @@
                 <w:noProof/>
                 <w:webHidden/>
               </w:rPr>
-              <w:instrText xml:space="preserve"> PAGEREF _Toc22759708 \h </w:instrText>
+              <w:instrText xml:space="preserve"> PAGEREF _Toc23959716 \h </w:instrText>
             </w:r>
             <w:r>
               <w:rPr>
@@ -1457,10 +1408,11 @@
               <w:tab w:val="right" w:leader="dot" w:pos="9350"/>
             </w:tabs>
             <w:rPr>
+              <w:rFonts w:eastAsiaTheme="minorEastAsia"/>
               <w:noProof/>
             </w:rPr>
           </w:pPr>
-          <w:hyperlink w:anchor="_Toc22759709" w:history="1">
+          <w:hyperlink w:anchor="_Toc23959717" w:history="1">
             <w:r>
               <w:rPr>
                 <w:rStyle w:val="Hyperlink"/>
@@ -1488,7 +1440,7 @@
                 <w:noProof/>
                 <w:webHidden/>
               </w:rPr>
-              <w:instrText xml:space="preserve"> PAGEREF _Toc22759709 \h </w:instrText>
+              <w:instrText xml:space="preserve"> PAGEREF _Toc23959717 \h </w:instrText>
             </w:r>
             <w:r>
               <w:rPr>
@@ -1526,10 +1478,11 @@
               <w:tab w:val="right" w:leader="dot" w:pos="9350"/>
             </w:tabs>
             <w:rPr>
+              <w:rFonts w:eastAsiaTheme="minorEastAsia"/>
               <w:noProof/>
             </w:rPr>
           </w:pPr>
-          <w:hyperlink w:anchor="_Toc22759710" w:history="1">
+          <w:hyperlink w:anchor="_Toc23959718" w:history="1">
             <w:r>
               <w:rPr>
                 <w:rStyle w:val="Hyperlink"/>
@@ -1557,7 +1510,7 @@
                 <w:noProof/>
                 <w:webHidden/>
               </w:rPr>
-              <w:instrText xml:space="preserve"> PAGEREF _Toc22759710 \h </w:instrText>
+              <w:instrText xml:space="preserve"> PAGEREF _Toc23959718 \h </w:instrText>
             </w:r>
             <w:r>
               <w:rPr>
@@ -1595,79 +1548,11 @@
               <w:tab w:val="right" w:leader="dot" w:pos="9350"/>
             </w:tabs>
             <w:rPr>
+              <w:rFonts w:eastAsiaTheme="minorEastAsia"/>
               <w:noProof/>
             </w:rPr>
           </w:pPr>
-          <w:hyperlink w:anchor="_Toc22759711" w:history="1">
-            <w:r>
-              <w:rPr>
-                <w:rStyle w:val="Hyperlink"/>
-                <w:rFonts w:ascii="Century Gothic" w:hAnsi="Century Gothic" w:cs="Arial"/>
-                <w:noProof/>
-              </w:rPr>
-              <w:t>Other Requirements</w:t>
-            </w:r>
-            <w:r>
-              <w:rPr>
-                <w:noProof/>
-                <w:webHidden/>
-              </w:rPr>
-              <w:tab/>
-            </w:r>
-            <w:r>
-              <w:rPr>
-                <w:noProof/>
-                <w:webHidden/>
-              </w:rPr>
-              <w:fldChar w:fldCharType="begin"/>
-            </w:r>
-            <w:r>
-              <w:rPr>
-                <w:noProof/>
-                <w:webHidden/>
-              </w:rPr>
-              <w:instrText xml:space="preserve"> PAGEREF _Toc22759711 \h </w:instrText>
-            </w:r>
-            <w:r>
-              <w:rPr>
-                <w:noProof/>
-                <w:webHidden/>
-              </w:rPr>
-            </w:r>
-            <w:r>
-              <w:rPr>
-                <w:noProof/>
-                <w:webHidden/>
-              </w:rPr>
-              <w:fldChar w:fldCharType="separate"/>
-            </w:r>
-            <w:r>
-              <w:rPr>
-                <w:noProof/>
-                <w:webHidden/>
-              </w:rPr>
-              <w:t>7</w:t>
-            </w:r>
-            <w:r>
-              <w:rPr>
-                <w:noProof/>
-                <w:webHidden/>
-              </w:rPr>
-              <w:fldChar w:fldCharType="end"/>
-            </w:r>
-          </w:hyperlink>
-        </w:p>
-        <w:p>
-          <w:pPr>
-            <w:pStyle w:val="TOC1"/>
-            <w:tabs>
-              <w:tab w:val="right" w:leader="dot" w:pos="9350"/>
-            </w:tabs>
-            <w:rPr>
-              <w:noProof/>
-            </w:rPr>
-          </w:pPr>
-          <w:hyperlink w:anchor="_Toc22759712" w:history="1">
+          <w:hyperlink w:anchor="_Toc23959719" w:history="1">
             <w:r>
               <w:rPr>
                 <w:rStyle w:val="Hyperlink"/>
@@ -1696,7 +1581,7 @@
                 <w:noProof/>
                 <w:webHidden/>
               </w:rPr>
-              <w:instrText xml:space="preserve"> PAGEREF _Toc22759712 \h </w:instrText>
+              <w:instrText xml:space="preserve"> PAGEREF _Toc23959719 \h </w:instrText>
             </w:r>
             <w:r>
               <w:rPr>
@@ -1716,7 +1601,7 @@
                 <w:noProof/>
                 <w:webHidden/>
               </w:rPr>
-              <w:t>8</w:t>
+              <w:t>9</w:t>
             </w:r>
             <w:r>
               <w:rPr>
@@ -1771,7 +1656,7 @@
         </w:rPr>
       </w:pPr>
       <w:bookmarkStart w:id="0" w:name="_Toc239824287"/>
-      <w:bookmarkStart w:id="1" w:name="_Toc22759700"/>
+      <w:bookmarkStart w:id="1" w:name="_Toc23959708"/>
       <w:r>
         <w:rPr>
           <w:rFonts w:ascii="Century Gothic" w:hAnsi="Century Gothic"/>
@@ -1809,7 +1694,7 @@
       <w:bookmarkStart w:id="5" w:name="_Toc201116798"/>
       <w:bookmarkStart w:id="6" w:name="_Toc201116912"/>
       <w:bookmarkStart w:id="7" w:name="_Toc239824288"/>
-      <w:bookmarkStart w:id="8" w:name="_Toc22759701"/>
+      <w:bookmarkStart w:id="8" w:name="_Toc23959709"/>
       <w:bookmarkEnd w:id="2"/>
       <w:bookmarkEnd w:id="3"/>
       <w:bookmarkEnd w:id="4"/>
@@ -1873,7 +1758,39 @@
           <w:sz w:val="24"/>
           <w:szCs w:val="24"/>
         </w:rPr>
-        <w:t>. It will explain the intended use and functionality of the system and the graphical representation (the interface). Details about the application’s limitations will also be provided. This report is intended for both the stakeholders’ and the developers’ use and acts as a support documentation of the application.</w:t>
+        <w:t xml:space="preserve">. It will explain the system </w:t>
+      </w:r>
+      <w:r>
+        <w:rPr>
+          <w:rFonts w:ascii="Century Gothic" w:hAnsi="Century Gothic"/>
+          <w:sz w:val="24"/>
+          <w:szCs w:val="24"/>
+        </w:rPr>
+        <w:t xml:space="preserve">in details, covering the requirements, </w:t>
+      </w:r>
+      <w:r>
+        <w:rPr>
+          <w:rFonts w:ascii="Century Gothic" w:hAnsi="Century Gothic"/>
+          <w:sz w:val="24"/>
+          <w:szCs w:val="24"/>
+        </w:rPr>
+        <w:t>intended use and functionality</w:t>
+      </w:r>
+      <w:r>
+        <w:rPr>
+          <w:rFonts w:ascii="Century Gothic" w:hAnsi="Century Gothic"/>
+          <w:sz w:val="24"/>
+          <w:szCs w:val="24"/>
+        </w:rPr>
+        <w:t xml:space="preserve">, as well as </w:t>
+      </w:r>
+      <w:r>
+        <w:rPr>
+          <w:rFonts w:ascii="Century Gothic" w:hAnsi="Century Gothic"/>
+          <w:sz w:val="24"/>
+          <w:szCs w:val="24"/>
+        </w:rPr>
+        <w:t>the graphical representation (the interface). Details about the application’s limitations will also be provided. This report is intended for both the stakeholders’ and the developers’ use and acts as a support documentation of the application.</w:t>
       </w:r>
     </w:p>
     <w:p>
@@ -1887,7 +1804,7 @@
         </w:rPr>
       </w:pPr>
       <w:bookmarkStart w:id="9" w:name="_Toc239824289"/>
-      <w:bookmarkStart w:id="10" w:name="_Toc22759702"/>
+      <w:bookmarkStart w:id="10" w:name="_Toc23959710"/>
       <w:r>
         <w:rPr>
           <w:rFonts w:ascii="Century Gothic" w:hAnsi="Century Gothic"/>
@@ -1916,6 +1833,14 @@
         </w:rPr>
         <w:t xml:space="preserve">The final product will be presented in a form of mobile fitness application. The application will be designed to provide users with exercise routines that can be completed from home. By following the guidelines, users will be able to save time and money on attending a regular fitness facility. In order to not miss a session, it will be possible to synchronize the workout schedule with the personal calendar. Upon doing this, the user can opt for receiving notifications about upcoming sessions. Moreover, users will be encouraged to move more throughout the day by the GPS tracking feature and tracking their progress in the dedicated section of the application. </w:t>
       </w:r>
+      <w:r>
+        <w:rPr>
+          <w:rFonts w:ascii="Century Gothic" w:hAnsi="Century Gothic"/>
+          <w:sz w:val="24"/>
+          <w:szCs w:val="24"/>
+        </w:rPr>
+        <w:t>Should the user discover a technical issue, they can contact the development team and address their concern.</w:t>
+      </w:r>
     </w:p>
     <w:p>
       <w:pPr>
@@ -1926,6 +1851,77 @@
           <w:szCs w:val="24"/>
         </w:rPr>
       </w:pPr>
+      <w:r>
+        <w:rPr>
+          <w:rFonts w:ascii="Century Gothic" w:hAnsi="Century Gothic"/>
+          <w:sz w:val="24"/>
+          <w:szCs w:val="24"/>
+        </w:rPr>
+        <w:t>At this version of the system, the following functions will be out of scope:</w:t>
+      </w:r>
+    </w:p>
+    <w:p>
+      <w:pPr>
+        <w:pStyle w:val="ListParagraph"/>
+        <w:numPr>
+          <w:ilvl w:val="0"/>
+          <w:numId w:val="8"/>
+        </w:numPr>
+        <w:spacing w:line="276" w:lineRule="auto"/>
+        <w:rPr>
+          <w:rFonts w:ascii="Century Gothic" w:hAnsi="Century Gothic"/>
+        </w:rPr>
+      </w:pPr>
+      <w:r>
+        <w:rPr>
+          <w:rFonts w:ascii="Century Gothic" w:hAnsi="Century Gothic"/>
+        </w:rPr>
+        <w:t>diet and nutrition information</w:t>
+      </w:r>
+    </w:p>
+    <w:p>
+      <w:pPr>
+        <w:pStyle w:val="ListParagraph"/>
+        <w:numPr>
+          <w:ilvl w:val="0"/>
+          <w:numId w:val="8"/>
+        </w:numPr>
+        <w:spacing w:line="276" w:lineRule="auto"/>
+        <w:rPr>
+          <w:rFonts w:ascii="Century Gothic" w:hAnsi="Century Gothic"/>
+        </w:rPr>
+      </w:pPr>
+      <w:r>
+        <w:rPr>
+          <w:rFonts w:ascii="Century Gothic" w:hAnsi="Century Gothic"/>
+        </w:rPr>
+        <w:t>personal training</w:t>
+      </w:r>
+    </w:p>
+    <w:p>
+      <w:pPr>
+        <w:pStyle w:val="ListParagraph"/>
+        <w:numPr>
+          <w:ilvl w:val="0"/>
+          <w:numId w:val="8"/>
+        </w:numPr>
+        <w:spacing w:line="276" w:lineRule="auto"/>
+        <w:rPr>
+          <w:rFonts w:ascii="Century Gothic" w:hAnsi="Century Gothic"/>
+        </w:rPr>
+      </w:pPr>
+      <w:r>
+        <w:rPr>
+          <w:rFonts w:ascii="Century Gothic" w:hAnsi="Century Gothic"/>
+        </w:rPr>
+        <w:t>communication</w:t>
+      </w:r>
+      <w:r>
+        <w:rPr>
+          <w:rFonts w:ascii="Century Gothic" w:hAnsi="Century Gothic"/>
+        </w:rPr>
+        <w:t xml:space="preserve"> within the application</w:t>
+      </w:r>
     </w:p>
     <w:p>
       <w:pPr>
@@ -1938,7 +1934,7 @@
         </w:rPr>
       </w:pPr>
       <w:bookmarkStart w:id="11" w:name="_Toc239824292"/>
-      <w:bookmarkStart w:id="12" w:name="_Toc22759703"/>
+      <w:bookmarkStart w:id="12" w:name="_Toc23959711"/>
       <w:r>
         <w:rPr>
           <w:rFonts w:ascii="Century Gothic" w:hAnsi="Century Gothic"/>
@@ -1962,7 +1958,7 @@
         </w:rPr>
       </w:pPr>
       <w:bookmarkStart w:id="13" w:name="_Toc239824293"/>
-      <w:bookmarkStart w:id="14" w:name="_Toc22759704"/>
+      <w:bookmarkStart w:id="14" w:name="_Toc23959712"/>
       <w:r>
         <w:rPr>
           <w:rFonts w:ascii="Century Gothic" w:hAnsi="Century Gothic"/>
@@ -1989,7 +1985,103 @@
           <w:sz w:val="24"/>
           <w:szCs w:val="24"/>
         </w:rPr>
-        <w:t xml:space="preserve">TopFit application is a new system designed based on the market demand. It takes origin from other fitness applications on the market and contains the most popular exercise routines among different categories of people. It is intended to use in place of attending a fitness facility: the content is free and can be used from any convenient place. The first release will be only available for use on Android devices. </w:t>
+        <w:t>TopFit application is a new system designed based on the market demand</w:t>
+      </w:r>
+      <w:r>
+        <w:rPr>
+          <w:rFonts w:ascii="Century Gothic" w:hAnsi="Century Gothic"/>
+          <w:sz w:val="24"/>
+          <w:szCs w:val="24"/>
+        </w:rPr>
+        <w:t>. The idea</w:t>
+      </w:r>
+      <w:r>
+        <w:rPr>
+          <w:rFonts w:ascii="Century Gothic" w:hAnsi="Century Gothic"/>
+          <w:sz w:val="24"/>
+          <w:szCs w:val="24"/>
+        </w:rPr>
+        <w:t xml:space="preserve"> takes origin </w:t>
+      </w:r>
+      <w:r>
+        <w:rPr>
+          <w:rFonts w:ascii="Century Gothic" w:hAnsi="Century Gothic"/>
+          <w:sz w:val="24"/>
+          <w:szCs w:val="24"/>
+        </w:rPr>
+        <w:t>in</w:t>
+      </w:r>
+      <w:r>
+        <w:rPr>
+          <w:rFonts w:ascii="Century Gothic" w:hAnsi="Century Gothic"/>
+          <w:sz w:val="24"/>
+          <w:szCs w:val="24"/>
+        </w:rPr>
+        <w:t xml:space="preserve"> other fitness applications</w:t>
+      </w:r>
+      <w:r>
+        <w:rPr>
+          <w:rFonts w:ascii="Century Gothic" w:hAnsi="Century Gothic"/>
+          <w:sz w:val="24"/>
+          <w:szCs w:val="24"/>
+        </w:rPr>
+        <w:t xml:space="preserve"> that currently  populate </w:t>
+      </w:r>
+      <w:r>
+        <w:rPr>
+          <w:rFonts w:ascii="Century Gothic" w:hAnsi="Century Gothic"/>
+          <w:sz w:val="24"/>
+          <w:szCs w:val="24"/>
+        </w:rPr>
+        <w:t xml:space="preserve">the market and contains the most popular exercise routines among different categories of people. </w:t>
+      </w:r>
+      <w:r>
+        <w:rPr>
+          <w:rFonts w:ascii="Century Gothic" w:hAnsi="Century Gothic"/>
+          <w:sz w:val="24"/>
+          <w:szCs w:val="24"/>
+        </w:rPr>
+        <w:t xml:space="preserve">The application </w:t>
+      </w:r>
+      <w:r>
+        <w:rPr>
+          <w:rFonts w:ascii="Century Gothic" w:hAnsi="Century Gothic"/>
+          <w:sz w:val="24"/>
+          <w:szCs w:val="24"/>
+        </w:rPr>
+        <w:t xml:space="preserve">is intended to use in place of attending a fitness facility: the content is free and can be used from any convenient place. The first release will be only available for use on Android </w:t>
+      </w:r>
+      <w:r>
+        <w:rPr>
+          <w:rFonts w:ascii="Century Gothic" w:hAnsi="Century Gothic"/>
+          <w:sz w:val="24"/>
+          <w:szCs w:val="24"/>
+        </w:rPr>
+        <w:t xml:space="preserve">mobile </w:t>
+      </w:r>
+      <w:r>
+        <w:rPr>
+          <w:rFonts w:ascii="Century Gothic" w:hAnsi="Century Gothic"/>
+          <w:sz w:val="24"/>
+          <w:szCs w:val="24"/>
+        </w:rPr>
+        <w:t>devices</w:t>
+      </w:r>
+      <w:r>
+        <w:rPr>
+          <w:rFonts w:ascii="Century Gothic" w:hAnsi="Century Gothic"/>
+          <w:sz w:val="24"/>
+          <w:szCs w:val="24"/>
+        </w:rPr>
+        <w:t>, but future development allows for expansion towards Android Wear and iOS</w:t>
+      </w:r>
+      <w:r>
+        <w:rPr>
+          <w:rFonts w:ascii="Century Gothic" w:hAnsi="Century Gothic"/>
+          <w:sz w:val="24"/>
+          <w:szCs w:val="24"/>
+        </w:rPr>
+        <w:t xml:space="preserve">. </w:t>
       </w:r>
     </w:p>
     <w:p>
@@ -2003,13 +2095,14 @@
         </w:rPr>
       </w:pPr>
       <w:bookmarkStart w:id="15" w:name="_Toc239824294"/>
-      <w:bookmarkStart w:id="16" w:name="_Toc22759705"/>
+      <w:bookmarkStart w:id="16" w:name="_Toc23959713"/>
       <w:r>
         <w:rPr>
           <w:rFonts w:ascii="Century Gothic" w:hAnsi="Century Gothic"/>
           <w:sz w:val="28"/>
           <w:szCs w:val="28"/>
         </w:rPr>
+        <w:lastRenderedPageBreak/>
         <w:t>System Context</w:t>
       </w:r>
       <w:bookmarkEnd w:id="15"/>
@@ -2030,16 +2123,23 @@
           <w:sz w:val="24"/>
           <w:szCs w:val="24"/>
         </w:rPr>
-        <w:t xml:space="preserve">TopFit application seeks to improve the fitness experience by offering free content and user-friendly interface. By utilizing it, people with sedentary lifestyle and a lack of time / money to attend regular fitness facilities will be able to </w:t>
-      </w:r>
-      <w:r>
-        <w:rPr>
-          <w:rFonts w:ascii="Century Gothic" w:hAnsi="Century Gothic"/>
-          <w:sz w:val="24"/>
-          <w:szCs w:val="24"/>
-        </w:rPr>
-        <w:lastRenderedPageBreak/>
-        <w:t>exercise at any convenient place.  TopFit offers well-balanced routines developed by professionals and confirmed to be effective and safe to perform without supervision. By undertaking the development, the team hopes to advance the knowledge of mobile application development and design. Conducting the project is also supposed to promote the company and enhance its reputation among competitors. While at the current moment generating revenue is not the primary purpose, it will likely serve as a long-term goal.</w:t>
+        <w:t xml:space="preserve">TopFit application seeks to improve the </w:t>
+      </w:r>
+      <w:r>
+        <w:rPr>
+          <w:rFonts w:ascii="Century Gothic" w:hAnsi="Century Gothic"/>
+          <w:sz w:val="24"/>
+          <w:szCs w:val="24"/>
+        </w:rPr>
+        <w:t>exercise</w:t>
+      </w:r>
+      <w:r>
+        <w:rPr>
+          <w:rFonts w:ascii="Century Gothic" w:hAnsi="Century Gothic"/>
+          <w:sz w:val="24"/>
+          <w:szCs w:val="24"/>
+        </w:rPr>
+        <w:t xml:space="preserve"> experience by offering free content and user-friendly interface. By utilizing it, people with sedentary lifestyle and a lack of time / money to attend regular fitness facilities will be able to exercise at any convenient place.  TopFit offers well-balanced routines developed by professionals and confirmed to be effective and safe to perform without supervision. By undertaking the development, the team hopes to advance the knowledge of mobile application development and design. Conducting the project is also supposed to promote the company and enhance its reputation among competitors. While at the current moment generating revenue is not the primary purpose, it will likely serve as a long-term goal.</w:t>
       </w:r>
     </w:p>
     <w:p>
@@ -2053,7 +2153,7 @@
         </w:rPr>
       </w:pPr>
       <w:bookmarkStart w:id="17" w:name="_Toc239824295"/>
-      <w:bookmarkStart w:id="18" w:name="_Toc22759706"/>
+      <w:bookmarkStart w:id="18" w:name="_Toc23959714"/>
       <w:r>
         <w:rPr>
           <w:rFonts w:ascii="Century Gothic" w:hAnsi="Century Gothic"/>
@@ -2095,10 +2195,20 @@
       <w:r>
         <w:rPr>
           <w:rFonts w:ascii="Century Gothic" w:hAnsi="Century Gothic"/>
-          <w:sz w:val="24"/>
-          <w:szCs w:val="24"/>
-        </w:rPr>
-        <w:t xml:space="preserve">Cost – the project has no budget because open-source technologies are used. Thus, no costs should be involved in the development.  </w:t>
+          <w:b/>
+          <w:bCs/>
+          <w:sz w:val="24"/>
+          <w:szCs w:val="24"/>
+        </w:rPr>
+        <w:t>Cost</w:t>
+      </w:r>
+      <w:r>
+        <w:rPr>
+          <w:rFonts w:ascii="Century Gothic" w:hAnsi="Century Gothic"/>
+          <w:sz w:val="24"/>
+          <w:szCs w:val="24"/>
+        </w:rPr>
+        <w:t xml:space="preserve"> – the project has no budget because open-source technologies are used. Thus, no costs should be involved in the development.  </w:t>
       </w:r>
     </w:p>
     <w:p>
@@ -2113,10 +2223,20 @@
       <w:r>
         <w:rPr>
           <w:rFonts w:ascii="Century Gothic" w:hAnsi="Century Gothic"/>
-          <w:sz w:val="24"/>
-          <w:szCs w:val="24"/>
-        </w:rPr>
-        <w:t>Scope – development of a native Android application</w:t>
+          <w:b/>
+          <w:bCs/>
+          <w:sz w:val="24"/>
+          <w:szCs w:val="24"/>
+        </w:rPr>
+        <w:t>Scope</w:t>
+      </w:r>
+      <w:r>
+        <w:rPr>
+          <w:rFonts w:ascii="Century Gothic" w:hAnsi="Century Gothic"/>
+          <w:sz w:val="24"/>
+          <w:szCs w:val="24"/>
+        </w:rPr>
+        <w:t xml:space="preserve"> – development of a native Android application</w:t>
       </w:r>
     </w:p>
     <w:p>
@@ -2131,10 +2251,28 @@
       <w:r>
         <w:rPr>
           <w:rFonts w:ascii="Century Gothic" w:hAnsi="Century Gothic"/>
-          <w:sz w:val="24"/>
-          <w:szCs w:val="24"/>
-        </w:rPr>
-        <w:t xml:space="preserve">Quality - application must be of high performance and store user data securely despite the absence of cost and the type of technology chosen. All the testing will be performed on developers’ hardware, all of which has similar capacity.  </w:t>
+          <w:b/>
+          <w:bCs/>
+          <w:sz w:val="24"/>
+          <w:szCs w:val="24"/>
+        </w:rPr>
+        <w:t>Quality</w:t>
+      </w:r>
+      <w:r>
+        <w:rPr>
+          <w:rFonts w:ascii="Century Gothic" w:hAnsi="Century Gothic"/>
+          <w:sz w:val="24"/>
+          <w:szCs w:val="24"/>
+        </w:rPr>
+        <w:t xml:space="preserve"> - </w:t>
+      </w:r>
+      <w:r>
+        <w:rPr>
+          <w:rFonts w:ascii="Century Gothic" w:hAnsi="Century Gothic"/>
+          <w:sz w:val="24"/>
+          <w:szCs w:val="24"/>
+        </w:rPr>
+        <w:t xml:space="preserve">application must be of high performance and store user data securely despite the absence of cost and the type of technology chosen. All the testing will be performed on developers’ hardware, all of which has similar capacity.  </w:t>
       </w:r>
     </w:p>
     <w:p>
@@ -2149,10 +2287,28 @@
       <w:r>
         <w:rPr>
           <w:rFonts w:ascii="Century Gothic" w:hAnsi="Century Gothic"/>
-          <w:sz w:val="24"/>
-          <w:szCs w:val="24"/>
-        </w:rPr>
-        <w:t>Customer Satisfaction – the application should have sufficient functionality to satisfy the target audience and thus to withstand the market competition</w:t>
+          <w:b/>
+          <w:bCs/>
+          <w:sz w:val="24"/>
+          <w:szCs w:val="24"/>
+        </w:rPr>
+        <w:t>Customer Satisfaction</w:t>
+      </w:r>
+      <w:r>
+        <w:rPr>
+          <w:rFonts w:ascii="Century Gothic" w:hAnsi="Century Gothic"/>
+          <w:sz w:val="24"/>
+          <w:szCs w:val="24"/>
+        </w:rPr>
+        <w:t xml:space="preserve"> – the application should have sufficient functionality to satisfy the target audience and thus to withstand the market competition</w:t>
+      </w:r>
+      <w:r>
+        <w:rPr>
+          <w:rFonts w:ascii="Century Gothic" w:hAnsi="Century Gothic"/>
+          <w:sz w:val="24"/>
+          <w:szCs w:val="24"/>
+        </w:rPr>
+        <w:t>.</w:t>
       </w:r>
     </w:p>
     <w:p>
@@ -2167,10 +2323,28 @@
       <w:r>
         <w:rPr>
           <w:rFonts w:ascii="Century Gothic" w:hAnsi="Century Gothic"/>
-          <w:sz w:val="24"/>
-          <w:szCs w:val="24"/>
-        </w:rPr>
-        <w:t>Risk – the team has very limited resources and time; thus, losing a team member will significantly impact the development process. Another critical risk is failing hardware: due to the absence of budget the team is unlikely to afford new equipment</w:t>
+          <w:b/>
+          <w:bCs/>
+          <w:sz w:val="24"/>
+          <w:szCs w:val="24"/>
+        </w:rPr>
+        <w:t>Risk</w:t>
+      </w:r>
+      <w:r>
+        <w:rPr>
+          <w:rFonts w:ascii="Century Gothic" w:hAnsi="Century Gothic"/>
+          <w:sz w:val="24"/>
+          <w:szCs w:val="24"/>
+        </w:rPr>
+        <w:t xml:space="preserve"> – the team has very limited resources and time; thus, losing a team member will significantly impact the development process. Another critical risk is failing hardware: due to the absence of budget the team is unlikely to afford new equipmen</w:t>
+      </w:r>
+      <w:r>
+        <w:rPr>
+          <w:rFonts w:ascii="Century Gothic" w:hAnsi="Century Gothic"/>
+          <w:sz w:val="24"/>
+          <w:szCs w:val="24"/>
+        </w:rPr>
+        <w:t>t. Replacement parts can be purchased, but this counter-acts with another crucial resource: time.</w:t>
       </w:r>
     </w:p>
     <w:p>
@@ -2185,10 +2359,46 @@
       <w:r>
         <w:rPr>
           <w:rFonts w:ascii="Century Gothic" w:hAnsi="Century Gothic"/>
-          <w:sz w:val="24"/>
-          <w:szCs w:val="24"/>
-        </w:rPr>
-        <w:t>Resources – the team members are consistent and will not change during the development. The work is conducted on the developers’ own hardware with the open-source software that can be accessed at no cost</w:t>
+          <w:b/>
+          <w:bCs/>
+          <w:sz w:val="24"/>
+          <w:szCs w:val="24"/>
+        </w:rPr>
+        <w:t>Resources</w:t>
+      </w:r>
+      <w:r>
+        <w:rPr>
+          <w:rFonts w:ascii="Century Gothic" w:hAnsi="Century Gothic"/>
+          <w:sz w:val="24"/>
+          <w:szCs w:val="24"/>
+        </w:rPr>
+        <w:t xml:space="preserve"> – the team members are consistent and will not change during the development. The work is conducted on the developers’ own hardware with the open-source software that can be accessed at no cost</w:t>
+      </w:r>
+      <w:r>
+        <w:rPr>
+          <w:rFonts w:ascii="Century Gothic" w:hAnsi="Century Gothic"/>
+          <w:sz w:val="24"/>
+          <w:szCs w:val="24"/>
+        </w:rPr>
+        <w:t xml:space="preserve">. As for the time, the project is to be completed until </w:t>
+      </w:r>
+      <w:r>
+        <w:rPr>
+          <w:rFonts w:ascii="Century Gothic" w:hAnsi="Century Gothic"/>
+          <w:sz w:val="24"/>
+          <w:szCs w:val="24"/>
+          <w:lang w:val="en-CA"/>
+        </w:rPr>
+        <w:t>March 27, 2020</w:t>
+      </w:r>
+      <w:r>
+        <w:rPr>
+          <w:rFonts w:ascii="Century Gothic" w:hAnsi="Century Gothic"/>
+          <w:sz w:val="24"/>
+          <w:szCs w:val="24"/>
+          <w:lang w:val="en-CA"/>
+        </w:rPr>
+        <w:t>.</w:t>
       </w:r>
     </w:p>
     <w:p>
@@ -2211,17 +2421,18 @@
           <w:szCs w:val="36"/>
         </w:rPr>
       </w:pPr>
-      <w:bookmarkStart w:id="19" w:name="_Toc239824296"/>
-      <w:bookmarkStart w:id="20" w:name="_Toc22759707"/>
+      <w:bookmarkStart w:id="19" w:name="_Toc23959715"/>
+      <w:bookmarkStart w:id="20" w:name="_Toc239824296"/>
       <w:r>
         <w:rPr>
           <w:rFonts w:ascii="Century Gothic" w:hAnsi="Century Gothic"/>
           <w:sz w:val="36"/>
           <w:szCs w:val="36"/>
         </w:rPr>
+        <w:lastRenderedPageBreak/>
         <w:t>Assumptions</w:t>
       </w:r>
-      <w:bookmarkEnd w:id="20"/>
+      <w:bookmarkEnd w:id="19"/>
       <w:r>
         <w:rPr>
           <w:rFonts w:ascii="Century Gothic" w:hAnsi="Century Gothic"/>
@@ -2230,7 +2441,7 @@
         </w:rPr>
         <w:t xml:space="preserve"> </w:t>
       </w:r>
-      <w:bookmarkEnd w:id="19"/>
+      <w:bookmarkEnd w:id="20"/>
     </w:p>
     <w:p>
       <w:pPr>
@@ -2247,55 +2458,7 @@
           <w:sz w:val="24"/>
           <w:szCs w:val="24"/>
         </w:rPr>
-        <w:t xml:space="preserve">In order for the project to move forward according to the plan, the following </w:t>
-      </w:r>
-      <w:r>
-        <w:rPr>
-          <w:rFonts w:ascii="Century Gothic" w:hAnsi="Century Gothic"/>
-          <w:sz w:val="24"/>
-          <w:szCs w:val="24"/>
-        </w:rPr>
-        <w:t>assumptions</w:t>
-      </w:r>
-      <w:r>
-        <w:rPr>
-          <w:rFonts w:ascii="Century Gothic" w:hAnsi="Century Gothic"/>
-          <w:sz w:val="24"/>
-          <w:szCs w:val="24"/>
-        </w:rPr>
-        <w:t xml:space="preserve"> </w:t>
-      </w:r>
-      <w:r>
-        <w:rPr>
-          <w:rFonts w:ascii="Century Gothic" w:hAnsi="Century Gothic"/>
-          <w:sz w:val="24"/>
-          <w:szCs w:val="24"/>
-        </w:rPr>
-        <w:t xml:space="preserve">must </w:t>
-      </w:r>
-      <w:r>
-        <w:rPr>
-          <w:rFonts w:ascii="Century Gothic" w:hAnsi="Century Gothic"/>
-          <w:sz w:val="24"/>
-          <w:szCs w:val="24"/>
-        </w:rPr>
-        <w:t xml:space="preserve">be </w:t>
-      </w:r>
-      <w:r>
-        <w:rPr>
-          <w:rFonts w:ascii="Century Gothic" w:hAnsi="Century Gothic"/>
-          <w:sz w:val="24"/>
-          <w:szCs w:val="24"/>
-        </w:rPr>
-        <w:t>valid</w:t>
-      </w:r>
-      <w:r>
-        <w:rPr>
-          <w:rFonts w:ascii="Century Gothic" w:hAnsi="Century Gothic"/>
-          <w:sz w:val="24"/>
-          <w:szCs w:val="24"/>
-        </w:rPr>
-        <w:t>:</w:t>
+        <w:t>In order for the project to move forward according to the plan, the following assumptions must be valid:</w:t>
       </w:r>
     </w:p>
     <w:p>
@@ -2338,7 +2501,6 @@
         <w:rPr>
           <w:rFonts w:ascii="Century Gothic" w:hAnsi="Century Gothic"/>
         </w:rPr>
-        <w:lastRenderedPageBreak/>
         <w:t>Users will be able to test the Beta-version of the product at the agreed time</w:t>
       </w:r>
     </w:p>
@@ -2437,7 +2599,13 @@
         <w:rPr>
           <w:rFonts w:ascii="Century Gothic" w:hAnsi="Century Gothic"/>
         </w:rPr>
-        <w:t>The first release of the application will be free of charge and available for download for Android OS phones</w:t>
+        <w:t>The first release of the application will be free of charge and available for download for Android OS</w:t>
+      </w:r>
+      <w:r>
+        <w:rPr>
+          <w:rFonts w:ascii="Century Gothic" w:hAnsi="Century Gothic"/>
+        </w:rPr>
+        <w:t xml:space="preserve"> phones</w:t>
       </w:r>
     </w:p>
     <w:p>
@@ -2627,19 +2795,9 @@
         <w:rPr>
           <w:rFonts w:ascii="Century Gothic" w:hAnsi="Century Gothic"/>
         </w:rPr>
+        <w:lastRenderedPageBreak/>
         <w:t xml:space="preserve">Alpha-testing will be conducted on developers’ own devices, while beta-testing will take place of testers’ Android phones. </w:t>
       </w:r>
-    </w:p>
-    <w:p>
-      <w:pPr>
-        <w:spacing w:line="276" w:lineRule="auto"/>
-        <w:rPr>
-          <w:rFonts w:ascii="Century Gothic" w:hAnsi="Century Gothic"/>
-          <w:sz w:val="24"/>
-          <w:szCs w:val="24"/>
-          <w:lang w:val="en-CA"/>
-        </w:rPr>
-      </w:pPr>
     </w:p>
     <w:p>
       <w:pPr>
@@ -2661,14 +2819,13 @@
           <w:szCs w:val="36"/>
         </w:rPr>
       </w:pPr>
-      <w:bookmarkStart w:id="21" w:name="_Toc22759708"/>
+      <w:bookmarkStart w:id="21" w:name="_Toc23959716"/>
       <w:r>
         <w:rPr>
           <w:rFonts w:ascii="Century Gothic" w:hAnsi="Century Gothic"/>
           <w:sz w:val="36"/>
           <w:szCs w:val="36"/>
         </w:rPr>
-        <w:lastRenderedPageBreak/>
         <w:t>Dependencies</w:t>
       </w:r>
       <w:bookmarkEnd w:id="21"/>
@@ -2974,38 +3131,6 @@
         <w:spacing w:line="276" w:lineRule="auto"/>
         <w:rPr>
           <w:rFonts w:ascii="Century Gothic" w:hAnsi="Century Gothic"/>
-          <w:sz w:val="24"/>
-          <w:szCs w:val="24"/>
-        </w:rPr>
-      </w:pPr>
-    </w:p>
-    <w:p>
-      <w:pPr>
-        <w:spacing w:line="276" w:lineRule="auto"/>
-        <w:rPr>
-          <w:rFonts w:ascii="Century Gothic" w:hAnsi="Century Gothic"/>
-          <w:color w:val="FF0000"/>
-          <w:sz w:val="24"/>
-          <w:szCs w:val="24"/>
-        </w:rPr>
-      </w:pPr>
-    </w:p>
-    <w:p>
-      <w:pPr>
-        <w:spacing w:line="276" w:lineRule="auto"/>
-        <w:rPr>
-          <w:rFonts w:ascii="Century Gothic" w:hAnsi="Century Gothic"/>
-          <w:color w:val="FF0000"/>
-          <w:sz w:val="24"/>
-          <w:szCs w:val="24"/>
-        </w:rPr>
-      </w:pPr>
-    </w:p>
-    <w:p>
-      <w:pPr>
-        <w:spacing w:line="276" w:lineRule="auto"/>
-        <w:rPr>
-          <w:rFonts w:ascii="Century Gothic" w:hAnsi="Century Gothic"/>
           <w:color w:val="FF0000"/>
           <w:sz w:val="24"/>
           <w:szCs w:val="24"/>
@@ -3020,6 +3145,7 @@
           <w:sz w:val="24"/>
           <w:szCs w:val="24"/>
         </w:rPr>
+        <w:lastRenderedPageBreak/>
         <w:t>3.0 Functional Requirements</w:t>
       </w:r>
       <w:bookmarkEnd w:id="22"/>
@@ -3214,7 +3340,7 @@
           <w:sz w:val="24"/>
           <w:szCs w:val="24"/>
         </w:rPr>
-        <w:t xml:space="preserve">     3.3 Data Modelling and Analysis </w:t>
+        <w:t xml:space="preserve">3.3 Data Modelling and Analysis </w:t>
       </w:r>
     </w:p>
     <w:p>
@@ -3325,7 +3451,7 @@
           <w:sz w:val="24"/>
           <w:szCs w:val="24"/>
         </w:rPr>
-        <w:t xml:space="preserve">     3.4 Process Modelling</w:t>
+        <w:t>3.4 Process Modelling</w:t>
       </w:r>
     </w:p>
     <w:p>
@@ -3380,7 +3506,7 @@
       </w:pPr>
       <w:bookmarkStart w:id="30" w:name="_Toc506458798"/>
       <w:bookmarkStart w:id="31" w:name="_Toc506459164"/>
-      <w:bookmarkStart w:id="32" w:name="_Toc22759709"/>
+      <w:bookmarkStart w:id="32" w:name="_Toc23959717"/>
       <w:r>
         <w:rPr>
           <w:rFonts w:ascii="Century Gothic" w:hAnsi="Century Gothic"/>
@@ -3560,7 +3686,6 @@
           <w:sz w:val="24"/>
           <w:szCs w:val="24"/>
         </w:rPr>
-        <w:lastRenderedPageBreak/>
         <w:t xml:space="preserve">is essential </w:t>
       </w:r>
       <w:r>
@@ -3720,91 +3845,45 @@
           <w:b/>
           <w:bCs/>
         </w:rPr>
+        <w:lastRenderedPageBreak/>
         <w:t>Performance</w:t>
       </w:r>
       <w:r>
         <w:rPr>
           <w:rFonts w:ascii="Century Gothic" w:hAnsi="Century Gothic"/>
         </w:rPr>
-        <w:t xml:space="preserve">: The performance of the </w:t>
-      </w:r>
-      <w:r>
-        <w:rPr>
-          <w:rFonts w:ascii="Century Gothic" w:hAnsi="Century Gothic"/>
-        </w:rPr>
-        <w:t>a</w:t>
-      </w:r>
-      <w:r>
-        <w:rPr>
-          <w:rFonts w:ascii="Century Gothic" w:hAnsi="Century Gothic"/>
-        </w:rPr>
-        <w:t xml:space="preserve">pplication can be </w:t>
-      </w:r>
-      <w:r>
-        <w:rPr>
-          <w:rFonts w:ascii="Century Gothic" w:hAnsi="Century Gothic"/>
-        </w:rPr>
-        <w:t xml:space="preserve">measured </w:t>
-      </w:r>
-      <w:r>
-        <w:rPr>
-          <w:rFonts w:ascii="Century Gothic" w:hAnsi="Century Gothic"/>
-        </w:rPr>
-        <w:t>by it</w:t>
-      </w:r>
-      <w:r>
-        <w:rPr>
-          <w:rFonts w:ascii="Century Gothic" w:hAnsi="Century Gothic"/>
-        </w:rPr>
-        <w:t>s</w:t>
-      </w:r>
-      <w:r>
-        <w:rPr>
-          <w:rFonts w:ascii="Century Gothic" w:hAnsi="Century Gothic"/>
-        </w:rPr>
-        <w:t xml:space="preserve"> respons</w:t>
-      </w:r>
-      <w:r>
-        <w:rPr>
-          <w:rFonts w:ascii="Century Gothic" w:hAnsi="Century Gothic"/>
-        </w:rPr>
-        <w:t>e</w:t>
-      </w:r>
-      <w:r>
-        <w:rPr>
-          <w:rFonts w:ascii="Century Gothic" w:hAnsi="Century Gothic"/>
-        </w:rPr>
-        <w:t xml:space="preserve"> time</w:t>
-      </w:r>
-      <w:r>
-        <w:rPr>
-          <w:rFonts w:ascii="Century Gothic" w:hAnsi="Century Gothic"/>
-        </w:rPr>
-        <w:t xml:space="preserve"> or</w:t>
-      </w:r>
-      <w:r>
-        <w:rPr>
-          <w:rFonts w:ascii="Century Gothic" w:hAnsi="Century Gothic"/>
-        </w:rPr>
-        <w:t xml:space="preserve"> time to complete </w:t>
-      </w:r>
-      <w:r>
-        <w:rPr>
-          <w:rFonts w:ascii="Century Gothic" w:hAnsi="Century Gothic"/>
-        </w:rPr>
-        <w:t xml:space="preserve">a </w:t>
-      </w:r>
-      <w:r>
-        <w:rPr>
-          <w:rFonts w:ascii="Century Gothic" w:hAnsi="Century Gothic"/>
-        </w:rPr>
-        <w:t>task. For example, </w:t>
-      </w:r>
-      <w:r>
-        <w:rPr>
-          <w:rFonts w:ascii="Century Gothic" w:hAnsi="Century Gothic"/>
-        </w:rPr>
-        <w:t xml:space="preserve">the start up time for TopFit </w:t>
+        <w:t xml:space="preserve">: </w:t>
+      </w:r>
+    </w:p>
+    <w:p>
+      <w:pPr>
+        <w:pStyle w:val="ListParagraph"/>
+        <w:numPr>
+          <w:ilvl w:val="1"/>
+          <w:numId w:val="7"/>
+        </w:numPr>
+        <w:spacing w:line="276" w:lineRule="auto"/>
+        <w:rPr>
+          <w:rFonts w:ascii="Century Gothic" w:hAnsi="Century Gothic"/>
+        </w:rPr>
+      </w:pPr>
+      <w:r>
+        <w:rPr>
+          <w:rFonts w:ascii="Century Gothic" w:hAnsi="Century Gothic"/>
+        </w:rPr>
+        <w:t>t</w:t>
+      </w:r>
+      <w:r>
+        <w:rPr>
+          <w:rFonts w:ascii="Century Gothic" w:hAnsi="Century Gothic"/>
+        </w:rPr>
+        <w:t>he</w:t>
+      </w:r>
+      <w:r>
+        <w:rPr>
+          <w:rFonts w:ascii="Century Gothic" w:hAnsi="Century Gothic"/>
+        </w:rPr>
+        <w:t xml:space="preserve"> start up time for TopFit </w:t>
       </w:r>
       <w:r>
         <w:rPr>
@@ -3830,12 +3909,164 @@
         </w:rPr>
         <w:t>ds</w:t>
       </w:r>
-      <w:r>
-        <w:rPr>
-          <w:rFonts w:ascii="Century Gothic" w:hAnsi="Century Gothic"/>
-        </w:rPr>
-        <w:t xml:space="preserve">. </w:t>
-      </w:r>
+    </w:p>
+    <w:p>
+      <w:pPr>
+        <w:pStyle w:val="ListParagraph"/>
+        <w:numPr>
+          <w:ilvl w:val="1"/>
+          <w:numId w:val="7"/>
+        </w:numPr>
+        <w:spacing w:line="276" w:lineRule="auto"/>
+        <w:rPr>
+          <w:rFonts w:ascii="Century Gothic" w:hAnsi="Century Gothic"/>
+        </w:rPr>
+      </w:pPr>
+      <w:r>
+        <w:rPr>
+          <w:rFonts w:ascii="Century Gothic" w:hAnsi="Century Gothic"/>
+        </w:rPr>
+        <w:t xml:space="preserve"> </w:t>
+      </w:r>
+      <w:r>
+        <w:rPr>
+          <w:rFonts w:ascii="Century Gothic" w:hAnsi="Century Gothic"/>
+        </w:rPr>
+        <w:t>the tasks and services should run in the background and not block the UI</w:t>
+      </w:r>
+    </w:p>
+    <w:p>
+      <w:pPr>
+        <w:pStyle w:val="ListParagraph"/>
+        <w:numPr>
+          <w:ilvl w:val="1"/>
+          <w:numId w:val="7"/>
+        </w:numPr>
+        <w:spacing w:line="276" w:lineRule="auto"/>
+        <w:rPr>
+          <w:rFonts w:ascii="Century Gothic" w:hAnsi="Century Gothic"/>
+        </w:rPr>
+      </w:pPr>
+      <w:r>
+        <w:rPr>
+          <w:rFonts w:ascii="Century Gothic" w:hAnsi="Century Gothic"/>
+        </w:rPr>
+        <w:t>t</w:t>
+      </w:r>
+      <w:r>
+        <w:rPr>
+          <w:rFonts w:ascii="Century Gothic" w:hAnsi="Century Gothic"/>
+        </w:rPr>
+        <w:t>he application must not significantly affect battery life or slow the entire device down</w:t>
+      </w:r>
+    </w:p>
+    <w:p>
+      <w:pPr>
+        <w:pStyle w:val="ListParagraph"/>
+        <w:numPr>
+          <w:ilvl w:val="1"/>
+          <w:numId w:val="7"/>
+        </w:numPr>
+        <w:spacing w:line="276" w:lineRule="auto"/>
+        <w:rPr>
+          <w:rFonts w:ascii="Century Gothic" w:hAnsi="Century Gothic"/>
+        </w:rPr>
+      </w:pPr>
+      <w:r>
+        <w:rPr>
+          <w:rFonts w:ascii="Century Gothic" w:hAnsi="Century Gothic"/>
+        </w:rPr>
+        <w:t>t</w:t>
+      </w:r>
+      <w:r>
+        <w:rPr>
+          <w:rFonts w:ascii="Century Gothic" w:hAnsi="Century Gothic"/>
+        </w:rPr>
+        <w:t xml:space="preserve">he system </w:t>
+      </w:r>
+      <w:r>
+        <w:rPr>
+          <w:rFonts w:ascii="Century Gothic" w:hAnsi="Century Gothic"/>
+        </w:rPr>
+        <w:t>must</w:t>
+      </w:r>
+      <w:r>
+        <w:rPr>
+          <w:rFonts w:ascii="Century Gothic" w:hAnsi="Century Gothic"/>
+        </w:rPr>
+        <w:t xml:space="preserve"> be </w:t>
+      </w:r>
+      <w:r>
+        <w:rPr>
+          <w:rFonts w:ascii="Century Gothic" w:hAnsi="Century Gothic"/>
+        </w:rPr>
+        <w:t>fully</w:t>
+      </w:r>
+      <w:r>
+        <w:rPr>
+          <w:rFonts w:ascii="Century Gothic" w:hAnsi="Century Gothic"/>
+        </w:rPr>
+        <w:t xml:space="preserve"> operational at least </w:t>
+      </w:r>
+      <w:r>
+        <w:rPr>
+          <w:rFonts w:ascii="Century Gothic" w:hAnsi="Century Gothic"/>
+        </w:rPr>
+        <w:t>85</w:t>
+      </w:r>
+      <w:r>
+        <w:rPr>
+          <w:rFonts w:ascii="Century Gothic" w:hAnsi="Century Gothic"/>
+        </w:rPr>
+        <w:t>% of the time.</w:t>
+      </w:r>
+    </w:p>
+    <w:p>
+      <w:pPr>
+        <w:pStyle w:val="ListParagraph"/>
+        <w:numPr>
+          <w:ilvl w:val="1"/>
+          <w:numId w:val="7"/>
+        </w:numPr>
+        <w:spacing w:line="276" w:lineRule="auto"/>
+        <w:rPr>
+          <w:rFonts w:ascii="Century Gothic" w:hAnsi="Century Gothic"/>
+        </w:rPr>
+      </w:pPr>
+      <w:r>
+        <w:rPr>
+          <w:rFonts w:ascii="Century Gothic" w:hAnsi="Century Gothic"/>
+        </w:rPr>
+        <w:t>d</w:t>
+      </w:r>
+      <w:r>
+        <w:rPr>
+          <w:rFonts w:ascii="Century Gothic" w:hAnsi="Century Gothic"/>
+        </w:rPr>
+        <w:t xml:space="preserve">own time after a failure shall not exceed </w:t>
+      </w:r>
+      <w:r>
+        <w:rPr>
+          <w:rFonts w:ascii="Century Gothic" w:hAnsi="Century Gothic"/>
+        </w:rPr>
+        <w:t>4</w:t>
+      </w:r>
+      <w:r>
+        <w:rPr>
+          <w:rFonts w:ascii="Century Gothic" w:hAnsi="Century Gothic"/>
+        </w:rPr>
+        <w:t xml:space="preserve"> hours.</w:t>
+      </w:r>
+    </w:p>
+    <w:p>
+      <w:pPr>
+        <w:pStyle w:val="ListParagraph"/>
+        <w:spacing w:line="276" w:lineRule="auto"/>
+        <w:ind w:left="1440"/>
+        <w:rPr>
+          <w:rFonts w:ascii="Century Gothic" w:hAnsi="Century Gothic"/>
+        </w:rPr>
+      </w:pPr>
     </w:p>
     <w:p>
       <w:pPr>
@@ -3861,7 +4092,33 @@
         <w:rPr>
           <w:rFonts w:ascii="Century Gothic" w:hAnsi="Century Gothic"/>
         </w:rPr>
-        <w:t xml:space="preserve">: App should able to </w:t>
+        <w:t xml:space="preserve">: </w:t>
+      </w:r>
+    </w:p>
+    <w:p>
+      <w:pPr>
+        <w:pStyle w:val="ListParagraph"/>
+        <w:numPr>
+          <w:ilvl w:val="1"/>
+          <w:numId w:val="7"/>
+        </w:numPr>
+        <w:spacing w:line="276" w:lineRule="auto"/>
+        <w:rPr>
+          <w:rFonts w:ascii="Century Gothic" w:hAnsi="Century Gothic"/>
+        </w:rPr>
+      </w:pPr>
+      <w:r>
+        <w:rPr>
+          <w:rFonts w:ascii="Century Gothic" w:hAnsi="Century Gothic"/>
+          <w:bCs/>
+        </w:rPr>
+        <w:t>a</w:t>
+      </w:r>
+      <w:r>
+        <w:rPr>
+          <w:rFonts w:ascii="Century Gothic" w:hAnsi="Century Gothic"/>
+        </w:rPr>
+        <w:t xml:space="preserve">pp should able to </w:t>
       </w:r>
       <w:r>
         <w:rPr>
@@ -3887,11 +4144,24 @@
         </w:rPr>
         <w:t xml:space="preserve"> handle more data as time progress. </w:t>
       </w:r>
-      <w:r>
-        <w:rPr>
-          <w:rFonts w:ascii="Century Gothic" w:hAnsi="Century Gothic"/>
-        </w:rPr>
-        <w:t>W</w:t>
+    </w:p>
+    <w:p>
+      <w:pPr>
+        <w:pStyle w:val="ListParagraph"/>
+        <w:numPr>
+          <w:ilvl w:val="1"/>
+          <w:numId w:val="7"/>
+        </w:numPr>
+        <w:spacing w:line="276" w:lineRule="auto"/>
+        <w:rPr>
+          <w:rFonts w:ascii="Century Gothic" w:hAnsi="Century Gothic"/>
+        </w:rPr>
+      </w:pPr>
+      <w:r>
+        <w:rPr>
+          <w:rFonts w:ascii="Century Gothic" w:hAnsi="Century Gothic"/>
+        </w:rPr>
+        <w:t>w</w:t>
       </w:r>
       <w:r>
         <w:rPr>
@@ -3939,44 +4209,18 @@
         <w:rPr>
           <w:rFonts w:ascii="Century Gothic" w:hAnsi="Century Gothic"/>
         </w:rPr>
-        <w:t xml:space="preserve">s. This will be achieved by </w:t>
-      </w:r>
-      <w:r>
-        <w:rPr>
-          <w:rFonts w:ascii="Century Gothic" w:hAnsi="Century Gothic"/>
-        </w:rPr>
-        <w:t>optimi</w:t>
-      </w:r>
-      <w:r>
-        <w:rPr>
-          <w:rFonts w:ascii="Century Gothic" w:hAnsi="Century Gothic"/>
-        </w:rPr>
-        <w:t>z</w:t>
-      </w:r>
-      <w:r>
-        <w:rPr>
-          <w:rFonts w:ascii="Century Gothic" w:hAnsi="Century Gothic"/>
-        </w:rPr>
-        <w:t xml:space="preserve">ing </w:t>
-      </w:r>
-      <w:r>
-        <w:rPr>
-          <w:rFonts w:ascii="Century Gothic" w:hAnsi="Century Gothic"/>
-        </w:rPr>
-        <w:t>the database</w:t>
-      </w:r>
-      <w:r>
-        <w:rPr>
-          <w:rFonts w:ascii="Century Gothic" w:hAnsi="Century Gothic"/>
-        </w:rPr>
-        <w:t xml:space="preserve"> access</w:t>
-      </w:r>
-      <w:r>
-        <w:rPr>
-          <w:rFonts w:ascii="Century Gothic" w:hAnsi="Century Gothic"/>
-        </w:rPr>
-        <w:t>.</w:t>
-      </w:r>
+        <w:t>s</w:t>
+      </w:r>
+    </w:p>
+    <w:p>
+      <w:pPr>
+        <w:pStyle w:val="ListParagraph"/>
+        <w:spacing w:line="276" w:lineRule="auto"/>
+        <w:ind w:left="1440"/>
+        <w:rPr>
+          <w:rFonts w:ascii="Century Gothic" w:hAnsi="Century Gothic"/>
+        </w:rPr>
+      </w:pPr>
     </w:p>
     <w:p>
       <w:pPr>
@@ -4004,53 +4248,72 @@
         </w:rPr>
         <w:t xml:space="preserve">: </w:t>
       </w:r>
-      <w:r>
-        <w:rPr>
-          <w:rFonts w:ascii="Century Gothic" w:hAnsi="Century Gothic"/>
-        </w:rPr>
-        <w:t>The u</w:t>
-      </w:r>
-      <w:r>
-        <w:rPr>
-          <w:rFonts w:ascii="Century Gothic" w:hAnsi="Century Gothic"/>
-        </w:rPr>
-        <w:t xml:space="preserve">ser should be able to easily </w:t>
-      </w:r>
-      <w:r>
-        <w:rPr>
-          <w:rFonts w:ascii="Century Gothic" w:hAnsi="Century Gothic"/>
-        </w:rPr>
-        <w:t xml:space="preserve">navigate the application, </w:t>
-      </w:r>
-      <w:r>
-        <w:rPr>
-          <w:rFonts w:ascii="Century Gothic" w:hAnsi="Century Gothic"/>
-        </w:rPr>
-        <w:t xml:space="preserve">i.e. </w:t>
-      </w:r>
-      <w:r>
-        <w:rPr>
-          <w:rFonts w:ascii="Century Gothic" w:hAnsi="Century Gothic"/>
-        </w:rPr>
-        <w:t xml:space="preserve">not require </w:t>
-      </w:r>
-      <w:r>
-        <w:rPr>
-          <w:rFonts w:ascii="Century Gothic" w:hAnsi="Century Gothic"/>
-        </w:rPr>
-        <w:t>any guideline</w:t>
-      </w:r>
-      <w:r>
-        <w:rPr>
-          <w:rFonts w:ascii="Century Gothic" w:hAnsi="Century Gothic"/>
-        </w:rPr>
-        <w:t>s</w:t>
-      </w:r>
-      <w:r>
-        <w:rPr>
-          <w:rFonts w:ascii="Century Gothic" w:hAnsi="Century Gothic"/>
-        </w:rPr>
-        <w:t xml:space="preserve"> or help from experts/</w:t>
+    </w:p>
+    <w:p>
+      <w:pPr>
+        <w:pStyle w:val="ListParagraph"/>
+        <w:numPr>
+          <w:ilvl w:val="1"/>
+          <w:numId w:val="7"/>
+        </w:numPr>
+        <w:spacing w:line="276" w:lineRule="auto"/>
+        <w:rPr>
+          <w:rFonts w:ascii="Century Gothic" w:hAnsi="Century Gothic"/>
+        </w:rPr>
+      </w:pPr>
+      <w:r>
+        <w:rPr>
+          <w:rFonts w:ascii="Century Gothic" w:hAnsi="Century Gothic"/>
+        </w:rPr>
+        <w:t>the</w:t>
+      </w:r>
+      <w:r>
+        <w:rPr>
+          <w:rFonts w:ascii="Century Gothic" w:hAnsi="Century Gothic"/>
+        </w:rPr>
+        <w:t xml:space="preserve"> u</w:t>
+      </w:r>
+      <w:r>
+        <w:rPr>
+          <w:rFonts w:ascii="Century Gothic" w:hAnsi="Century Gothic"/>
+        </w:rPr>
+        <w:t xml:space="preserve">ser should be able to </w:t>
+      </w:r>
+      <w:r>
+        <w:rPr>
+          <w:rFonts w:ascii="Century Gothic" w:hAnsi="Century Gothic"/>
+        </w:rPr>
+        <w:t>navigate the application</w:t>
+      </w:r>
+      <w:r>
+        <w:rPr>
+          <w:rFonts w:ascii="Century Gothic" w:hAnsi="Century Gothic"/>
+        </w:rPr>
+        <w:t xml:space="preserve"> without</w:t>
+      </w:r>
+      <w:r>
+        <w:rPr>
+          <w:rFonts w:ascii="Century Gothic" w:hAnsi="Century Gothic"/>
+        </w:rPr>
+        <w:t xml:space="preserve"> </w:t>
+      </w:r>
+      <w:r>
+        <w:rPr>
+          <w:rFonts w:ascii="Century Gothic" w:hAnsi="Century Gothic"/>
+        </w:rPr>
+        <w:t xml:space="preserve">any </w:t>
+      </w:r>
+      <w:r>
+        <w:rPr>
+          <w:rFonts w:ascii="Century Gothic" w:hAnsi="Century Gothic"/>
+        </w:rPr>
+        <w:t xml:space="preserve">training </w:t>
+      </w:r>
+      <w:r>
+        <w:rPr>
+          <w:rFonts w:ascii="Century Gothic" w:hAnsi="Century Gothic"/>
+        </w:rPr>
+        <w:t>from experts/</w:t>
       </w:r>
       <w:r>
         <w:rPr>
@@ -4058,18 +4321,47 @@
         </w:rPr>
         <w:t>support documentation</w:t>
       </w:r>
-      <w:r>
-        <w:rPr>
-          <w:rFonts w:ascii="Century Gothic" w:hAnsi="Century Gothic"/>
-        </w:rPr>
-        <w:t>.</w:t>
-      </w:r>
-      <w:r>
-        <w:rPr>
-          <w:rFonts w:ascii="Century Gothic" w:hAnsi="Century Gothic"/>
-        </w:rPr>
-        <w:t xml:space="preserve"> To fulfill this requirement, a simple intuitive interface will be designed. </w:t>
-      </w:r>
+    </w:p>
+    <w:p>
+      <w:pPr>
+        <w:pStyle w:val="ListParagraph"/>
+        <w:numPr>
+          <w:ilvl w:val="1"/>
+          <w:numId w:val="7"/>
+        </w:numPr>
+        <w:spacing w:line="276" w:lineRule="auto"/>
+        <w:rPr>
+          <w:rFonts w:ascii="Century Gothic" w:hAnsi="Century Gothic"/>
+        </w:rPr>
+      </w:pPr>
+      <w:r>
+        <w:rPr>
+          <w:rFonts w:ascii="Century Gothic" w:hAnsi="Century Gothic"/>
+        </w:rPr>
+        <w:t>the</w:t>
+      </w:r>
+      <w:r>
+        <w:rPr>
+          <w:rFonts w:ascii="Century Gothic" w:hAnsi="Century Gothic"/>
+        </w:rPr>
+        <w:t xml:space="preserve"> </w:t>
+      </w:r>
+      <w:r>
+        <w:rPr>
+          <w:rFonts w:ascii="Century Gothic" w:hAnsi="Century Gothic"/>
+        </w:rPr>
+        <w:t>technician must not take more than 2 days to familiarize themselves with the application source code</w:t>
+      </w:r>
+    </w:p>
+    <w:p>
+      <w:pPr>
+        <w:pStyle w:val="ListParagraph"/>
+        <w:spacing w:line="276" w:lineRule="auto"/>
+        <w:ind w:left="1440"/>
+        <w:rPr>
+          <w:rFonts w:ascii="Century Gothic" w:hAnsi="Century Gothic"/>
+        </w:rPr>
+      </w:pPr>
     </w:p>
     <w:p>
       <w:pPr>
@@ -4095,7 +4387,26 @@
         <w:rPr>
           <w:rFonts w:ascii="Century Gothic" w:hAnsi="Century Gothic"/>
         </w:rPr>
-        <w:t>: All the app</w:t>
+        <w:t xml:space="preserve">: </w:t>
+      </w:r>
+    </w:p>
+    <w:p>
+      <w:pPr>
+        <w:pStyle w:val="ListParagraph"/>
+        <w:numPr>
+          <w:ilvl w:val="1"/>
+          <w:numId w:val="7"/>
+        </w:numPr>
+        <w:spacing w:line="276" w:lineRule="auto"/>
+        <w:rPr>
+          <w:rFonts w:ascii="Century Gothic" w:hAnsi="Century Gothic"/>
+        </w:rPr>
+      </w:pPr>
+      <w:r>
+        <w:rPr>
+          <w:rFonts w:ascii="Century Gothic" w:hAnsi="Century Gothic"/>
+        </w:rPr>
+        <w:t>the app</w:t>
       </w:r>
       <w:r>
         <w:rPr>
@@ -4113,13 +4424,26 @@
         <w:rPr>
           <w:rFonts w:ascii="Century Gothic" w:hAnsi="Century Gothic"/>
         </w:rPr>
-        <w:t xml:space="preserve">ly stored </w:t>
-      </w:r>
-      <w:r>
-        <w:rPr>
-          <w:rFonts w:ascii="Century Gothic" w:hAnsi="Century Gothic"/>
-        </w:rPr>
-        <w:t xml:space="preserve">so that it’s </w:t>
+        <w:t>ly stored</w:t>
+      </w:r>
+    </w:p>
+    <w:p>
+      <w:pPr>
+        <w:pStyle w:val="ListParagraph"/>
+        <w:numPr>
+          <w:ilvl w:val="1"/>
+          <w:numId w:val="7"/>
+        </w:numPr>
+        <w:spacing w:line="276" w:lineRule="auto"/>
+        <w:rPr>
+          <w:rFonts w:ascii="Century Gothic" w:hAnsi="Century Gothic"/>
+        </w:rPr>
+      </w:pPr>
+      <w:r>
+        <w:rPr>
+          <w:rFonts w:ascii="Century Gothic" w:hAnsi="Century Gothic"/>
+        </w:rPr>
+        <w:t xml:space="preserve">the data must be </w:t>
       </w:r>
       <w:r>
         <w:rPr>
@@ -4169,17 +4493,30 @@
         </w:rPr>
         <w:t>s</w:t>
       </w:r>
-      <w:r>
-        <w:rPr>
-          <w:rFonts w:ascii="Century Gothic" w:hAnsi="Century Gothic"/>
-        </w:rPr>
-        <w:t xml:space="preserve">. </w:t>
-      </w:r>
-      <w:r>
-        <w:rPr>
-          <w:rFonts w:ascii="Century Gothic" w:hAnsi="Century Gothic"/>
-        </w:rPr>
-        <w:t xml:space="preserve">An </w:t>
+    </w:p>
+    <w:p>
+      <w:pPr>
+        <w:pStyle w:val="ListParagraph"/>
+        <w:numPr>
+          <w:ilvl w:val="1"/>
+          <w:numId w:val="7"/>
+        </w:numPr>
+        <w:spacing w:line="276" w:lineRule="auto"/>
+        <w:rPr>
+          <w:rFonts w:ascii="Century Gothic" w:hAnsi="Century Gothic"/>
+        </w:rPr>
+      </w:pPr>
+      <w:r>
+        <w:rPr>
+          <w:rFonts w:ascii="Century Gothic" w:hAnsi="Century Gothic"/>
+        </w:rPr>
+        <w:t>a</w:t>
+      </w:r>
+      <w:r>
+        <w:rPr>
+          <w:rFonts w:ascii="Century Gothic" w:hAnsi="Century Gothic"/>
+        </w:rPr>
+        <w:t xml:space="preserve">n </w:t>
       </w:r>
       <w:r>
         <w:rPr>
@@ -4215,8 +4552,18 @@
         <w:rPr>
           <w:rFonts w:ascii="Century Gothic" w:hAnsi="Century Gothic"/>
         </w:rPr>
-        <w:t>to be used with a pair of keys (public and private).</w:t>
-      </w:r>
+        <w:t>to be used with a pair of keys (public and private)</w:t>
+      </w:r>
+    </w:p>
+    <w:p>
+      <w:pPr>
+        <w:pStyle w:val="ListParagraph"/>
+        <w:spacing w:line="276" w:lineRule="auto"/>
+        <w:ind w:left="1440"/>
+        <w:rPr>
+          <w:rFonts w:ascii="Century Gothic" w:hAnsi="Century Gothic"/>
+        </w:rPr>
+      </w:pPr>
     </w:p>
     <w:p>
       <w:pPr>
@@ -4244,12 +4591,66 @@
         </w:rPr>
         <w:t xml:space="preserve">: </w:t>
       </w:r>
-      <w:r>
-        <w:rPr>
-          <w:rFonts w:ascii="Century Gothic" w:hAnsi="Century Gothic"/>
-        </w:rPr>
-        <w:t>The first release of the application will be available at Google Play Market and via Direct Installs in the APK format. As previously mentioned, this version of TopFit will only be intended to use on Android devices, with a potential of future expansion.</w:t>
-      </w:r>
+    </w:p>
+    <w:p>
+      <w:pPr>
+        <w:pStyle w:val="ListParagraph"/>
+        <w:numPr>
+          <w:ilvl w:val="1"/>
+          <w:numId w:val="7"/>
+        </w:numPr>
+        <w:spacing w:line="276" w:lineRule="auto"/>
+        <w:rPr>
+          <w:rFonts w:ascii="Century Gothic" w:hAnsi="Century Gothic"/>
+        </w:rPr>
+      </w:pPr>
+      <w:r>
+        <w:rPr>
+          <w:rFonts w:ascii="Century Gothic" w:hAnsi="Century Gothic"/>
+        </w:rPr>
+        <w:t>t</w:t>
+      </w:r>
+      <w:r>
+        <w:rPr>
+          <w:rFonts w:ascii="Century Gothic" w:hAnsi="Century Gothic"/>
+        </w:rPr>
+        <w:t xml:space="preserve">he first release of the application will be available at Google Play Market and via Direct Installs in the APK format. </w:t>
+      </w:r>
+    </w:p>
+    <w:p>
+      <w:pPr>
+        <w:pStyle w:val="ListParagraph"/>
+        <w:numPr>
+          <w:ilvl w:val="1"/>
+          <w:numId w:val="7"/>
+        </w:numPr>
+        <w:spacing w:line="276" w:lineRule="auto"/>
+        <w:rPr>
+          <w:rFonts w:ascii="Century Gothic" w:hAnsi="Century Gothic"/>
+        </w:rPr>
+      </w:pPr>
+      <w:r>
+        <w:rPr>
+          <w:rFonts w:ascii="Century Gothic" w:hAnsi="Century Gothic"/>
+        </w:rPr>
+        <w:t xml:space="preserve">version 1.0 of </w:t>
+      </w:r>
+      <w:r>
+        <w:rPr>
+          <w:rFonts w:ascii="Century Gothic" w:hAnsi="Century Gothic"/>
+        </w:rPr>
+        <w:t>TopFit will only be intended to use on Android devices, with a potential of future expansion</w:t>
+      </w:r>
+    </w:p>
+    <w:p>
+      <w:pPr>
+        <w:pStyle w:val="ListParagraph"/>
+        <w:spacing w:line="276" w:lineRule="auto"/>
+        <w:ind w:left="1440"/>
+        <w:rPr>
+          <w:rFonts w:ascii="Century Gothic" w:hAnsi="Century Gothic"/>
+        </w:rPr>
+      </w:pPr>
     </w:p>
     <w:p>
       <w:pPr>
@@ -4275,32 +4676,214 @@
         <w:rPr>
           <w:rFonts w:ascii="Century Gothic" w:hAnsi="Century Gothic"/>
         </w:rPr>
-        <w:t xml:space="preserve">: This </w:t>
-      </w:r>
-      <w:r>
-        <w:rPr>
-          <w:rFonts w:ascii="Century Gothic" w:hAnsi="Century Gothic"/>
-        </w:rPr>
-        <w:t xml:space="preserve">development team chose to use Git VCS to conduct the project. Should a bug be found, it will be easy to roll back to a stable version. Automatic and manual testing will also be performed prior to releasing the application to the market to ensure its full functionality. </w:t>
-      </w:r>
-      <w:r>
-        <w:rPr>
-          <w:rFonts w:ascii="Century Gothic" w:hAnsi="Century Gothic"/>
-        </w:rPr>
-        <w:t xml:space="preserve">If a user happens to discover an inconsistency, they have an option to contact the development team. </w:t>
-      </w:r>
-      <w:bookmarkStart w:id="33" w:name="_GoBack"/>
-      <w:bookmarkEnd w:id="33"/>
-    </w:p>
-    <w:p>
-      <w:pPr>
+        <w:t>: </w:t>
+      </w:r>
+    </w:p>
+    <w:p>
+      <w:pPr>
+        <w:pStyle w:val="ListParagraph"/>
+        <w:numPr>
+          <w:ilvl w:val="1"/>
+          <w:numId w:val="7"/>
+        </w:numPr>
         <w:spacing w:line="276" w:lineRule="auto"/>
         <w:rPr>
           <w:rFonts w:ascii="Century Gothic" w:hAnsi="Century Gothic"/>
-          <w:sz w:val="24"/>
-          <w:szCs w:val="24"/>
-        </w:rPr>
-      </w:pPr>
+        </w:rPr>
+      </w:pPr>
+      <w:r>
+        <w:rPr>
+          <w:rFonts w:ascii="Century Gothic" w:hAnsi="Century Gothic"/>
+        </w:rPr>
+        <w:t xml:space="preserve">the </w:t>
+      </w:r>
+      <w:r>
+        <w:rPr>
+          <w:rFonts w:ascii="Century Gothic" w:hAnsi="Century Gothic"/>
+        </w:rPr>
+        <w:t>team chose to use Git VCS to conduct the project. Should a bug be found, it will be easy to roll back to a stable version.</w:t>
+      </w:r>
+    </w:p>
+    <w:p>
+      <w:pPr>
+        <w:pStyle w:val="ListParagraph"/>
+        <w:numPr>
+          <w:ilvl w:val="1"/>
+          <w:numId w:val="7"/>
+        </w:numPr>
+        <w:spacing w:line="276" w:lineRule="auto"/>
+        <w:rPr>
+          <w:rFonts w:ascii="Century Gothic" w:hAnsi="Century Gothic"/>
+        </w:rPr>
+      </w:pPr>
+      <w:r>
+        <w:rPr>
+          <w:rFonts w:ascii="Century Gothic" w:hAnsi="Century Gothic"/>
+        </w:rPr>
+        <w:lastRenderedPageBreak/>
+        <w:t>a</w:t>
+      </w:r>
+      <w:r>
+        <w:rPr>
+          <w:rFonts w:ascii="Century Gothic" w:hAnsi="Century Gothic"/>
+        </w:rPr>
+        <w:t xml:space="preserve">utomatic and manual testing will be performed prior to releasing the application to the market </w:t>
+      </w:r>
+    </w:p>
+    <w:p>
+      <w:pPr>
+        <w:pStyle w:val="ListParagraph"/>
+        <w:numPr>
+          <w:ilvl w:val="1"/>
+          <w:numId w:val="7"/>
+        </w:numPr>
+        <w:spacing w:line="276" w:lineRule="auto"/>
+        <w:rPr>
+          <w:rFonts w:ascii="Century Gothic" w:hAnsi="Century Gothic"/>
+        </w:rPr>
+      </w:pPr>
+      <w:r>
+        <w:rPr>
+          <w:rFonts w:ascii="Century Gothic" w:hAnsi="Century Gothic"/>
+        </w:rPr>
+        <w:t>i</w:t>
+      </w:r>
+      <w:r>
+        <w:rPr>
+          <w:rFonts w:ascii="Century Gothic" w:hAnsi="Century Gothic"/>
+        </w:rPr>
+        <w:t xml:space="preserve">f a user happens to discover an inconsistency, they have an option to contact the development team. </w:t>
+      </w:r>
+    </w:p>
+    <w:p>
+      <w:pPr>
+        <w:pStyle w:val="ListParagraph"/>
+        <w:numPr>
+          <w:ilvl w:val="1"/>
+          <w:numId w:val="7"/>
+        </w:numPr>
+        <w:spacing w:line="276" w:lineRule="auto"/>
+        <w:rPr>
+          <w:rFonts w:ascii="Century Gothic" w:hAnsi="Century Gothic"/>
+        </w:rPr>
+      </w:pPr>
+      <w:r>
+        <w:rPr>
+          <w:rFonts w:ascii="Century Gothic" w:hAnsi="Century Gothic"/>
+        </w:rPr>
+        <w:t>upcoming</w:t>
+      </w:r>
+      <w:r>
+        <w:rPr>
+          <w:rFonts w:ascii="Century Gothic" w:hAnsi="Century Gothic"/>
+          <w:lang w:val="en-US"/>
+        </w:rPr>
+        <w:t xml:space="preserve"> versions</w:t>
+      </w:r>
+      <w:r>
+        <w:rPr>
+          <w:rFonts w:ascii="Century Gothic" w:hAnsi="Century Gothic"/>
+          <w:lang w:val="en-US"/>
+        </w:rPr>
+        <w:t xml:space="preserve"> of the application will target to address user concerns, improve application performance and develop new features.</w:t>
+      </w:r>
+    </w:p>
+    <w:p>
+      <w:pPr>
+        <w:pStyle w:val="ListParagraph"/>
+        <w:numPr>
+          <w:ilvl w:val="0"/>
+          <w:numId w:val="7"/>
+        </w:numPr>
+        <w:spacing w:line="276" w:lineRule="auto"/>
+        <w:rPr>
+          <w:rFonts w:ascii="Century Gothic" w:hAnsi="Century Gothic"/>
+        </w:rPr>
+      </w:pPr>
+      <w:r>
+        <w:rPr>
+          <w:rFonts w:ascii="Century Gothic" w:hAnsi="Century Gothic"/>
+          <w:b/>
+          <w:bCs/>
+        </w:rPr>
+        <w:t>Portability:</w:t>
+      </w:r>
+      <w:r>
+        <w:rPr>
+          <w:rFonts w:ascii="Century Gothic" w:hAnsi="Century Gothic"/>
+          <w:b/>
+          <w:bCs/>
+        </w:rPr>
+        <w:t xml:space="preserve"> </w:t>
+      </w:r>
+    </w:p>
+    <w:p>
+      <w:pPr>
+        <w:pStyle w:val="ListParagraph"/>
+        <w:numPr>
+          <w:ilvl w:val="1"/>
+          <w:numId w:val="7"/>
+        </w:numPr>
+        <w:spacing w:line="276" w:lineRule="auto"/>
+        <w:rPr>
+          <w:rFonts w:ascii="Century Gothic" w:hAnsi="Century Gothic"/>
+        </w:rPr>
+      </w:pPr>
+      <w:r>
+        <w:rPr>
+          <w:rFonts w:ascii="Century Gothic" w:hAnsi="Century Gothic"/>
+        </w:rPr>
+        <w:t>t</w:t>
+      </w:r>
+      <w:r>
+        <w:rPr>
+          <w:rFonts w:ascii="Century Gothic" w:hAnsi="Century Gothic"/>
+        </w:rPr>
+        <w:t xml:space="preserve">he first release of the application will be developed on such a version of Android that it will run on all the mobile phones. </w:t>
+      </w:r>
+      <w:r>
+        <w:rPr>
+          <w:rFonts w:ascii="Century Gothic" w:hAnsi="Century Gothic"/>
+        </w:rPr>
+        <w:tab/>
+      </w:r>
+    </w:p>
+    <w:p>
+      <w:pPr>
+        <w:pStyle w:val="ListParagraph"/>
+        <w:numPr>
+          <w:ilvl w:val="1"/>
+          <w:numId w:val="7"/>
+        </w:numPr>
+        <w:spacing w:line="276" w:lineRule="auto"/>
+        <w:rPr>
+          <w:rFonts w:ascii="Century Gothic" w:hAnsi="Century Gothic"/>
+        </w:rPr>
+      </w:pPr>
+      <w:r>
+        <w:rPr>
+          <w:rFonts w:ascii="Century Gothic" w:hAnsi="Century Gothic"/>
+        </w:rPr>
+        <w:t>i</w:t>
+      </w:r>
+      <w:r>
+        <w:rPr>
+          <w:rFonts w:ascii="Century Gothic" w:hAnsi="Century Gothic"/>
+        </w:rPr>
+        <w:t xml:space="preserve">n the later releases, newer Android versions will be </w:t>
+      </w:r>
+      <w:r>
+        <w:rPr>
+          <w:rFonts w:ascii="Century Gothic" w:hAnsi="Century Gothic"/>
+        </w:rPr>
+        <w:t>supported,</w:t>
+      </w:r>
+      <w:r>
+        <w:rPr>
+          <w:rFonts w:ascii="Century Gothic" w:hAnsi="Century Gothic"/>
+        </w:rPr>
+        <w:t xml:space="preserve"> and the interface will be extended for use on other devices, such as Smart Watch, tablets etc.</w:t>
+      </w:r>
     </w:p>
     <w:p>
       <w:pPr>
@@ -4311,7 +4894,7 @@
           <w:szCs w:val="36"/>
         </w:rPr>
       </w:pPr>
-      <w:bookmarkStart w:id="34" w:name="_Toc22759710"/>
+      <w:bookmarkStart w:id="33" w:name="_Toc23959718"/>
       <w:r>
         <w:rPr>
           <w:rFonts w:ascii="Century Gothic" w:hAnsi="Century Gothic" w:cs="Arial"/>
@@ -4320,100 +4903,1859 @@
         </w:rPr>
         <w:t>Logical Database Requirements</w:t>
       </w:r>
-      <w:bookmarkEnd w:id="34"/>
-    </w:p>
-    <w:p>
-      <w:pPr>
-        <w:pStyle w:val="BodyText"/>
-        <w:rPr>
-          <w:rFonts w:ascii="Century Gothic" w:hAnsi="Century Gothic"/>
-          <w:i w:val="0"/>
-          <w:sz w:val="24"/>
-          <w:szCs w:val="24"/>
-        </w:rPr>
-      </w:pPr>
-      <w:r>
-        <w:rPr>
-          <w:rFonts w:ascii="Century Gothic" w:hAnsi="Century Gothic"/>
-          <w:i w:val="0"/>
-          <w:sz w:val="24"/>
-          <w:szCs w:val="24"/>
-        </w:rPr>
-        <w:t xml:space="preserve">Will a database be used?  If so, what logical requirements exist for data formats, storage capabilities, data retention, data integrity, </w:t>
-      </w:r>
-      <w:proofErr w:type="spellStart"/>
-      <w:r>
-        <w:rPr>
-          <w:rFonts w:ascii="Century Gothic" w:hAnsi="Century Gothic"/>
-          <w:i w:val="0"/>
-          <w:sz w:val="24"/>
-          <w:szCs w:val="24"/>
-        </w:rPr>
-        <w:t>etc</w:t>
-      </w:r>
-      <w:proofErr w:type="spellEnd"/>
-      <w:r>
-        <w:rPr>
-          <w:rFonts w:ascii="Century Gothic" w:hAnsi="Century Gothic"/>
-          <w:i w:val="0"/>
-          <w:sz w:val="24"/>
-          <w:szCs w:val="24"/>
-        </w:rPr>
-        <w:t>?</w:t>
-      </w:r>
-    </w:p>
-    <w:p>
-      <w:pPr>
-        <w:pStyle w:val="Heading2"/>
+      <w:bookmarkEnd w:id="33"/>
+    </w:p>
+    <w:p>
+      <w:pPr>
+        <w:rPr>
+          <w:rFonts w:ascii="Century Gothic" w:eastAsia="Times New Roman" w:hAnsi="Century Gothic" w:cs="Arial"/>
+          <w:iCs/>
+          <w:sz w:val="24"/>
+          <w:szCs w:val="24"/>
+        </w:rPr>
+      </w:pPr>
+      <w:bookmarkStart w:id="34" w:name="_Toc506458808"/>
+      <w:bookmarkStart w:id="35" w:name="_Toc506459174"/>
+      <w:r>
+        <w:rPr>
+          <w:rFonts w:ascii="Century Gothic" w:eastAsia="Times New Roman" w:hAnsi="Century Gothic" w:cs="Arial"/>
+          <w:iCs/>
+          <w:sz w:val="24"/>
+          <w:szCs w:val="24"/>
+        </w:rPr>
+        <w:t>The Logic</w:t>
+      </w:r>
+      <w:r>
+        <w:rPr>
+          <w:rFonts w:ascii="Century Gothic" w:eastAsia="Times New Roman" w:hAnsi="Century Gothic" w:cs="Arial"/>
+          <w:iCs/>
+          <w:sz w:val="24"/>
+          <w:szCs w:val="24"/>
+        </w:rPr>
+        <w:t>al</w:t>
+      </w:r>
+      <w:r>
+        <w:rPr>
+          <w:rFonts w:ascii="Century Gothic" w:eastAsia="Times New Roman" w:hAnsi="Century Gothic" w:cs="Arial"/>
+          <w:iCs/>
+          <w:sz w:val="24"/>
+          <w:szCs w:val="24"/>
+        </w:rPr>
+        <w:t xml:space="preserve"> Database Requirement</w:t>
+      </w:r>
+      <w:r>
+        <w:rPr>
+          <w:rFonts w:ascii="Century Gothic" w:eastAsia="Times New Roman" w:hAnsi="Century Gothic" w:cs="Arial"/>
+          <w:iCs/>
+          <w:sz w:val="24"/>
+          <w:szCs w:val="24"/>
+        </w:rPr>
+        <w:t>s</w:t>
+      </w:r>
+      <w:r>
+        <w:rPr>
+          <w:rFonts w:ascii="Century Gothic" w:eastAsia="Times New Roman" w:hAnsi="Century Gothic" w:cs="Arial"/>
+          <w:iCs/>
+          <w:sz w:val="24"/>
+          <w:szCs w:val="24"/>
+        </w:rPr>
+        <w:t xml:space="preserve"> </w:t>
+      </w:r>
+      <w:r>
+        <w:rPr>
+          <w:rFonts w:ascii="Century Gothic" w:eastAsia="Times New Roman" w:hAnsi="Century Gothic" w:cs="Arial"/>
+          <w:iCs/>
+          <w:sz w:val="24"/>
+          <w:szCs w:val="24"/>
+        </w:rPr>
+        <w:t>for the first</w:t>
+      </w:r>
+      <w:r>
+        <w:rPr>
+          <w:rFonts w:ascii="Century Gothic" w:eastAsia="Times New Roman" w:hAnsi="Century Gothic" w:cs="Arial"/>
+          <w:iCs/>
+          <w:sz w:val="24"/>
+          <w:szCs w:val="24"/>
+        </w:rPr>
+        <w:t xml:space="preserve"> TopFit version </w:t>
+      </w:r>
+      <w:r>
+        <w:rPr>
+          <w:rFonts w:ascii="Century Gothic" w:eastAsia="Times New Roman" w:hAnsi="Century Gothic" w:cs="Arial"/>
+          <w:iCs/>
+          <w:sz w:val="24"/>
+          <w:szCs w:val="24"/>
+        </w:rPr>
+        <w:t xml:space="preserve">is defined in </w:t>
+      </w:r>
+      <w:r>
+        <w:rPr>
+          <w:rFonts w:ascii="Century Gothic" w:eastAsia="Times New Roman" w:hAnsi="Century Gothic" w:cs="Arial"/>
+          <w:iCs/>
+          <w:sz w:val="24"/>
+          <w:szCs w:val="24"/>
+        </w:rPr>
+        <w:t>MySQL database that include</w:t>
+      </w:r>
+      <w:r>
+        <w:rPr>
+          <w:rFonts w:ascii="Century Gothic" w:eastAsia="Times New Roman" w:hAnsi="Century Gothic" w:cs="Arial"/>
+          <w:iCs/>
+          <w:sz w:val="24"/>
+          <w:szCs w:val="24"/>
+        </w:rPr>
+        <w:t>s</w:t>
+      </w:r>
+      <w:r>
+        <w:rPr>
+          <w:rFonts w:ascii="Century Gothic" w:eastAsia="Times New Roman" w:hAnsi="Century Gothic" w:cs="Arial"/>
+          <w:iCs/>
+          <w:sz w:val="24"/>
+          <w:szCs w:val="24"/>
+        </w:rPr>
+        <w:t xml:space="preserve"> </w:t>
+      </w:r>
+      <w:r>
+        <w:rPr>
+          <w:rFonts w:ascii="Century Gothic" w:eastAsia="Times New Roman" w:hAnsi="Century Gothic" w:cs="Arial"/>
+          <w:iCs/>
+          <w:sz w:val="24"/>
+          <w:szCs w:val="24"/>
+        </w:rPr>
+        <w:t>4</w:t>
+      </w:r>
+      <w:r>
+        <w:rPr>
+          <w:rFonts w:ascii="Century Gothic" w:eastAsia="Times New Roman" w:hAnsi="Century Gothic" w:cs="Arial"/>
+          <w:iCs/>
+          <w:sz w:val="24"/>
+          <w:szCs w:val="24"/>
+        </w:rPr>
+        <w:t xml:space="preserve"> base </w:t>
+      </w:r>
+      <w:r>
+        <w:rPr>
+          <w:rFonts w:ascii="Century Gothic" w:eastAsia="Times New Roman" w:hAnsi="Century Gothic" w:cs="Arial"/>
+          <w:iCs/>
+          <w:sz w:val="24"/>
+          <w:szCs w:val="24"/>
+        </w:rPr>
+        <w:t>tables</w:t>
+      </w:r>
+      <w:r>
+        <w:rPr>
+          <w:rFonts w:ascii="Century Gothic" w:eastAsia="Times New Roman" w:hAnsi="Century Gothic" w:cs="Arial"/>
+          <w:iCs/>
+          <w:sz w:val="24"/>
+          <w:szCs w:val="24"/>
+        </w:rPr>
+        <w:t>:</w:t>
+      </w:r>
+      <w:r>
+        <w:rPr>
+          <w:rFonts w:ascii="Century Gothic" w:eastAsia="Times New Roman" w:hAnsi="Century Gothic" w:cs="Arial"/>
+          <w:iCs/>
+          <w:sz w:val="24"/>
+          <w:szCs w:val="24"/>
+        </w:rPr>
+        <w:t xml:space="preserve"> LOGIN, CLI</w:t>
+      </w:r>
+      <w:r>
+        <w:rPr>
+          <w:rFonts w:ascii="Century Gothic" w:eastAsia="Times New Roman" w:hAnsi="Century Gothic" w:cs="Arial"/>
+          <w:iCs/>
+          <w:sz w:val="24"/>
+          <w:szCs w:val="24"/>
+        </w:rPr>
+        <w:t>E</w:t>
+      </w:r>
+      <w:r>
+        <w:rPr>
+          <w:rFonts w:ascii="Century Gothic" w:eastAsia="Times New Roman" w:hAnsi="Century Gothic" w:cs="Arial"/>
+          <w:iCs/>
+          <w:sz w:val="24"/>
+          <w:szCs w:val="24"/>
+        </w:rPr>
+        <w:t>NT_INFO</w:t>
+      </w:r>
+      <w:r>
+        <w:rPr>
+          <w:rFonts w:ascii="Century Gothic" w:eastAsia="Times New Roman" w:hAnsi="Century Gothic" w:cs="Arial"/>
+          <w:iCs/>
+          <w:sz w:val="24"/>
+          <w:szCs w:val="24"/>
+        </w:rPr>
+        <w:t xml:space="preserve">, </w:t>
+      </w:r>
+      <w:r>
+        <w:rPr>
+          <w:rFonts w:ascii="Century Gothic" w:eastAsia="Times New Roman" w:hAnsi="Century Gothic" w:cs="Arial"/>
+          <w:iCs/>
+          <w:sz w:val="24"/>
+          <w:szCs w:val="24"/>
+        </w:rPr>
+        <w:t>ACTIVITY</w:t>
+      </w:r>
+      <w:r>
+        <w:rPr>
+          <w:rFonts w:ascii="Century Gothic" w:eastAsia="Times New Roman" w:hAnsi="Century Gothic" w:cs="Arial"/>
+          <w:iCs/>
+          <w:sz w:val="24"/>
+          <w:szCs w:val="24"/>
+        </w:rPr>
+        <w:t xml:space="preserve"> and </w:t>
+      </w:r>
+      <w:r>
+        <w:rPr>
+          <w:rFonts w:ascii="Century Gothic" w:eastAsia="Times New Roman" w:hAnsi="Century Gothic" w:cs="Arial"/>
+          <w:iCs/>
+          <w:sz w:val="24"/>
+          <w:szCs w:val="24"/>
+        </w:rPr>
+        <w:t xml:space="preserve">LOG. The database </w:t>
+      </w:r>
+      <w:r>
+        <w:rPr>
+          <w:rFonts w:ascii="Century Gothic" w:eastAsia="Times New Roman" w:hAnsi="Century Gothic" w:cs="Arial"/>
+          <w:iCs/>
+          <w:sz w:val="24"/>
+          <w:szCs w:val="24"/>
+        </w:rPr>
+        <w:t xml:space="preserve">will reside on a </w:t>
+      </w:r>
+      <w:r>
+        <w:rPr>
+          <w:rFonts w:ascii="Century Gothic" w:eastAsia="Times New Roman" w:hAnsi="Century Gothic" w:cs="Arial"/>
+          <w:iCs/>
+          <w:sz w:val="24"/>
+          <w:szCs w:val="24"/>
+        </w:rPr>
+        <w:t xml:space="preserve">cloud </w:t>
+      </w:r>
+      <w:r>
+        <w:rPr>
+          <w:rFonts w:ascii="Century Gothic" w:eastAsia="Times New Roman" w:hAnsi="Century Gothic" w:cs="Arial"/>
+          <w:iCs/>
+          <w:sz w:val="24"/>
+          <w:szCs w:val="24"/>
+        </w:rPr>
+        <w:t>server. C</w:t>
+      </w:r>
+      <w:r>
+        <w:rPr>
+          <w:rFonts w:ascii="Century Gothic" w:eastAsia="Times New Roman" w:hAnsi="Century Gothic" w:cs="Arial"/>
+          <w:iCs/>
+          <w:sz w:val="24"/>
+          <w:szCs w:val="24"/>
+        </w:rPr>
+        <w:t>onsider</w:t>
+      </w:r>
+      <w:r>
+        <w:rPr>
+          <w:rFonts w:ascii="Century Gothic" w:eastAsia="Times New Roman" w:hAnsi="Century Gothic" w:cs="Arial"/>
+          <w:iCs/>
+          <w:sz w:val="24"/>
+          <w:szCs w:val="24"/>
+        </w:rPr>
+        <w:t>ing</w:t>
+      </w:r>
+      <w:r>
+        <w:rPr>
+          <w:rFonts w:ascii="Century Gothic" w:eastAsia="Times New Roman" w:hAnsi="Century Gothic" w:cs="Arial"/>
+          <w:iCs/>
+          <w:sz w:val="24"/>
+          <w:szCs w:val="24"/>
+        </w:rPr>
+        <w:t xml:space="preserve"> the budget of project </w:t>
+      </w:r>
+      <w:r>
+        <w:rPr>
+          <w:rFonts w:ascii="Century Gothic" w:eastAsia="Times New Roman" w:hAnsi="Century Gothic" w:cs="Arial"/>
+          <w:iCs/>
+          <w:sz w:val="24"/>
+          <w:szCs w:val="24"/>
+        </w:rPr>
+        <w:t>(or, to be more exact, the absence of such)</w:t>
+      </w:r>
+      <w:r>
+        <w:rPr>
+          <w:rFonts w:ascii="Century Gothic" w:eastAsia="Times New Roman" w:hAnsi="Century Gothic" w:cs="Arial"/>
+          <w:iCs/>
+          <w:sz w:val="24"/>
+          <w:szCs w:val="24"/>
+        </w:rPr>
+        <w:t xml:space="preserve"> free hosting</w:t>
+      </w:r>
+      <w:r>
+        <w:rPr>
+          <w:rFonts w:ascii="Century Gothic" w:eastAsia="Times New Roman" w:hAnsi="Century Gothic" w:cs="Arial"/>
+          <w:iCs/>
+          <w:sz w:val="24"/>
+          <w:szCs w:val="24"/>
+        </w:rPr>
+        <w:t xml:space="preserve"> / free services will be utilized</w:t>
+      </w:r>
+      <w:r>
+        <w:rPr>
+          <w:rFonts w:ascii="Century Gothic" w:eastAsia="Times New Roman" w:hAnsi="Century Gothic" w:cs="Arial"/>
+          <w:iCs/>
+          <w:sz w:val="24"/>
+          <w:szCs w:val="24"/>
+        </w:rPr>
+        <w:t>. The logic</w:t>
+      </w:r>
+      <w:r>
+        <w:rPr>
+          <w:rFonts w:ascii="Century Gothic" w:eastAsia="Times New Roman" w:hAnsi="Century Gothic" w:cs="Arial"/>
+          <w:iCs/>
+          <w:sz w:val="24"/>
+          <w:szCs w:val="24"/>
+        </w:rPr>
+        <w:t>al</w:t>
+      </w:r>
+      <w:r>
+        <w:rPr>
+          <w:rFonts w:ascii="Century Gothic" w:eastAsia="Times New Roman" w:hAnsi="Century Gothic" w:cs="Arial"/>
+          <w:iCs/>
+          <w:sz w:val="24"/>
+          <w:szCs w:val="24"/>
+        </w:rPr>
+        <w:t xml:space="preserve"> database model </w:t>
+      </w:r>
+      <w:r>
+        <w:rPr>
+          <w:rFonts w:ascii="Century Gothic" w:eastAsia="Times New Roman" w:hAnsi="Century Gothic" w:cs="Arial"/>
+          <w:iCs/>
+          <w:sz w:val="24"/>
+          <w:szCs w:val="24"/>
+        </w:rPr>
+        <w:t xml:space="preserve">is designed </w:t>
+      </w:r>
+      <w:r>
+        <w:rPr>
+          <w:rFonts w:ascii="Century Gothic" w:eastAsia="Times New Roman" w:hAnsi="Century Gothic" w:cs="Arial"/>
+          <w:iCs/>
+          <w:sz w:val="24"/>
+          <w:szCs w:val="24"/>
+        </w:rPr>
+        <w:t>base</w:t>
+      </w:r>
+      <w:r>
+        <w:rPr>
+          <w:rFonts w:ascii="Century Gothic" w:eastAsia="Times New Roman" w:hAnsi="Century Gothic" w:cs="Arial"/>
+          <w:iCs/>
+          <w:sz w:val="24"/>
+          <w:szCs w:val="24"/>
+        </w:rPr>
+        <w:t>d</w:t>
+      </w:r>
+      <w:r>
+        <w:rPr>
+          <w:rFonts w:ascii="Century Gothic" w:eastAsia="Times New Roman" w:hAnsi="Century Gothic" w:cs="Arial"/>
+          <w:iCs/>
+          <w:sz w:val="24"/>
+          <w:szCs w:val="24"/>
+        </w:rPr>
+        <w:t xml:space="preserve"> on the Conceptual Data Model</w:t>
+      </w:r>
+      <w:r>
+        <w:rPr>
+          <w:rFonts w:ascii="Century Gothic" w:eastAsia="Times New Roman" w:hAnsi="Century Gothic" w:cs="Arial"/>
+          <w:iCs/>
+          <w:sz w:val="24"/>
+          <w:szCs w:val="24"/>
+        </w:rPr>
+        <w:t>. The latter considers</w:t>
+      </w:r>
+      <w:r>
+        <w:rPr>
+          <w:rFonts w:ascii="Century Gothic" w:eastAsia="Times New Roman" w:hAnsi="Century Gothic" w:cs="Arial"/>
+          <w:iCs/>
+          <w:sz w:val="24"/>
+          <w:szCs w:val="24"/>
+        </w:rPr>
+        <w:t xml:space="preserve"> all Business requirements for </w:t>
+      </w:r>
+      <w:r>
+        <w:rPr>
+          <w:rFonts w:ascii="Century Gothic" w:eastAsia="Times New Roman" w:hAnsi="Century Gothic" w:cs="Arial"/>
+          <w:iCs/>
+          <w:sz w:val="24"/>
+          <w:szCs w:val="24"/>
+        </w:rPr>
+        <w:t xml:space="preserve">the current </w:t>
+      </w:r>
+      <w:r>
+        <w:rPr>
+          <w:rFonts w:ascii="Century Gothic" w:eastAsia="Times New Roman" w:hAnsi="Century Gothic" w:cs="Arial"/>
+          <w:iCs/>
+          <w:sz w:val="24"/>
+          <w:szCs w:val="24"/>
+        </w:rPr>
+        <w:t xml:space="preserve">version </w:t>
+      </w:r>
+      <w:r>
+        <w:rPr>
+          <w:rFonts w:ascii="Century Gothic" w:eastAsia="Times New Roman" w:hAnsi="Century Gothic" w:cs="Arial"/>
+          <w:iCs/>
+          <w:sz w:val="24"/>
+          <w:szCs w:val="24"/>
+        </w:rPr>
+        <w:t>of the application.</w:t>
+      </w:r>
+    </w:p>
+    <w:p>
+      <w:pPr>
+        <w:rPr>
+          <w:rFonts w:ascii="Century Gothic" w:eastAsia="Times New Roman" w:hAnsi="Century Gothic" w:cs="Arial"/>
+          <w:iCs/>
+          <w:sz w:val="24"/>
+          <w:szCs w:val="24"/>
+        </w:rPr>
+      </w:pPr>
+      <w:r>
+        <w:rPr>
+          <w:rFonts w:ascii="Century Gothic" w:eastAsia="Times New Roman" w:hAnsi="Century Gothic" w:cs="Arial"/>
+          <w:iCs/>
+          <w:sz w:val="24"/>
+          <w:szCs w:val="24"/>
+        </w:rPr>
+        <w:t xml:space="preserve">The </w:t>
+      </w:r>
+      <w:r>
+        <w:rPr>
+          <w:rFonts w:ascii="Century Gothic" w:eastAsia="Times New Roman" w:hAnsi="Century Gothic" w:cs="Arial"/>
+          <w:b/>
+          <w:bCs/>
+          <w:iCs/>
+          <w:sz w:val="24"/>
+          <w:szCs w:val="24"/>
+        </w:rPr>
+        <w:t>LOGIN</w:t>
+      </w:r>
+      <w:r>
+        <w:rPr>
+          <w:rFonts w:ascii="Century Gothic" w:eastAsia="Times New Roman" w:hAnsi="Century Gothic" w:cs="Arial"/>
+          <w:iCs/>
+          <w:sz w:val="24"/>
+          <w:szCs w:val="24"/>
+        </w:rPr>
+        <w:t xml:space="preserve"> table is</w:t>
+      </w:r>
+      <w:r>
+        <w:rPr>
+          <w:rFonts w:ascii="Century Gothic" w:eastAsia="Times New Roman" w:hAnsi="Century Gothic" w:cs="Arial"/>
+          <w:iCs/>
+          <w:sz w:val="24"/>
+          <w:szCs w:val="24"/>
+        </w:rPr>
+        <w:t xml:space="preserve"> design</w:t>
+      </w:r>
+      <w:r>
+        <w:rPr>
+          <w:rFonts w:ascii="Century Gothic" w:eastAsia="Times New Roman" w:hAnsi="Century Gothic" w:cs="Arial"/>
+          <w:iCs/>
+          <w:sz w:val="24"/>
+          <w:szCs w:val="24"/>
+        </w:rPr>
+        <w:t>ed</w:t>
+      </w:r>
+      <w:r>
+        <w:rPr>
+          <w:rFonts w:ascii="Century Gothic" w:eastAsia="Times New Roman" w:hAnsi="Century Gothic" w:cs="Arial"/>
+          <w:iCs/>
+          <w:sz w:val="24"/>
+          <w:szCs w:val="24"/>
+        </w:rPr>
+        <w:t xml:space="preserve"> to authenticate the client and rout</w:t>
+      </w:r>
+      <w:r>
+        <w:rPr>
+          <w:rFonts w:ascii="Century Gothic" w:eastAsia="Times New Roman" w:hAnsi="Century Gothic" w:cs="Arial"/>
+          <w:iCs/>
+          <w:sz w:val="24"/>
+          <w:szCs w:val="24"/>
+        </w:rPr>
+        <w:t>e</w:t>
+      </w:r>
+      <w:r>
+        <w:rPr>
+          <w:rFonts w:ascii="Century Gothic" w:eastAsia="Times New Roman" w:hAnsi="Century Gothic" w:cs="Arial"/>
+          <w:iCs/>
+          <w:sz w:val="24"/>
+          <w:szCs w:val="24"/>
+        </w:rPr>
+        <w:t xml:space="preserve"> the data to the </w:t>
+      </w:r>
+      <w:r>
+        <w:rPr>
+          <w:rFonts w:ascii="Century Gothic" w:eastAsia="Times New Roman" w:hAnsi="Century Gothic" w:cs="Arial"/>
+          <w:iCs/>
+          <w:sz w:val="24"/>
+          <w:szCs w:val="24"/>
+        </w:rPr>
+        <w:t>ap</w:t>
+      </w:r>
+      <w:r>
+        <w:rPr>
+          <w:rFonts w:ascii="Century Gothic" w:eastAsia="Times New Roman" w:hAnsi="Century Gothic" w:cs="Arial"/>
+          <w:iCs/>
+          <w:sz w:val="24"/>
+          <w:szCs w:val="24"/>
+        </w:rPr>
+        <w:t>prop</w:t>
+      </w:r>
+      <w:r>
+        <w:rPr>
+          <w:rFonts w:ascii="Century Gothic" w:eastAsia="Times New Roman" w:hAnsi="Century Gothic" w:cs="Arial"/>
+          <w:iCs/>
+          <w:sz w:val="24"/>
+          <w:szCs w:val="24"/>
+        </w:rPr>
+        <w:t>riate path</w:t>
+      </w:r>
+      <w:r>
+        <w:rPr>
+          <w:rFonts w:ascii="Century Gothic" w:eastAsia="Times New Roman" w:hAnsi="Century Gothic" w:cs="Arial"/>
+          <w:iCs/>
+          <w:sz w:val="24"/>
+          <w:szCs w:val="24"/>
+        </w:rPr>
+        <w:t>.</w:t>
+      </w:r>
+    </w:p>
+    <w:p>
+      <w:pPr>
+        <w:rPr>
+          <w:rFonts w:ascii="Century Gothic" w:eastAsia="Times New Roman" w:hAnsi="Century Gothic" w:cs="Arial"/>
+          <w:iCs/>
+          <w:sz w:val="24"/>
+          <w:szCs w:val="24"/>
+        </w:rPr>
+      </w:pPr>
+      <w:r>
+        <w:rPr>
+          <w:rFonts w:ascii="Century Gothic" w:eastAsia="Times New Roman" w:hAnsi="Century Gothic" w:cs="Arial"/>
+          <w:iCs/>
+          <w:sz w:val="24"/>
+          <w:szCs w:val="24"/>
+        </w:rPr>
+        <w:t xml:space="preserve">The </w:t>
+      </w:r>
+      <w:r>
+        <w:rPr>
+          <w:rFonts w:ascii="Century Gothic" w:eastAsia="Times New Roman" w:hAnsi="Century Gothic" w:cs="Arial"/>
+          <w:b/>
+          <w:bCs/>
+          <w:iCs/>
+          <w:sz w:val="24"/>
+          <w:szCs w:val="24"/>
+        </w:rPr>
+        <w:t>CLI</w:t>
+      </w:r>
+      <w:r>
+        <w:rPr>
+          <w:rFonts w:ascii="Century Gothic" w:eastAsia="Times New Roman" w:hAnsi="Century Gothic" w:cs="Arial"/>
+          <w:b/>
+          <w:bCs/>
+          <w:iCs/>
+          <w:sz w:val="24"/>
+          <w:szCs w:val="24"/>
+        </w:rPr>
+        <w:t>E</w:t>
+      </w:r>
+      <w:r>
+        <w:rPr>
+          <w:rFonts w:ascii="Century Gothic" w:eastAsia="Times New Roman" w:hAnsi="Century Gothic" w:cs="Arial"/>
+          <w:b/>
+          <w:bCs/>
+          <w:iCs/>
+          <w:sz w:val="24"/>
+          <w:szCs w:val="24"/>
+        </w:rPr>
+        <w:t>NT_INFO</w:t>
+      </w:r>
+      <w:r>
+        <w:rPr>
+          <w:rFonts w:ascii="Century Gothic" w:eastAsia="Times New Roman" w:hAnsi="Century Gothic" w:cs="Arial"/>
+          <w:iCs/>
+          <w:sz w:val="24"/>
+          <w:szCs w:val="24"/>
+        </w:rPr>
+        <w:t xml:space="preserve"> </w:t>
+      </w:r>
+      <w:r>
+        <w:rPr>
+          <w:rFonts w:ascii="Century Gothic" w:eastAsia="Times New Roman" w:hAnsi="Century Gothic" w:cs="Arial"/>
+          <w:iCs/>
+          <w:sz w:val="24"/>
+          <w:szCs w:val="24"/>
+        </w:rPr>
+        <w:t>table is</w:t>
+      </w:r>
+      <w:r>
+        <w:rPr>
+          <w:rFonts w:ascii="Century Gothic" w:eastAsia="Times New Roman" w:hAnsi="Century Gothic" w:cs="Arial"/>
+          <w:iCs/>
+          <w:sz w:val="24"/>
+          <w:szCs w:val="24"/>
+        </w:rPr>
+        <w:t xml:space="preserve"> responsib</w:t>
+      </w:r>
+      <w:r>
+        <w:rPr>
+          <w:rFonts w:ascii="Century Gothic" w:eastAsia="Times New Roman" w:hAnsi="Century Gothic" w:cs="Arial"/>
+          <w:iCs/>
+          <w:sz w:val="24"/>
+          <w:szCs w:val="24"/>
+        </w:rPr>
+        <w:t>le</w:t>
+      </w:r>
+      <w:r>
+        <w:rPr>
+          <w:rFonts w:ascii="Century Gothic" w:eastAsia="Times New Roman" w:hAnsi="Century Gothic" w:cs="Arial"/>
+          <w:iCs/>
+          <w:sz w:val="24"/>
+          <w:szCs w:val="24"/>
+        </w:rPr>
+        <w:t xml:space="preserve"> </w:t>
+      </w:r>
+      <w:r>
+        <w:rPr>
+          <w:rFonts w:ascii="Century Gothic" w:eastAsia="Times New Roman" w:hAnsi="Century Gothic" w:cs="Arial"/>
+          <w:iCs/>
+          <w:sz w:val="24"/>
+          <w:szCs w:val="24"/>
+        </w:rPr>
+        <w:t>for</w:t>
+      </w:r>
+      <w:r>
+        <w:rPr>
+          <w:rFonts w:ascii="Century Gothic" w:eastAsia="Times New Roman" w:hAnsi="Century Gothic" w:cs="Arial"/>
+          <w:iCs/>
+          <w:sz w:val="24"/>
+          <w:szCs w:val="24"/>
+        </w:rPr>
+        <w:t xml:space="preserve"> secure personal information.</w:t>
+      </w:r>
+    </w:p>
+    <w:p>
+      <w:pPr>
+        <w:rPr>
+          <w:rFonts w:ascii="Century Gothic" w:eastAsia="Times New Roman" w:hAnsi="Century Gothic" w:cs="Arial"/>
+          <w:iCs/>
+          <w:sz w:val="24"/>
+          <w:szCs w:val="24"/>
+        </w:rPr>
+      </w:pPr>
+      <w:r>
+        <w:rPr>
+          <w:rFonts w:ascii="Century Gothic" w:eastAsia="Times New Roman" w:hAnsi="Century Gothic" w:cs="Arial"/>
+          <w:iCs/>
+          <w:sz w:val="24"/>
+          <w:szCs w:val="24"/>
+        </w:rPr>
+        <w:t xml:space="preserve">The </w:t>
+      </w:r>
+      <w:r>
+        <w:rPr>
+          <w:rFonts w:ascii="Century Gothic" w:eastAsia="Times New Roman" w:hAnsi="Century Gothic" w:cs="Arial"/>
+          <w:b/>
+          <w:bCs/>
+          <w:iCs/>
+          <w:sz w:val="24"/>
+          <w:szCs w:val="24"/>
+        </w:rPr>
+        <w:t>ACTIVITY</w:t>
+      </w:r>
+      <w:r>
+        <w:rPr>
+          <w:rFonts w:ascii="Century Gothic" w:eastAsia="Times New Roman" w:hAnsi="Century Gothic" w:cs="Arial"/>
+          <w:iCs/>
+          <w:sz w:val="24"/>
+          <w:szCs w:val="24"/>
+        </w:rPr>
+        <w:t xml:space="preserve"> will include all activity that </w:t>
+      </w:r>
+      <w:r>
+        <w:rPr>
+          <w:rFonts w:ascii="Century Gothic" w:eastAsia="Times New Roman" w:hAnsi="Century Gothic" w:cs="Arial"/>
+          <w:iCs/>
+          <w:sz w:val="24"/>
+          <w:szCs w:val="24"/>
+        </w:rPr>
+        <w:t>users under</w:t>
+      </w:r>
+      <w:r>
+        <w:rPr>
+          <w:rFonts w:ascii="Century Gothic" w:eastAsia="Times New Roman" w:hAnsi="Century Gothic" w:cs="Arial"/>
+          <w:iCs/>
+          <w:sz w:val="24"/>
+          <w:szCs w:val="24"/>
+        </w:rPr>
+        <w:t>take</w:t>
+      </w:r>
+      <w:r>
+        <w:rPr>
+          <w:rFonts w:ascii="Century Gothic" w:eastAsia="Times New Roman" w:hAnsi="Century Gothic" w:cs="Arial"/>
+          <w:iCs/>
+          <w:sz w:val="24"/>
+          <w:szCs w:val="24"/>
+        </w:rPr>
+        <w:t xml:space="preserve">, recorded by the GPS </w:t>
+      </w:r>
+      <w:r>
+        <w:rPr>
+          <w:rFonts w:ascii="Century Gothic" w:eastAsia="Times New Roman" w:hAnsi="Century Gothic" w:cs="Arial"/>
+          <w:iCs/>
+          <w:sz w:val="24"/>
+          <w:szCs w:val="24"/>
+        </w:rPr>
+        <w:t>tracker.</w:t>
+      </w:r>
+    </w:p>
+    <w:p>
+      <w:pPr>
+        <w:rPr>
+          <w:rFonts w:ascii="Century Gothic" w:eastAsia="Times New Roman" w:hAnsi="Century Gothic" w:cs="Arial"/>
+          <w:iCs/>
+          <w:sz w:val="24"/>
+          <w:szCs w:val="24"/>
+        </w:rPr>
+      </w:pPr>
+      <w:r>
+        <w:rPr>
+          <w:rFonts w:ascii="Century Gothic" w:eastAsia="Times New Roman" w:hAnsi="Century Gothic" w:cs="Arial"/>
+          <w:iCs/>
+          <w:sz w:val="24"/>
+          <w:szCs w:val="24"/>
+        </w:rPr>
+        <w:t xml:space="preserve">The </w:t>
+      </w:r>
+      <w:r>
+        <w:rPr>
+          <w:rFonts w:ascii="Century Gothic" w:eastAsia="Times New Roman" w:hAnsi="Century Gothic" w:cs="Arial"/>
+          <w:b/>
+          <w:bCs/>
+          <w:iCs/>
+          <w:sz w:val="24"/>
+          <w:szCs w:val="24"/>
+        </w:rPr>
+        <w:t>LOG</w:t>
+      </w:r>
+      <w:r>
+        <w:rPr>
+          <w:rFonts w:ascii="Century Gothic" w:eastAsia="Times New Roman" w:hAnsi="Century Gothic" w:cs="Arial"/>
+          <w:iCs/>
+          <w:sz w:val="24"/>
+          <w:szCs w:val="24"/>
+        </w:rPr>
+        <w:t xml:space="preserve"> carries all </w:t>
+      </w:r>
+      <w:r>
+        <w:rPr>
+          <w:rFonts w:ascii="Century Gothic" w:eastAsia="Times New Roman" w:hAnsi="Century Gothic" w:cs="Arial"/>
+          <w:iCs/>
+          <w:sz w:val="24"/>
+          <w:szCs w:val="24"/>
+        </w:rPr>
+        <w:t>statistical information</w:t>
+      </w:r>
+      <w:r>
+        <w:rPr>
+          <w:rFonts w:ascii="Century Gothic" w:eastAsia="Times New Roman" w:hAnsi="Century Gothic" w:cs="Arial"/>
+          <w:iCs/>
+          <w:sz w:val="24"/>
+          <w:szCs w:val="24"/>
+        </w:rPr>
+        <w:t xml:space="preserve"> that will be use</w:t>
+      </w:r>
+      <w:r>
+        <w:rPr>
+          <w:rFonts w:ascii="Century Gothic" w:eastAsia="Times New Roman" w:hAnsi="Century Gothic" w:cs="Arial"/>
+          <w:iCs/>
+          <w:sz w:val="24"/>
+          <w:szCs w:val="24"/>
+        </w:rPr>
+        <w:t>d</w:t>
+      </w:r>
+      <w:r>
+        <w:rPr>
+          <w:rFonts w:ascii="Century Gothic" w:eastAsia="Times New Roman" w:hAnsi="Century Gothic" w:cs="Arial"/>
+          <w:iCs/>
+          <w:sz w:val="24"/>
+          <w:szCs w:val="24"/>
+        </w:rPr>
+        <w:t xml:space="preserve"> for </w:t>
+      </w:r>
+      <w:r>
+        <w:rPr>
+          <w:rFonts w:ascii="Century Gothic" w:eastAsia="Times New Roman" w:hAnsi="Century Gothic" w:cs="Arial"/>
+          <w:iCs/>
+          <w:sz w:val="24"/>
+          <w:szCs w:val="24"/>
+        </w:rPr>
+        <w:t xml:space="preserve">composing user profile statistics, making estimations and </w:t>
+      </w:r>
+      <w:r>
+        <w:rPr>
+          <w:rFonts w:ascii="Century Gothic" w:eastAsia="Times New Roman" w:hAnsi="Century Gothic" w:cs="Arial"/>
+          <w:iCs/>
+          <w:sz w:val="24"/>
+          <w:szCs w:val="24"/>
+        </w:rPr>
+        <w:t>predict</w:t>
+      </w:r>
+      <w:r>
+        <w:rPr>
+          <w:rFonts w:ascii="Century Gothic" w:eastAsia="Times New Roman" w:hAnsi="Century Gothic" w:cs="Arial"/>
+          <w:iCs/>
+          <w:sz w:val="24"/>
+          <w:szCs w:val="24"/>
+        </w:rPr>
+        <w:t>ions</w:t>
+      </w:r>
+      <w:r>
+        <w:rPr>
+          <w:rFonts w:ascii="Century Gothic" w:eastAsia="Times New Roman" w:hAnsi="Century Gothic" w:cs="Arial"/>
+          <w:iCs/>
+          <w:sz w:val="24"/>
+          <w:szCs w:val="24"/>
+        </w:rPr>
+        <w:t>.</w:t>
+      </w:r>
+      <w:r>
+        <w:rPr>
+          <w:rFonts w:ascii="Century Gothic" w:eastAsia="Times New Roman" w:hAnsi="Century Gothic" w:cs="Arial"/>
+          <w:iCs/>
+          <w:sz w:val="24"/>
+          <w:szCs w:val="24"/>
+        </w:rPr>
+        <w:t xml:space="preserve"> //fav workout, suggestions</w:t>
+      </w:r>
+    </w:p>
+    <w:p>
+      <w:pPr>
+        <w:rPr>
+          <w:rFonts w:ascii="Century Gothic" w:eastAsia="Times New Roman" w:hAnsi="Century Gothic" w:cs="Arial"/>
+          <w:iCs/>
+          <w:sz w:val="24"/>
+          <w:szCs w:val="24"/>
+        </w:rPr>
+      </w:pPr>
+      <w:r>
+        <w:rPr>
+          <w:rFonts w:ascii="Century Gothic" w:eastAsia="Times New Roman" w:hAnsi="Century Gothic" w:cs="Arial"/>
+          <w:iCs/>
+          <w:sz w:val="24"/>
+          <w:szCs w:val="24"/>
+        </w:rPr>
+        <w:t>As mentioned before, t</w:t>
+      </w:r>
+      <w:r>
+        <w:rPr>
+          <w:rFonts w:ascii="Century Gothic" w:eastAsia="Times New Roman" w:hAnsi="Century Gothic" w:cs="Arial"/>
+          <w:iCs/>
+          <w:sz w:val="24"/>
+          <w:szCs w:val="24"/>
+        </w:rPr>
+        <w:t xml:space="preserve">he ER model </w:t>
+      </w:r>
+      <w:r>
+        <w:rPr>
+          <w:rFonts w:ascii="Century Gothic" w:eastAsia="Times New Roman" w:hAnsi="Century Gothic" w:cs="Arial"/>
+          <w:iCs/>
+          <w:sz w:val="24"/>
+          <w:szCs w:val="24"/>
+        </w:rPr>
+        <w:t xml:space="preserve">was </w:t>
+      </w:r>
+      <w:r>
+        <w:rPr>
+          <w:rFonts w:ascii="Century Gothic" w:eastAsia="Times New Roman" w:hAnsi="Century Gothic" w:cs="Arial"/>
+          <w:iCs/>
+          <w:sz w:val="24"/>
+          <w:szCs w:val="24"/>
+        </w:rPr>
+        <w:t xml:space="preserve">done by </w:t>
+      </w:r>
+      <w:r>
+        <w:rPr>
+          <w:rFonts w:ascii="Century Gothic" w:eastAsia="Times New Roman" w:hAnsi="Century Gothic" w:cs="Arial"/>
+          <w:iCs/>
+          <w:sz w:val="24"/>
+          <w:szCs w:val="24"/>
+        </w:rPr>
+        <w:t xml:space="preserve">fulfilling </w:t>
+      </w:r>
+      <w:r>
+        <w:rPr>
+          <w:rFonts w:ascii="Century Gothic" w:eastAsia="Times New Roman" w:hAnsi="Century Gothic" w:cs="Arial"/>
+          <w:iCs/>
+          <w:sz w:val="24"/>
+          <w:szCs w:val="24"/>
+        </w:rPr>
+        <w:t>the requirement</w:t>
+      </w:r>
+      <w:r>
+        <w:rPr>
+          <w:rFonts w:ascii="Century Gothic" w:eastAsia="Times New Roman" w:hAnsi="Century Gothic" w:cs="Arial"/>
+          <w:iCs/>
+          <w:sz w:val="24"/>
+          <w:szCs w:val="24"/>
+        </w:rPr>
+        <w:t>s.</w:t>
+      </w:r>
+      <w:r>
+        <w:rPr>
+          <w:rFonts w:ascii="Century Gothic" w:eastAsia="Times New Roman" w:hAnsi="Century Gothic" w:cs="Arial"/>
+          <w:iCs/>
+          <w:sz w:val="24"/>
+          <w:szCs w:val="24"/>
+        </w:rPr>
+        <w:t xml:space="preserve"> </w:t>
+      </w:r>
+      <w:r>
+        <w:rPr>
+          <w:rFonts w:ascii="Century Gothic" w:eastAsia="Times New Roman" w:hAnsi="Century Gothic" w:cs="Arial"/>
+          <w:iCs/>
+          <w:sz w:val="24"/>
+          <w:szCs w:val="24"/>
+        </w:rPr>
+        <w:t>A</w:t>
+      </w:r>
+      <w:r>
+        <w:rPr>
+          <w:rFonts w:ascii="Century Gothic" w:eastAsia="Times New Roman" w:hAnsi="Century Gothic" w:cs="Arial"/>
+          <w:iCs/>
+          <w:sz w:val="24"/>
+          <w:szCs w:val="24"/>
+        </w:rPr>
+        <w:t>ll documentation</w:t>
+      </w:r>
+      <w:r>
+        <w:rPr>
+          <w:rFonts w:ascii="Century Gothic" w:eastAsia="Times New Roman" w:hAnsi="Century Gothic" w:cs="Arial"/>
+          <w:iCs/>
+          <w:sz w:val="24"/>
+          <w:szCs w:val="24"/>
+        </w:rPr>
+        <w:t xml:space="preserve">, including </w:t>
+      </w:r>
+      <w:r>
+        <w:rPr>
+          <w:rFonts w:ascii="Century Gothic" w:eastAsia="Times New Roman" w:hAnsi="Century Gothic" w:cs="Arial"/>
+          <w:iCs/>
+          <w:sz w:val="24"/>
+          <w:szCs w:val="24"/>
+        </w:rPr>
+        <w:t xml:space="preserve">ER models, Conceptual Data Model and </w:t>
+      </w:r>
+      <w:r>
+        <w:rPr>
+          <w:rFonts w:ascii="Century Gothic" w:eastAsia="Times New Roman" w:hAnsi="Century Gothic" w:cs="Arial"/>
+          <w:iCs/>
+          <w:sz w:val="24"/>
+          <w:szCs w:val="24"/>
+        </w:rPr>
+        <w:t xml:space="preserve">the necessary research reflects the user needs. This information is </w:t>
+      </w:r>
+      <w:r>
+        <w:rPr>
+          <w:rFonts w:ascii="Century Gothic" w:eastAsia="Times New Roman" w:hAnsi="Century Gothic" w:cs="Arial"/>
+          <w:iCs/>
+          <w:sz w:val="24"/>
+          <w:szCs w:val="24"/>
+        </w:rPr>
+        <w:t xml:space="preserve">forward to </w:t>
+      </w:r>
+      <w:r>
+        <w:rPr>
+          <w:rFonts w:ascii="Century Gothic" w:eastAsia="Times New Roman" w:hAnsi="Century Gothic" w:cs="Arial"/>
+          <w:iCs/>
+          <w:sz w:val="24"/>
+          <w:szCs w:val="24"/>
+        </w:rPr>
+        <w:t xml:space="preserve">the </w:t>
+      </w:r>
+      <w:r>
+        <w:rPr>
+          <w:rFonts w:ascii="Century Gothic" w:eastAsia="Times New Roman" w:hAnsi="Century Gothic" w:cs="Arial"/>
+          <w:iCs/>
+          <w:sz w:val="24"/>
+          <w:szCs w:val="24"/>
+        </w:rPr>
+        <w:t xml:space="preserve">next level </w:t>
+      </w:r>
+      <w:r>
+        <w:rPr>
+          <w:rFonts w:ascii="Century Gothic" w:eastAsia="Times New Roman" w:hAnsi="Century Gothic" w:cs="Arial"/>
+          <w:iCs/>
+          <w:sz w:val="24"/>
+          <w:szCs w:val="24"/>
+        </w:rPr>
+        <w:t xml:space="preserve">- </w:t>
+      </w:r>
+      <w:r>
+        <w:rPr>
+          <w:rFonts w:ascii="Century Gothic" w:eastAsia="Times New Roman" w:hAnsi="Century Gothic" w:cs="Arial"/>
+          <w:iCs/>
+          <w:sz w:val="24"/>
+          <w:szCs w:val="24"/>
+        </w:rPr>
+        <w:t xml:space="preserve">Physical Data Model. </w:t>
+      </w:r>
+    </w:p>
+    <w:p>
+      <w:pPr>
+        <w:rPr>
+          <w:rFonts w:ascii="Century Gothic" w:eastAsia="Times New Roman" w:hAnsi="Century Gothic" w:cs="Arial"/>
+          <w:iCs/>
+          <w:sz w:val="24"/>
+          <w:szCs w:val="24"/>
+        </w:rPr>
+      </w:pPr>
+      <w:r>
+        <w:rPr>
+          <w:rFonts w:ascii="Century Gothic" w:eastAsia="Times New Roman" w:hAnsi="Century Gothic" w:cs="Arial"/>
+          <w:iCs/>
+          <w:sz w:val="24"/>
+          <w:szCs w:val="24"/>
+        </w:rPr>
+        <w:t xml:space="preserve">LOGIN ER model </w:t>
+      </w:r>
+      <w:r>
+        <w:rPr>
+          <w:rFonts w:ascii="Century Gothic" w:eastAsia="Times New Roman" w:hAnsi="Century Gothic" w:cs="Arial"/>
+          <w:iCs/>
+          <w:sz w:val="24"/>
+          <w:szCs w:val="24"/>
+        </w:rPr>
+        <w:t xml:space="preserve">id displayed </w:t>
+      </w:r>
+      <w:r>
+        <w:rPr>
+          <w:rFonts w:ascii="Century Gothic" w:eastAsia="Times New Roman" w:hAnsi="Century Gothic" w:cs="Arial"/>
+          <w:iCs/>
+          <w:sz w:val="24"/>
+          <w:szCs w:val="24"/>
+        </w:rPr>
+        <w:t>in figure 1.</w:t>
+      </w:r>
+    </w:p>
+    <w:p>
+      <w:r>
+        <w:rPr>
+          <w:rFonts w:ascii="Century Gothic" w:eastAsia="Times New Roman" w:hAnsi="Century Gothic" w:cs="Arial"/>
+          <w:iCs/>
+          <w:sz w:val="24"/>
+          <w:szCs w:val="24"/>
+        </w:rPr>
+        <w:lastRenderedPageBreak/>
+        <w:t xml:space="preserve"> </w:t>
+      </w:r>
+      <w:r>
+        <w:rPr>
+          <w:noProof/>
+        </w:rPr>
+        <w:drawing>
+          <wp:inline distT="0" distB="0" distL="0" distR="0" wp14:anchorId="6E52F9AA" wp14:editId="0040EDC4">
+            <wp:extent cx="5772150" cy="3785016"/>
+            <wp:effectExtent l="0" t="0" r="0" b="6350"/>
+            <wp:docPr id="3" name="Picture 3"/>
+            <wp:cNvGraphicFramePr>
+              <a:graphicFrameLocks xmlns:a="http://schemas.openxmlformats.org/drawingml/2006/main" noChangeAspect="1"/>
+            </wp:cNvGraphicFramePr>
+            <a:graphic xmlns:a="http://schemas.openxmlformats.org/drawingml/2006/main">
+              <a:graphicData uri="http://schemas.openxmlformats.org/drawingml/2006/picture">
+                <pic:pic xmlns:pic="http://schemas.openxmlformats.org/drawingml/2006/picture">
+                  <pic:nvPicPr>
+                    <pic:cNvPr id="1" name=""/>
+                    <pic:cNvPicPr/>
+                  </pic:nvPicPr>
+                  <pic:blipFill rotWithShape="1">
+                    <a:blip r:embed="rId8"/>
+                    <a:srcRect l="6410" t="22788" r="64262" b="8849"/>
+                    <a:stretch/>
+                  </pic:blipFill>
+                  <pic:spPr bwMode="auto">
+                    <a:xfrm>
+                      <a:off x="0" y="0"/>
+                      <a:ext cx="5799264" cy="3802796"/>
+                    </a:xfrm>
+                    <a:prstGeom prst="rect">
+                      <a:avLst/>
+                    </a:prstGeom>
+                    <a:ln>
+                      <a:noFill/>
+                    </a:ln>
+                    <a:extLst>
+                      <a:ext uri="{53640926-AAD7-44D8-BBD7-CCE9431645EC}">
+                        <a14:shadowObscured xmlns:a14="http://schemas.microsoft.com/office/drawing/2010/main"/>
+                      </a:ext>
+                    </a:extLst>
+                  </pic:spPr>
+                </pic:pic>
+              </a:graphicData>
+            </a:graphic>
+          </wp:inline>
+        </w:drawing>
+      </w:r>
+    </w:p>
+    <w:p>
+      <w:pPr>
+        <w:pStyle w:val="Caption"/>
+        <w:rPr>
+          <w:rFonts w:ascii="Century Gothic" w:eastAsia="Times New Roman" w:hAnsi="Century Gothic" w:cs="Arial"/>
+          <w:color w:val="auto"/>
+          <w:sz w:val="24"/>
+          <w:szCs w:val="24"/>
+        </w:rPr>
+      </w:pPr>
+      <w:r>
+        <w:t xml:space="preserve">Figure </w:t>
+      </w:r>
+      <w:r>
+        <w:fldChar w:fldCharType="begin"/>
+      </w:r>
+      <w:r>
+        <w:instrText xml:space="preserve"> SEQ Figure \* ARABIC </w:instrText>
+      </w:r>
+      <w:r>
+        <w:fldChar w:fldCharType="separate"/>
+      </w:r>
+      <w:r>
+        <w:rPr>
+          <w:noProof/>
+        </w:rPr>
+        <w:t>1</w:t>
+      </w:r>
+      <w:r>
+        <w:rPr>
+          <w:noProof/>
+        </w:rPr>
+        <w:fldChar w:fldCharType="end"/>
+      </w:r>
+      <w:r>
+        <w:t>. ER model for LOGIN database</w:t>
+      </w:r>
+    </w:p>
+    <w:p>
+      <w:pPr>
+        <w:rPr>
+          <w:rFonts w:ascii="Century Gothic" w:eastAsia="Times New Roman" w:hAnsi="Century Gothic" w:cs="Arial"/>
+          <w:iCs/>
+          <w:sz w:val="24"/>
+          <w:szCs w:val="24"/>
+        </w:rPr>
+      </w:pPr>
+      <w:r>
+        <w:rPr>
+          <w:rFonts w:ascii="Century Gothic" w:eastAsia="Times New Roman" w:hAnsi="Century Gothic" w:cs="Arial"/>
+          <w:iCs/>
+          <w:sz w:val="24"/>
+          <w:szCs w:val="24"/>
+        </w:rPr>
+        <w:t xml:space="preserve">Regarding </w:t>
+      </w:r>
+      <w:r>
+        <w:rPr>
+          <w:rFonts w:ascii="Century Gothic" w:eastAsia="Times New Roman" w:hAnsi="Century Gothic" w:cs="Arial"/>
+          <w:iCs/>
+          <w:sz w:val="24"/>
+          <w:szCs w:val="24"/>
+        </w:rPr>
+        <w:t>the database hosting storage</w:t>
+      </w:r>
+      <w:r>
+        <w:rPr>
+          <w:rFonts w:ascii="Century Gothic" w:eastAsia="Times New Roman" w:hAnsi="Century Gothic" w:cs="Arial"/>
+          <w:iCs/>
+          <w:sz w:val="24"/>
+          <w:szCs w:val="24"/>
+        </w:rPr>
+        <w:t>, the</w:t>
+      </w:r>
+      <w:r>
+        <w:rPr>
+          <w:rFonts w:ascii="Century Gothic" w:eastAsia="Times New Roman" w:hAnsi="Century Gothic" w:cs="Arial"/>
+          <w:iCs/>
+          <w:sz w:val="24"/>
+          <w:szCs w:val="24"/>
+        </w:rPr>
+        <w:t xml:space="preserve"> capa</w:t>
+      </w:r>
+      <w:r>
+        <w:rPr>
+          <w:rFonts w:ascii="Century Gothic" w:eastAsia="Times New Roman" w:hAnsi="Century Gothic" w:cs="Arial"/>
+          <w:iCs/>
+          <w:sz w:val="24"/>
+          <w:szCs w:val="24"/>
+        </w:rPr>
+        <w:t>city</w:t>
+      </w:r>
+      <w:r>
+        <w:rPr>
+          <w:rFonts w:ascii="Century Gothic" w:eastAsia="Times New Roman" w:hAnsi="Century Gothic" w:cs="Arial"/>
+          <w:iCs/>
+          <w:sz w:val="24"/>
+          <w:szCs w:val="24"/>
+        </w:rPr>
+        <w:t xml:space="preserve"> </w:t>
+      </w:r>
+      <w:r>
+        <w:rPr>
+          <w:rFonts w:ascii="Century Gothic" w:eastAsia="Times New Roman" w:hAnsi="Century Gothic" w:cs="Arial"/>
+          <w:iCs/>
+          <w:sz w:val="24"/>
+          <w:szCs w:val="24"/>
+        </w:rPr>
+        <w:t>is</w:t>
+      </w:r>
+      <w:r>
+        <w:rPr>
+          <w:rFonts w:ascii="Century Gothic" w:eastAsia="Times New Roman" w:hAnsi="Century Gothic" w:cs="Arial"/>
+          <w:iCs/>
+          <w:sz w:val="24"/>
+          <w:szCs w:val="24"/>
+        </w:rPr>
+        <w:t xml:space="preserve"> different </w:t>
+      </w:r>
+      <w:r>
+        <w:rPr>
+          <w:rFonts w:ascii="Century Gothic" w:eastAsia="Times New Roman" w:hAnsi="Century Gothic" w:cs="Arial"/>
+          <w:iCs/>
+          <w:sz w:val="24"/>
+          <w:szCs w:val="24"/>
+        </w:rPr>
+        <w:t>depending on the storage type. F</w:t>
+      </w:r>
+      <w:r>
+        <w:rPr>
+          <w:rFonts w:ascii="Century Gothic" w:eastAsia="Times New Roman" w:hAnsi="Century Gothic" w:cs="Arial"/>
+          <w:iCs/>
+          <w:sz w:val="24"/>
+          <w:szCs w:val="24"/>
+        </w:rPr>
+        <w:t xml:space="preserve">ree hosting </w:t>
+      </w:r>
+      <w:r>
+        <w:rPr>
+          <w:rFonts w:ascii="Century Gothic" w:eastAsia="Times New Roman" w:hAnsi="Century Gothic" w:cs="Arial"/>
+          <w:iCs/>
+          <w:sz w:val="24"/>
+          <w:szCs w:val="24"/>
+        </w:rPr>
+        <w:t xml:space="preserve">provides less functionality, but cloud server with all its benefits </w:t>
+      </w:r>
+      <w:r>
+        <w:rPr>
+          <w:rFonts w:ascii="Century Gothic" w:eastAsia="Times New Roman" w:hAnsi="Century Gothic" w:cs="Arial"/>
+          <w:iCs/>
+          <w:sz w:val="24"/>
+          <w:szCs w:val="24"/>
+        </w:rPr>
+        <w:t xml:space="preserve">will </w:t>
+      </w:r>
+      <w:r>
+        <w:rPr>
+          <w:rFonts w:ascii="Century Gothic" w:eastAsia="Times New Roman" w:hAnsi="Century Gothic" w:cs="Arial"/>
+          <w:iCs/>
+          <w:sz w:val="24"/>
+          <w:szCs w:val="24"/>
+        </w:rPr>
+        <w:t>implies expenses that the team is unable to afford.</w:t>
+      </w:r>
+    </w:p>
+    <w:p>
+      <w:pPr>
+        <w:rPr>
+          <w:rFonts w:ascii="Century Gothic" w:eastAsia="Times New Roman" w:hAnsi="Century Gothic" w:cs="Arial"/>
+          <w:iCs/>
+          <w:sz w:val="24"/>
+          <w:szCs w:val="24"/>
+        </w:rPr>
+      </w:pPr>
+      <w:r>
+        <w:rPr>
+          <w:rFonts w:ascii="Century Gothic" w:eastAsia="Times New Roman" w:hAnsi="Century Gothic" w:cs="Arial"/>
+          <w:iCs/>
+          <w:sz w:val="24"/>
+          <w:szCs w:val="24"/>
+        </w:rPr>
+        <w:t>Version</w:t>
+      </w:r>
+      <w:r>
+        <w:rPr>
+          <w:rFonts w:ascii="Century Gothic" w:eastAsia="Times New Roman" w:hAnsi="Century Gothic" w:cs="Arial"/>
+          <w:iCs/>
+          <w:sz w:val="24"/>
+          <w:szCs w:val="24"/>
+        </w:rPr>
+        <w:t xml:space="preserve"> 1.0 of the application</w:t>
+      </w:r>
+      <w:r>
+        <w:rPr>
+          <w:rFonts w:ascii="Century Gothic" w:eastAsia="Times New Roman" w:hAnsi="Century Gothic" w:cs="Arial"/>
+          <w:iCs/>
+          <w:sz w:val="24"/>
+          <w:szCs w:val="24"/>
+        </w:rPr>
+        <w:t xml:space="preserve"> </w:t>
+      </w:r>
+      <w:r>
+        <w:rPr>
+          <w:rFonts w:ascii="Century Gothic" w:eastAsia="Times New Roman" w:hAnsi="Century Gothic" w:cs="Arial"/>
+          <w:iCs/>
+          <w:sz w:val="24"/>
+          <w:szCs w:val="24"/>
+        </w:rPr>
+        <w:t>includes</w:t>
+      </w:r>
+      <w:r>
+        <w:rPr>
+          <w:rFonts w:ascii="Century Gothic" w:eastAsia="Times New Roman" w:hAnsi="Century Gothic" w:cs="Arial"/>
+          <w:iCs/>
+          <w:sz w:val="24"/>
+          <w:szCs w:val="24"/>
+        </w:rPr>
+        <w:t xml:space="preserve"> separating data </w:t>
+      </w:r>
+      <w:r>
+        <w:rPr>
+          <w:rFonts w:ascii="Century Gothic" w:eastAsia="Times New Roman" w:hAnsi="Century Gothic" w:cs="Arial"/>
+          <w:iCs/>
+          <w:sz w:val="24"/>
+          <w:szCs w:val="24"/>
+        </w:rPr>
+        <w:t>among</w:t>
+      </w:r>
+      <w:r>
+        <w:rPr>
+          <w:rFonts w:ascii="Century Gothic" w:eastAsia="Times New Roman" w:hAnsi="Century Gothic" w:cs="Arial"/>
+          <w:iCs/>
+          <w:sz w:val="24"/>
+          <w:szCs w:val="24"/>
+        </w:rPr>
+        <w:t xml:space="preserve"> </w:t>
+      </w:r>
+      <w:r>
+        <w:rPr>
+          <w:rFonts w:ascii="Century Gothic" w:eastAsia="Times New Roman" w:hAnsi="Century Gothic" w:cs="Arial"/>
+          <w:iCs/>
+          <w:sz w:val="24"/>
+          <w:szCs w:val="24"/>
+        </w:rPr>
+        <w:t>ap</w:t>
+      </w:r>
+      <w:r>
+        <w:rPr>
+          <w:rFonts w:ascii="Century Gothic" w:eastAsia="Times New Roman" w:hAnsi="Century Gothic" w:cs="Arial"/>
+          <w:iCs/>
+          <w:sz w:val="24"/>
+          <w:szCs w:val="24"/>
+        </w:rPr>
+        <w:t>prop</w:t>
+      </w:r>
+      <w:r>
+        <w:rPr>
+          <w:rFonts w:ascii="Century Gothic" w:eastAsia="Times New Roman" w:hAnsi="Century Gothic" w:cs="Arial"/>
+          <w:iCs/>
+          <w:sz w:val="24"/>
+          <w:szCs w:val="24"/>
+        </w:rPr>
+        <w:t xml:space="preserve">riate tables </w:t>
+      </w:r>
+      <w:r>
+        <w:rPr>
+          <w:rFonts w:ascii="Century Gothic" w:eastAsia="Times New Roman" w:hAnsi="Century Gothic" w:cs="Arial"/>
+          <w:iCs/>
+          <w:sz w:val="24"/>
+          <w:szCs w:val="24"/>
+        </w:rPr>
+        <w:t xml:space="preserve">and </w:t>
+      </w:r>
+      <w:r>
+        <w:rPr>
+          <w:rFonts w:ascii="Century Gothic" w:eastAsia="Times New Roman" w:hAnsi="Century Gothic" w:cs="Arial"/>
+          <w:iCs/>
+          <w:sz w:val="24"/>
+          <w:szCs w:val="24"/>
+        </w:rPr>
+        <w:t xml:space="preserve">by no means storing </w:t>
+      </w:r>
+      <w:r>
+        <w:rPr>
+          <w:rFonts w:ascii="Century Gothic" w:eastAsia="Times New Roman" w:hAnsi="Century Gothic" w:cs="Arial"/>
+          <w:iCs/>
+          <w:sz w:val="24"/>
+          <w:szCs w:val="24"/>
+        </w:rPr>
+        <w:t xml:space="preserve">the </w:t>
+      </w:r>
+      <w:r>
+        <w:rPr>
+          <w:rFonts w:ascii="Century Gothic" w:eastAsia="Times New Roman" w:hAnsi="Century Gothic" w:cs="Arial"/>
+          <w:iCs/>
+          <w:sz w:val="24"/>
+          <w:szCs w:val="24"/>
+        </w:rPr>
+        <w:t xml:space="preserve">sensitive data </w:t>
+      </w:r>
+      <w:r>
+        <w:rPr>
+          <w:rFonts w:ascii="Century Gothic" w:eastAsia="Times New Roman" w:hAnsi="Century Gothic" w:cs="Arial"/>
+          <w:iCs/>
+          <w:sz w:val="24"/>
+          <w:szCs w:val="24"/>
+        </w:rPr>
+        <w:t>such as personal</w:t>
+      </w:r>
+      <w:r>
+        <w:rPr>
+          <w:rFonts w:ascii="Century Gothic" w:eastAsia="Times New Roman" w:hAnsi="Century Gothic" w:cs="Arial"/>
+          <w:iCs/>
+          <w:sz w:val="24"/>
+          <w:szCs w:val="24"/>
+        </w:rPr>
+        <w:t xml:space="preserve"> information and</w:t>
+      </w:r>
+      <w:r>
+        <w:rPr>
+          <w:rFonts w:ascii="Century Gothic" w:eastAsia="Times New Roman" w:hAnsi="Century Gothic" w:cs="Arial"/>
+          <w:iCs/>
+          <w:sz w:val="24"/>
+          <w:szCs w:val="24"/>
+        </w:rPr>
+        <w:t xml:space="preserve"> accounting</w:t>
+      </w:r>
+      <w:r>
+        <w:rPr>
+          <w:rFonts w:ascii="Century Gothic" w:eastAsia="Times New Roman" w:hAnsi="Century Gothic" w:cs="Arial"/>
+          <w:iCs/>
+          <w:sz w:val="24"/>
+          <w:szCs w:val="24"/>
+        </w:rPr>
+        <w:t xml:space="preserve"> details insecurely.</w:t>
+      </w:r>
+    </w:p>
+    <w:p>
+      <w:pPr>
+        <w:rPr>
+          <w:rFonts w:ascii="Century Gothic" w:eastAsia="Times New Roman" w:hAnsi="Century Gothic" w:cs="Arial"/>
+          <w:iCs/>
+          <w:sz w:val="24"/>
+          <w:szCs w:val="24"/>
+        </w:rPr>
+      </w:pPr>
+      <w:r>
+        <w:rPr>
+          <w:rFonts w:ascii="Century Gothic" w:eastAsia="Times New Roman" w:hAnsi="Century Gothic" w:cs="Arial"/>
+          <w:b/>
+          <w:bCs/>
+          <w:iCs/>
+          <w:sz w:val="24"/>
+          <w:szCs w:val="24"/>
+        </w:rPr>
+        <w:t>Physical data integrity</w:t>
+      </w:r>
+      <w:r>
+        <w:rPr>
+          <w:rFonts w:ascii="Century Gothic" w:eastAsia="Times New Roman" w:hAnsi="Century Gothic" w:cs="Arial"/>
+          <w:iCs/>
+          <w:sz w:val="24"/>
+          <w:szCs w:val="24"/>
+        </w:rPr>
+        <w:t xml:space="preserve"> </w:t>
+      </w:r>
+      <w:r>
+        <w:rPr>
+          <w:rFonts w:ascii="Century Gothic" w:eastAsia="Times New Roman" w:hAnsi="Century Gothic" w:cs="Arial"/>
+          <w:iCs/>
+          <w:sz w:val="24"/>
+          <w:szCs w:val="24"/>
+        </w:rPr>
+        <w:t>will be maintained</w:t>
+      </w:r>
+      <w:r>
+        <w:rPr>
+          <w:rFonts w:ascii="Century Gothic" w:eastAsia="Times New Roman" w:hAnsi="Century Gothic" w:cs="Arial"/>
+          <w:iCs/>
+          <w:sz w:val="24"/>
+          <w:szCs w:val="24"/>
+        </w:rPr>
+        <w:t xml:space="preserve"> by AWS or Infinity free hosting server</w:t>
+      </w:r>
+      <w:r>
+        <w:rPr>
+          <w:rFonts w:ascii="Century Gothic" w:eastAsia="Times New Roman" w:hAnsi="Century Gothic" w:cs="Arial"/>
+          <w:iCs/>
+          <w:sz w:val="24"/>
+          <w:szCs w:val="24"/>
+        </w:rPr>
+        <w:t>s</w:t>
+      </w:r>
+      <w:r>
+        <w:rPr>
+          <w:rFonts w:ascii="Century Gothic" w:eastAsia="Times New Roman" w:hAnsi="Century Gothic" w:cs="Arial"/>
+          <w:iCs/>
+          <w:sz w:val="24"/>
+          <w:szCs w:val="24"/>
+        </w:rPr>
+        <w:t xml:space="preserve"> </w:t>
+      </w:r>
+      <w:r>
+        <w:rPr>
+          <w:rFonts w:ascii="Century Gothic" w:eastAsia="Times New Roman" w:hAnsi="Century Gothic" w:cs="Arial"/>
+          <w:iCs/>
+          <w:sz w:val="24"/>
+          <w:szCs w:val="24"/>
+        </w:rPr>
+        <w:t>that allow for sufficient storage. As for the</w:t>
+      </w:r>
+      <w:r>
+        <w:rPr>
+          <w:rFonts w:ascii="Century Gothic" w:eastAsia="Times New Roman" w:hAnsi="Century Gothic" w:cs="Arial"/>
+          <w:iCs/>
+          <w:sz w:val="24"/>
+          <w:szCs w:val="24"/>
+        </w:rPr>
+        <w:t xml:space="preserve"> </w:t>
+      </w:r>
+      <w:r>
+        <w:rPr>
+          <w:rFonts w:ascii="Century Gothic" w:eastAsia="Times New Roman" w:hAnsi="Century Gothic" w:cs="Arial"/>
+          <w:b/>
+          <w:bCs/>
+          <w:iCs/>
+          <w:sz w:val="24"/>
+          <w:szCs w:val="24"/>
+        </w:rPr>
+        <w:t>Logical integrity</w:t>
+      </w:r>
+      <w:r>
+        <w:rPr>
+          <w:rFonts w:ascii="Century Gothic" w:eastAsia="Times New Roman" w:hAnsi="Century Gothic" w:cs="Arial"/>
+          <w:iCs/>
+          <w:sz w:val="24"/>
+          <w:szCs w:val="24"/>
+        </w:rPr>
+        <w:t xml:space="preserve">, it was </w:t>
+      </w:r>
+      <w:r>
+        <w:rPr>
+          <w:rFonts w:ascii="Century Gothic" w:eastAsia="Times New Roman" w:hAnsi="Century Gothic" w:cs="Arial"/>
+          <w:iCs/>
+          <w:sz w:val="24"/>
+          <w:szCs w:val="24"/>
+        </w:rPr>
+        <w:t>reached by separating data in different database</w:t>
+      </w:r>
+      <w:r>
+        <w:rPr>
+          <w:rFonts w:ascii="Century Gothic" w:eastAsia="Times New Roman" w:hAnsi="Century Gothic" w:cs="Arial"/>
+          <w:iCs/>
+          <w:sz w:val="24"/>
+          <w:szCs w:val="24"/>
+        </w:rPr>
+        <w:t xml:space="preserve"> tables</w:t>
+      </w:r>
+      <w:r>
+        <w:rPr>
+          <w:rFonts w:ascii="Century Gothic" w:eastAsia="Times New Roman" w:hAnsi="Century Gothic" w:cs="Arial"/>
+          <w:iCs/>
+          <w:sz w:val="24"/>
+          <w:szCs w:val="24"/>
+        </w:rPr>
+        <w:t xml:space="preserve"> </w:t>
+      </w:r>
+      <w:r>
+        <w:rPr>
+          <w:rFonts w:ascii="Century Gothic" w:eastAsia="Times New Roman" w:hAnsi="Century Gothic" w:cs="Arial"/>
+          <w:iCs/>
+          <w:sz w:val="24"/>
+          <w:szCs w:val="24"/>
+        </w:rPr>
+        <w:t>that was reflected in</w:t>
+      </w:r>
+      <w:r>
+        <w:rPr>
+          <w:rFonts w:ascii="Century Gothic" w:eastAsia="Times New Roman" w:hAnsi="Century Gothic" w:cs="Arial"/>
+          <w:iCs/>
+          <w:sz w:val="24"/>
+          <w:szCs w:val="24"/>
+        </w:rPr>
+        <w:t xml:space="preserve"> the Conceptual Data Model</w:t>
+      </w:r>
+      <w:r>
+        <w:rPr>
+          <w:rFonts w:ascii="Century Gothic" w:eastAsia="Times New Roman" w:hAnsi="Century Gothic" w:cs="Arial"/>
+          <w:iCs/>
+          <w:sz w:val="24"/>
+          <w:szCs w:val="24"/>
+        </w:rPr>
+        <w:t>.</w:t>
+      </w:r>
+      <w:r>
+        <w:rPr>
+          <w:rFonts w:ascii="Century Gothic" w:eastAsia="Times New Roman" w:hAnsi="Century Gothic" w:cs="Arial"/>
+          <w:iCs/>
+          <w:sz w:val="24"/>
+          <w:szCs w:val="24"/>
+        </w:rPr>
+        <w:t xml:space="preserve"> </w:t>
+      </w:r>
+      <w:r>
+        <w:rPr>
+          <w:rFonts w:ascii="Century Gothic" w:eastAsia="Times New Roman" w:hAnsi="Century Gothic" w:cs="Arial"/>
+          <w:b/>
+          <w:bCs/>
+          <w:iCs/>
+          <w:sz w:val="24"/>
+          <w:szCs w:val="24"/>
+        </w:rPr>
+        <w:t>Entity integrity</w:t>
+      </w:r>
+      <w:r>
+        <w:rPr>
+          <w:rFonts w:ascii="Century Gothic" w:eastAsia="Times New Roman" w:hAnsi="Century Gothic" w:cs="Arial"/>
+          <w:iCs/>
+          <w:sz w:val="24"/>
+          <w:szCs w:val="24"/>
+        </w:rPr>
+        <w:t xml:space="preserve"> </w:t>
+      </w:r>
+      <w:r>
+        <w:rPr>
+          <w:rFonts w:ascii="Century Gothic" w:eastAsia="Times New Roman" w:hAnsi="Century Gothic" w:cs="Arial"/>
+          <w:iCs/>
+          <w:sz w:val="24"/>
+          <w:szCs w:val="24"/>
+        </w:rPr>
+        <w:t xml:space="preserve">is </w:t>
+      </w:r>
+      <w:r>
+        <w:rPr>
+          <w:rFonts w:ascii="Century Gothic" w:eastAsia="Times New Roman" w:hAnsi="Century Gothic" w:cs="Arial"/>
+          <w:iCs/>
+          <w:sz w:val="24"/>
+          <w:szCs w:val="24"/>
+        </w:rPr>
+        <w:t xml:space="preserve">also </w:t>
+      </w:r>
+      <w:r>
+        <w:rPr>
+          <w:rFonts w:ascii="Century Gothic" w:eastAsia="Times New Roman" w:hAnsi="Century Gothic" w:cs="Arial"/>
+          <w:iCs/>
+          <w:sz w:val="24"/>
+          <w:szCs w:val="24"/>
+        </w:rPr>
+        <w:t xml:space="preserve">crucial for the project success. It was </w:t>
+      </w:r>
+      <w:r>
+        <w:rPr>
+          <w:rFonts w:ascii="Century Gothic" w:eastAsia="Times New Roman" w:hAnsi="Century Gothic" w:cs="Arial"/>
+          <w:iCs/>
+          <w:sz w:val="24"/>
+          <w:szCs w:val="24"/>
+        </w:rPr>
+        <w:t>provided and implanted in Logical Data Model and will b</w:t>
+      </w:r>
+      <w:r>
+        <w:rPr>
+          <w:rFonts w:ascii="Century Gothic" w:eastAsia="Times New Roman" w:hAnsi="Century Gothic" w:cs="Arial"/>
+          <w:iCs/>
+          <w:sz w:val="24"/>
+          <w:szCs w:val="24"/>
+        </w:rPr>
+        <w:t>e</w:t>
+      </w:r>
+      <w:r>
+        <w:rPr>
+          <w:rFonts w:ascii="Century Gothic" w:eastAsia="Times New Roman" w:hAnsi="Century Gothic" w:cs="Arial"/>
+          <w:iCs/>
+          <w:sz w:val="24"/>
+          <w:szCs w:val="24"/>
+        </w:rPr>
+        <w:t xml:space="preserve"> </w:t>
+      </w:r>
+      <w:r>
+        <w:rPr>
+          <w:rFonts w:ascii="Century Gothic" w:eastAsia="Times New Roman" w:hAnsi="Century Gothic" w:cs="Arial"/>
+          <w:iCs/>
+          <w:sz w:val="24"/>
+          <w:szCs w:val="24"/>
+        </w:rPr>
+        <w:t xml:space="preserve">completed </w:t>
+      </w:r>
+      <w:r>
+        <w:rPr>
+          <w:rFonts w:ascii="Century Gothic" w:eastAsia="Times New Roman" w:hAnsi="Century Gothic" w:cs="Arial"/>
+          <w:iCs/>
+          <w:sz w:val="24"/>
+          <w:szCs w:val="24"/>
+        </w:rPr>
+        <w:t xml:space="preserve">in Physical Data Model as </w:t>
+      </w:r>
+      <w:r>
+        <w:rPr>
+          <w:rFonts w:ascii="Century Gothic" w:eastAsia="Times New Roman" w:hAnsi="Century Gothic" w:cs="Arial"/>
+          <w:b/>
+          <w:bCs/>
+          <w:iCs/>
+          <w:sz w:val="24"/>
+          <w:szCs w:val="24"/>
+        </w:rPr>
+        <w:t>Referential integrity</w:t>
+      </w:r>
+      <w:r>
+        <w:rPr>
+          <w:rFonts w:ascii="Century Gothic" w:eastAsia="Times New Roman" w:hAnsi="Century Gothic" w:cs="Arial"/>
+          <w:iCs/>
+          <w:sz w:val="24"/>
+          <w:szCs w:val="24"/>
+        </w:rPr>
+        <w:t>.</w:t>
+      </w:r>
+    </w:p>
+    <w:p>
+      <w:pPr>
+        <w:rPr>
+          <w:rFonts w:ascii="Century Gothic" w:eastAsia="Times New Roman" w:hAnsi="Century Gothic" w:cs="Arial"/>
+          <w:iCs/>
+          <w:sz w:val="24"/>
+          <w:szCs w:val="24"/>
+        </w:rPr>
+      </w:pPr>
+      <w:r>
+        <w:rPr>
+          <w:rFonts w:ascii="Century Gothic" w:eastAsia="Times New Roman" w:hAnsi="Century Gothic" w:cs="Arial"/>
+          <w:iCs/>
+          <w:sz w:val="24"/>
+          <w:szCs w:val="24"/>
+        </w:rPr>
+        <w:t>The database requires a Windows, Mac OS or any other UNIX-based environment to function correctly. The estimated resources, keeping in mind the database growth, are as follows:</w:t>
+      </w:r>
+    </w:p>
+    <w:p>
+      <w:pPr>
+        <w:pStyle w:val="ListParagraph"/>
+        <w:numPr>
+          <w:ilvl w:val="0"/>
+          <w:numId w:val="9"/>
+        </w:numPr>
         <w:rPr>
           <w:rFonts w:ascii="Century Gothic" w:hAnsi="Century Gothic" w:cs="Arial"/>
-          <w:sz w:val="24"/>
-          <w:szCs w:val="24"/>
-        </w:rPr>
-      </w:pPr>
-      <w:bookmarkStart w:id="35" w:name="_Toc506458808"/>
-      <w:bookmarkStart w:id="36" w:name="_Toc506459174"/>
-    </w:p>
-    <w:p>
-      <w:pPr>
-        <w:pStyle w:val="Heading1"/>
+          <w:iCs/>
+        </w:rPr>
+      </w:pPr>
+      <w:r>
         <w:rPr>
           <w:rFonts w:ascii="Century Gothic" w:hAnsi="Century Gothic" w:cs="Arial"/>
-          <w:sz w:val="36"/>
-          <w:szCs w:val="36"/>
-        </w:rPr>
-      </w:pPr>
-      <w:bookmarkStart w:id="37" w:name="_Toc22759711"/>
-      <w:r>
+          <w:iCs/>
+        </w:rPr>
+        <w:t>150 GB hard drive storage</w:t>
+      </w:r>
+    </w:p>
+    <w:p>
+      <w:pPr>
+        <w:pStyle w:val="ListParagraph"/>
+        <w:numPr>
+          <w:ilvl w:val="0"/>
+          <w:numId w:val="9"/>
+        </w:numPr>
         <w:rPr>
           <w:rFonts w:ascii="Century Gothic" w:hAnsi="Century Gothic" w:cs="Arial"/>
-          <w:sz w:val="36"/>
-          <w:szCs w:val="36"/>
-        </w:rPr>
-        <w:t>Other Requirements</w:t>
-      </w:r>
-      <w:bookmarkEnd w:id="35"/>
+          <w:iCs/>
+        </w:rPr>
+      </w:pPr>
+      <w:r>
+        <w:rPr>
+          <w:rFonts w:ascii="Century Gothic" w:hAnsi="Century Gothic" w:cs="Arial"/>
+          <w:iCs/>
+        </w:rPr>
+        <w:t>1 GB RAM</w:t>
+      </w:r>
+    </w:p>
+    <w:p>
+      <w:pPr>
+        <w:pStyle w:val="ListParagraph"/>
+        <w:numPr>
+          <w:ilvl w:val="0"/>
+          <w:numId w:val="9"/>
+        </w:numPr>
+        <w:rPr>
+          <w:rFonts w:ascii="Century Gothic" w:hAnsi="Century Gothic" w:cs="Arial"/>
+          <w:iCs/>
+        </w:rPr>
+      </w:pPr>
+      <w:r>
+        <w:rPr>
+          <w:rFonts w:ascii="Century Gothic" w:hAnsi="Century Gothic" w:cs="Arial"/>
+          <w:iCs/>
+        </w:rPr>
+        <w:t>MySQL installed and properly configured</w:t>
+      </w:r>
+      <w:bookmarkStart w:id="36" w:name="_GoBack"/>
       <w:bookmarkEnd w:id="36"/>
-      <w:bookmarkEnd w:id="37"/>
-    </w:p>
-    <w:p>
-      <w:pPr>
-        <w:pStyle w:val="BodyText"/>
-        <w:rPr>
-          <w:rFonts w:ascii="Century Gothic" w:hAnsi="Century Gothic"/>
-          <w:i w:val="0"/>
-          <w:sz w:val="24"/>
-          <w:szCs w:val="24"/>
-        </w:rPr>
-      </w:pPr>
-      <w:r>
-        <w:rPr>
-          <w:rFonts w:ascii="Century Gothic" w:hAnsi="Century Gothic"/>
-          <w:i w:val="0"/>
-          <w:sz w:val="24"/>
-          <w:szCs w:val="24"/>
-        </w:rPr>
-        <w:t>Additional requirements, if any.</w:t>
+    </w:p>
+    <w:p>
+      <w:pPr>
+        <w:rPr>
+          <w:rFonts w:ascii="Century Gothic" w:hAnsi="Century Gothic" w:cs="Arial"/>
+          <w:sz w:val="24"/>
+          <w:szCs w:val="24"/>
+        </w:rPr>
+      </w:pPr>
+      <w:r>
+        <w:rPr>
+          <w:rFonts w:ascii="Century Gothic" w:hAnsi="Century Gothic" w:cs="Arial"/>
+          <w:sz w:val="24"/>
+          <w:szCs w:val="24"/>
+          <w:lang w:val="en-CA"/>
+        </w:rPr>
+        <w:lastRenderedPageBreak/>
+        <w:t>Should the implemented model be successful,</w:t>
+      </w:r>
+      <w:r>
+        <w:rPr>
+          <w:rFonts w:ascii="Century Gothic" w:hAnsi="Century Gothic" w:cs="Arial"/>
+          <w:sz w:val="24"/>
+          <w:szCs w:val="24"/>
+        </w:rPr>
+        <w:t xml:space="preserve"> the user </w:t>
+      </w:r>
+      <w:r>
+        <w:rPr>
+          <w:rFonts w:ascii="Century Gothic" w:hAnsi="Century Gothic" w:cs="Arial"/>
+          <w:sz w:val="24"/>
+          <w:szCs w:val="24"/>
+        </w:rPr>
+        <w:t>will be able to see</w:t>
+      </w:r>
+      <w:r>
+        <w:rPr>
+          <w:rFonts w:ascii="Century Gothic" w:hAnsi="Century Gothic" w:cs="Arial"/>
+          <w:sz w:val="24"/>
+          <w:szCs w:val="24"/>
+        </w:rPr>
+        <w:t xml:space="preserve"> a coherent list of information from a central location that </w:t>
+      </w:r>
+      <w:r>
+        <w:rPr>
+          <w:rFonts w:ascii="Century Gothic" w:hAnsi="Century Gothic" w:cs="Arial"/>
+          <w:sz w:val="24"/>
+          <w:szCs w:val="24"/>
+        </w:rPr>
+        <w:t xml:space="preserve">is retrieved </w:t>
+      </w:r>
+      <w:r>
+        <w:rPr>
+          <w:rFonts w:ascii="Century Gothic" w:hAnsi="Century Gothic" w:cs="Arial"/>
+          <w:sz w:val="24"/>
+          <w:szCs w:val="24"/>
+        </w:rPr>
+        <w:t>from many file sources tied into the storage system.</w:t>
       </w:r>
     </w:p>
     <w:p>
@@ -4424,9 +6766,12 @@
           <w:bCs/>
           <w:sz w:val="36"/>
           <w:szCs w:val="36"/>
-        </w:rPr>
-      </w:pPr>
-      <w:bookmarkStart w:id="38" w:name="_Toc22759712"/>
+          <w:lang w:val="ru-RU"/>
+        </w:rPr>
+      </w:pPr>
+      <w:bookmarkStart w:id="37" w:name="_Toc23959719"/>
+      <w:bookmarkEnd w:id="34"/>
+      <w:bookmarkEnd w:id="35"/>
       <w:r>
         <w:rPr>
           <w:rFonts w:ascii="Century Gothic" w:hAnsi="Century Gothic" w:cs="Arial"/>
@@ -4436,7 +6781,7 @@
         </w:rPr>
         <w:t>Approval</w:t>
       </w:r>
-      <w:bookmarkEnd w:id="38"/>
+      <w:bookmarkEnd w:id="37"/>
     </w:p>
     <w:p>
       <w:pPr>
@@ -4572,7 +6917,23 @@
                 <w:sz w:val="24"/>
                 <w:szCs w:val="24"/>
               </w:rPr>
-              <w:t>Back-end Developer, project leader</w:t>
+              <w:t>Back-end</w:t>
+            </w:r>
+            <w:r>
+              <w:rPr>
+                <w:rFonts w:ascii="Century Gothic" w:hAnsi="Century Gothic" w:cs="Arial"/>
+                <w:sz w:val="24"/>
+                <w:szCs w:val="24"/>
+              </w:rPr>
+              <w:t xml:space="preserve"> Java</w:t>
+            </w:r>
+            <w:r>
+              <w:rPr>
+                <w:rFonts w:ascii="Century Gothic" w:hAnsi="Century Gothic" w:cs="Arial"/>
+                <w:sz w:val="24"/>
+                <w:szCs w:val="24"/>
+              </w:rPr>
+              <w:t xml:space="preserve"> Developer, project leader</w:t>
             </w:r>
           </w:p>
         </w:tc>
@@ -4616,7 +6977,7 @@
                 <w:sz w:val="24"/>
                 <w:szCs w:val="24"/>
               </w:rPr>
-              <w:t>October 23, 2019</w:t>
+              <w:t>November 6, 2019</w:t>
             </w:r>
           </w:p>
         </w:tc>
@@ -4656,34 +7017,14 @@
                 <w:szCs w:val="24"/>
               </w:rPr>
             </w:pPr>
-            <w:proofErr w:type="spellStart"/>
             <w:r>
               <w:rPr>
                 <w:rFonts w:ascii="Century Gothic" w:hAnsi="Century Gothic" w:cs="Arial"/>
                 <w:sz w:val="24"/>
                 <w:szCs w:val="24"/>
               </w:rPr>
-              <w:t>Vladyslav</w:t>
-            </w:r>
-            <w:proofErr w:type="spellEnd"/>
-            <w:r>
-              <w:rPr>
-                <w:rFonts w:ascii="Century Gothic" w:hAnsi="Century Gothic" w:cs="Arial"/>
-                <w:sz w:val="24"/>
-                <w:szCs w:val="24"/>
-              </w:rPr>
-              <w:t xml:space="preserve"> </w:t>
-            </w:r>
-            <w:proofErr w:type="spellStart"/>
-            <w:r>
-              <w:rPr>
-                <w:rFonts w:ascii="Century Gothic" w:hAnsi="Century Gothic" w:cs="Arial"/>
-                <w:sz w:val="24"/>
-                <w:szCs w:val="24"/>
-              </w:rPr>
-              <w:t>Bordiug</w:t>
-            </w:r>
-            <w:proofErr w:type="spellEnd"/>
+              <w:t>Vladyslav Bordiug</w:t>
+            </w:r>
           </w:p>
         </w:tc>
         <w:tc>
@@ -4703,8 +7044,9 @@
                 <w:rFonts w:ascii="Century Gothic" w:hAnsi="Century Gothic" w:cs="Arial"/>
                 <w:sz w:val="24"/>
                 <w:szCs w:val="24"/>
-              </w:rPr>
-              <w:t>October 23, 2019</w:t>
+                <w:lang w:val="en-US"/>
+              </w:rPr>
+              <w:t>November 6, 2019</w:t>
             </w:r>
           </w:p>
         </w:tc>
@@ -4728,7 +7070,39 @@
                 <w:sz w:val="24"/>
                 <w:szCs w:val="24"/>
               </w:rPr>
-              <w:t>Back-end Developer, Database administrator</w:t>
+              <w:t xml:space="preserve">Back-end </w:t>
+            </w:r>
+            <w:r>
+              <w:rPr>
+                <w:rFonts w:ascii="Century Gothic" w:hAnsi="Century Gothic" w:cs="Arial"/>
+                <w:sz w:val="24"/>
+                <w:szCs w:val="24"/>
+              </w:rPr>
+              <w:t xml:space="preserve">Java </w:t>
+            </w:r>
+            <w:r>
+              <w:rPr>
+                <w:rFonts w:ascii="Century Gothic" w:hAnsi="Century Gothic" w:cs="Arial"/>
+                <w:sz w:val="24"/>
+                <w:szCs w:val="24"/>
+              </w:rPr>
+              <w:t xml:space="preserve">Developer, </w:t>
+            </w:r>
+            <w:r>
+              <w:rPr>
+                <w:rFonts w:ascii="Century Gothic" w:hAnsi="Century Gothic" w:cs="Arial"/>
+                <w:sz w:val="24"/>
+                <w:szCs w:val="24"/>
+              </w:rPr>
+              <w:t xml:space="preserve">MySQL </w:t>
+            </w:r>
+            <w:r>
+              <w:rPr>
+                <w:rFonts w:ascii="Century Gothic" w:hAnsi="Century Gothic" w:cs="Arial"/>
+                <w:sz w:val="24"/>
+                <w:szCs w:val="24"/>
+              </w:rPr>
+              <w:t>Database administrator</w:t>
             </w:r>
           </w:p>
         </w:tc>
@@ -4750,18 +7124,8 @@
                 <w:sz w:val="24"/>
                 <w:szCs w:val="24"/>
               </w:rPr>
-              <w:t xml:space="preserve">Mahdi </w:t>
-            </w:r>
-            <w:proofErr w:type="spellStart"/>
-            <w:r>
-              <w:rPr>
-                <w:rFonts w:ascii="Century Gothic" w:hAnsi="Century Gothic" w:cs="Arial"/>
-                <w:sz w:val="24"/>
-                <w:szCs w:val="24"/>
-              </w:rPr>
-              <w:t>Esmaeelpour</w:t>
-            </w:r>
-            <w:proofErr w:type="spellEnd"/>
+              <w:t>Mahdi Esmaeelpour</w:t>
+            </w:r>
           </w:p>
         </w:tc>
         <w:tc>
@@ -4781,8 +7145,9 @@
                 <w:rFonts w:ascii="Century Gothic" w:hAnsi="Century Gothic" w:cs="Arial"/>
                 <w:sz w:val="24"/>
                 <w:szCs w:val="24"/>
-              </w:rPr>
-              <w:t>October 23, 2019</w:t>
+                <w:lang w:val="en-US"/>
+              </w:rPr>
+              <w:t>November 6, 2019</w:t>
             </w:r>
           </w:p>
         </w:tc>
@@ -4806,7 +7171,23 @@
                 <w:sz w:val="24"/>
                 <w:szCs w:val="24"/>
               </w:rPr>
+              <w:t xml:space="preserve">Front-End </w:t>
+            </w:r>
+            <w:r>
+              <w:rPr>
+                <w:rFonts w:ascii="Century Gothic" w:hAnsi="Century Gothic" w:cs="Arial"/>
+                <w:sz w:val="24"/>
+                <w:szCs w:val="24"/>
+              </w:rPr>
               <w:t>Developer, Tester</w:t>
+            </w:r>
+            <w:r>
+              <w:rPr>
+                <w:rFonts w:ascii="Century Gothic" w:hAnsi="Century Gothic" w:cs="Arial"/>
+                <w:sz w:val="24"/>
+                <w:szCs w:val="24"/>
+              </w:rPr>
+              <w:t xml:space="preserve"> (for Alpha-version)</w:t>
             </w:r>
           </w:p>
         </w:tc>
@@ -4828,18 +7209,8 @@
                 <w:sz w:val="24"/>
                 <w:szCs w:val="24"/>
               </w:rPr>
-              <w:t xml:space="preserve">Parisa </w:t>
-            </w:r>
-            <w:proofErr w:type="spellStart"/>
-            <w:r>
-              <w:rPr>
-                <w:rFonts w:ascii="Century Gothic" w:hAnsi="Century Gothic" w:cs="Arial"/>
-                <w:sz w:val="24"/>
-                <w:szCs w:val="24"/>
-              </w:rPr>
-              <w:t>Khataei</w:t>
-            </w:r>
-            <w:proofErr w:type="spellEnd"/>
+              <w:t>Parisa Khataei</w:t>
+            </w:r>
           </w:p>
         </w:tc>
         <w:tc>
@@ -4859,8 +7230,9 @@
                 <w:rFonts w:ascii="Century Gothic" w:hAnsi="Century Gothic" w:cs="Arial"/>
                 <w:sz w:val="24"/>
                 <w:szCs w:val="24"/>
-              </w:rPr>
-              <w:t>October 23, 2019</w:t>
+                <w:lang w:val="en-US"/>
+              </w:rPr>
+              <w:t>November 6, 2019</w:t>
             </w:r>
           </w:p>
         </w:tc>
@@ -4890,7 +7262,7 @@
       </w:pPr>
     </w:p>
     <w:sectPr>
-      <w:headerReference w:type="default" r:id="rId8"/>
+      <w:headerReference w:type="default" r:id="rId9"/>
       <w:pgSz w:w="12240" w:h="15840"/>
       <w:pgMar w:top="1440" w:right="1440" w:bottom="1440" w:left="1440" w:header="708" w:footer="708" w:gutter="0"/>
       <w:pgNumType w:start="0"/>
@@ -5037,9 +7409,9 @@
 <file path=word/numbering.xml><?xml version="1.0" encoding="utf-8"?>
 <w:numbering xmlns:wpc="http://schemas.microsoft.com/office/word/2010/wordprocessingCanvas" xmlns:cx="http://schemas.microsoft.com/office/drawing/2014/chartex" xmlns:cx1="http://schemas.microsoft.com/office/drawing/2015/9/8/chartex" xmlns:cx2="http://schemas.microsoft.com/office/drawing/2015/10/21/chartex" xmlns:cx3="http://schemas.microsoft.com/office/drawing/2016/5/9/chartex" xmlns:cx4="http://schemas.microsoft.com/office/drawing/2016/5/10/chartex" xmlns:cx5="http://schemas.microsoft.com/office/drawing/2016/5/11/chartex" xmlns:cx6="http://schemas.microsoft.com/office/drawing/2016/5/12/chartex" xmlns:cx7="http://schemas.microsoft.com/office/drawing/2016/5/13/chartex" xmlns:cx8="http://schemas.microsoft.com/office/drawing/2016/5/14/chartex" xmlns:mc="http://schemas.openxmlformats.org/markup-compatibility/2006" xmlns:aink="http://schemas.microsoft.com/office/drawing/2016/ink" xmlns:am3d="http://schemas.microsoft.com/office/drawing/2017/model3d" xmlns:o="urn:schemas-microsoft-com:office:office" xmlns:r="http://schemas.openxmlformats.org/officeDocument/2006/relationships" xmlns:m="http://schemas.openxmlformats.org/officeDocument/2006/math" xmlns:v="urn:schemas-microsoft-com:vml" xmlns:wp14="http://schemas.microsoft.com/office/word/2010/wordprocessingDrawing" xmlns:wp="http://schemas.openxmlformats.org/drawingml/2006/wordprocessingDrawing" xmlns:w10="urn:schemas-microsoft-com:office:word" xmlns:w="http://schemas.openxmlformats.org/wordprocessingml/2006/main" xmlns:w14="http://schemas.microsoft.com/office/word/2010/wordml" xmlns:w15="http://schemas.microsoft.com/office/word/2012/wordml" xmlns:w16cid="http://schemas.microsoft.com/office/word/2016/wordml/cid" xmlns:w16se="http://schemas.microsoft.com/office/word/2015/wordml/symex" xmlns:wpg="http://schemas.microsoft.com/office/word/2010/wordprocessingGroup" xmlns:wpi="http://schemas.microsoft.com/office/word/2010/wordprocessingInk" xmlns:wne="http://schemas.microsoft.com/office/word/2006/wordml" xmlns:wps="http://schemas.microsoft.com/office/word/2010/wordprocessingShape" mc:Ignorable="w14 w15 w16se w16cid wp14">
   <w:abstractNum w:abstractNumId="0" w15:restartNumberingAfterBreak="0">
-    <w:nsid w:val="13A1431A"/>
+    <w:nsid w:val="11496023"/>
     <w:multiLevelType w:val="hybridMultilevel"/>
-    <w:tmpl w:val="08B669CA"/>
+    <w:tmpl w:val="C1C88E92"/>
     <w:lvl w:ilvl="0" w:tplc="04090001">
       <w:start w:val="1"/>
       <w:numFmt w:val="bullet"/>
@@ -5150,6 +7522,119 @@
     </w:lvl>
   </w:abstractNum>
   <w:abstractNum w:abstractNumId="1" w15:restartNumberingAfterBreak="0">
+    <w:nsid w:val="13A1431A"/>
+    <w:multiLevelType w:val="hybridMultilevel"/>
+    <w:tmpl w:val="08B669CA"/>
+    <w:lvl w:ilvl="0" w:tplc="04090001">
+      <w:start w:val="1"/>
+      <w:numFmt w:val="bullet"/>
+      <w:lvlText w:val=""/>
+      <w:lvlJc w:val="left"/>
+      <w:pPr>
+        <w:ind w:left="720" w:hanging="360"/>
+      </w:pPr>
+      <w:rPr>
+        <w:rFonts w:ascii="Symbol" w:hAnsi="Symbol" w:hint="default"/>
+      </w:rPr>
+    </w:lvl>
+    <w:lvl w:ilvl="1" w:tplc="04090003">
+      <w:start w:val="1"/>
+      <w:numFmt w:val="bullet"/>
+      <w:lvlText w:val="o"/>
+      <w:lvlJc w:val="left"/>
+      <w:pPr>
+        <w:ind w:left="1440" w:hanging="360"/>
+      </w:pPr>
+      <w:rPr>
+        <w:rFonts w:ascii="Courier New" w:hAnsi="Courier New" w:cs="Courier New" w:hint="default"/>
+      </w:rPr>
+    </w:lvl>
+    <w:lvl w:ilvl="2" w:tplc="04090005" w:tentative="1">
+      <w:start w:val="1"/>
+      <w:numFmt w:val="bullet"/>
+      <w:lvlText w:val=""/>
+      <w:lvlJc w:val="left"/>
+      <w:pPr>
+        <w:ind w:left="2160" w:hanging="360"/>
+      </w:pPr>
+      <w:rPr>
+        <w:rFonts w:ascii="Wingdings" w:hAnsi="Wingdings" w:hint="default"/>
+      </w:rPr>
+    </w:lvl>
+    <w:lvl w:ilvl="3" w:tplc="04090001" w:tentative="1">
+      <w:start w:val="1"/>
+      <w:numFmt w:val="bullet"/>
+      <w:lvlText w:val=""/>
+      <w:lvlJc w:val="left"/>
+      <w:pPr>
+        <w:ind w:left="2880" w:hanging="360"/>
+      </w:pPr>
+      <w:rPr>
+        <w:rFonts w:ascii="Symbol" w:hAnsi="Symbol" w:hint="default"/>
+      </w:rPr>
+    </w:lvl>
+    <w:lvl w:ilvl="4" w:tplc="04090003" w:tentative="1">
+      <w:start w:val="1"/>
+      <w:numFmt w:val="bullet"/>
+      <w:lvlText w:val="o"/>
+      <w:lvlJc w:val="left"/>
+      <w:pPr>
+        <w:ind w:left="3600" w:hanging="360"/>
+      </w:pPr>
+      <w:rPr>
+        <w:rFonts w:ascii="Courier New" w:hAnsi="Courier New" w:cs="Courier New" w:hint="default"/>
+      </w:rPr>
+    </w:lvl>
+    <w:lvl w:ilvl="5" w:tplc="04090005" w:tentative="1">
+      <w:start w:val="1"/>
+      <w:numFmt w:val="bullet"/>
+      <w:lvlText w:val=""/>
+      <w:lvlJc w:val="left"/>
+      <w:pPr>
+        <w:ind w:left="4320" w:hanging="360"/>
+      </w:pPr>
+      <w:rPr>
+        <w:rFonts w:ascii="Wingdings" w:hAnsi="Wingdings" w:hint="default"/>
+      </w:rPr>
+    </w:lvl>
+    <w:lvl w:ilvl="6" w:tplc="04090001" w:tentative="1">
+      <w:start w:val="1"/>
+      <w:numFmt w:val="bullet"/>
+      <w:lvlText w:val=""/>
+      <w:lvlJc w:val="left"/>
+      <w:pPr>
+        <w:ind w:left="5040" w:hanging="360"/>
+      </w:pPr>
+      <w:rPr>
+        <w:rFonts w:ascii="Symbol" w:hAnsi="Symbol" w:hint="default"/>
+      </w:rPr>
+    </w:lvl>
+    <w:lvl w:ilvl="7" w:tplc="04090003" w:tentative="1">
+      <w:start w:val="1"/>
+      <w:numFmt w:val="bullet"/>
+      <w:lvlText w:val="o"/>
+      <w:lvlJc w:val="left"/>
+      <w:pPr>
+        <w:ind w:left="5760" w:hanging="360"/>
+      </w:pPr>
+      <w:rPr>
+        <w:rFonts w:ascii="Courier New" w:hAnsi="Courier New" w:cs="Courier New" w:hint="default"/>
+      </w:rPr>
+    </w:lvl>
+    <w:lvl w:ilvl="8" w:tplc="04090005" w:tentative="1">
+      <w:start w:val="1"/>
+      <w:numFmt w:val="bullet"/>
+      <w:lvlText w:val=""/>
+      <w:lvlJc w:val="left"/>
+      <w:pPr>
+        <w:ind w:left="6480" w:hanging="360"/>
+      </w:pPr>
+      <w:rPr>
+        <w:rFonts w:ascii="Wingdings" w:hAnsi="Wingdings" w:hint="default"/>
+      </w:rPr>
+    </w:lvl>
+  </w:abstractNum>
+  <w:abstractNum w:abstractNumId="2" w15:restartNumberingAfterBreak="0">
     <w:nsid w:val="19C12D56"/>
     <w:multiLevelType w:val="hybridMultilevel"/>
     <w:tmpl w:val="51B8997E"/>
@@ -5261,7 +7746,7 @@
       </w:rPr>
     </w:lvl>
   </w:abstractNum>
-  <w:abstractNum w:abstractNumId="2" w15:restartNumberingAfterBreak="0">
+  <w:abstractNum w:abstractNumId="3" w15:restartNumberingAfterBreak="0">
     <w:nsid w:val="19EF1D54"/>
     <w:multiLevelType w:val="hybridMultilevel"/>
     <w:tmpl w:val="A58EE1A6"/>
@@ -5373,7 +7858,7 @@
       </w:rPr>
     </w:lvl>
   </w:abstractNum>
-  <w:abstractNum w:abstractNumId="3" w15:restartNumberingAfterBreak="0">
+  <w:abstractNum w:abstractNumId="4" w15:restartNumberingAfterBreak="0">
     <w:nsid w:val="1CA467F9"/>
     <w:multiLevelType w:val="hybridMultilevel"/>
     <w:tmpl w:val="7110E614"/>
@@ -5485,7 +7970,7 @@
       </w:rPr>
     </w:lvl>
   </w:abstractNum>
-  <w:abstractNum w:abstractNumId="4" w15:restartNumberingAfterBreak="0">
+  <w:abstractNum w:abstractNumId="5" w15:restartNumberingAfterBreak="0">
     <w:nsid w:val="1CFD50E2"/>
     <w:multiLevelType w:val="hybridMultilevel"/>
     <w:tmpl w:val="6F66FD1A"/>
@@ -5597,7 +8082,7 @@
       </w:rPr>
     </w:lvl>
   </w:abstractNum>
-  <w:abstractNum w:abstractNumId="5" w15:restartNumberingAfterBreak="0">
+  <w:abstractNum w:abstractNumId="6" w15:restartNumberingAfterBreak="0">
     <w:nsid w:val="3C595A73"/>
     <w:multiLevelType w:val="hybridMultilevel"/>
     <w:tmpl w:val="49D03C7C"/>
@@ -5709,7 +8194,120 @@
       </w:rPr>
     </w:lvl>
   </w:abstractNum>
-  <w:abstractNum w:abstractNumId="6" w15:restartNumberingAfterBreak="0">
+  <w:abstractNum w:abstractNumId="7" w15:restartNumberingAfterBreak="0">
+    <w:nsid w:val="4C760116"/>
+    <w:multiLevelType w:val="hybridMultilevel"/>
+    <w:tmpl w:val="CC66E07A"/>
+    <w:lvl w:ilvl="0" w:tplc="04090001">
+      <w:start w:val="1"/>
+      <w:numFmt w:val="bullet"/>
+      <w:lvlText w:val=""/>
+      <w:lvlJc w:val="left"/>
+      <w:pPr>
+        <w:ind w:left="720" w:hanging="360"/>
+      </w:pPr>
+      <w:rPr>
+        <w:rFonts w:ascii="Symbol" w:hAnsi="Symbol" w:hint="default"/>
+      </w:rPr>
+    </w:lvl>
+    <w:lvl w:ilvl="1" w:tplc="04090003" w:tentative="1">
+      <w:start w:val="1"/>
+      <w:numFmt w:val="bullet"/>
+      <w:lvlText w:val="o"/>
+      <w:lvlJc w:val="left"/>
+      <w:pPr>
+        <w:ind w:left="1440" w:hanging="360"/>
+      </w:pPr>
+      <w:rPr>
+        <w:rFonts w:ascii="Courier New" w:hAnsi="Courier New" w:cs="Courier New" w:hint="default"/>
+      </w:rPr>
+    </w:lvl>
+    <w:lvl w:ilvl="2" w:tplc="04090005" w:tentative="1">
+      <w:start w:val="1"/>
+      <w:numFmt w:val="bullet"/>
+      <w:lvlText w:val=""/>
+      <w:lvlJc w:val="left"/>
+      <w:pPr>
+        <w:ind w:left="2160" w:hanging="360"/>
+      </w:pPr>
+      <w:rPr>
+        <w:rFonts w:ascii="Wingdings" w:hAnsi="Wingdings" w:hint="default"/>
+      </w:rPr>
+    </w:lvl>
+    <w:lvl w:ilvl="3" w:tplc="04090001" w:tentative="1">
+      <w:start w:val="1"/>
+      <w:numFmt w:val="bullet"/>
+      <w:lvlText w:val=""/>
+      <w:lvlJc w:val="left"/>
+      <w:pPr>
+        <w:ind w:left="2880" w:hanging="360"/>
+      </w:pPr>
+      <w:rPr>
+        <w:rFonts w:ascii="Symbol" w:hAnsi="Symbol" w:hint="default"/>
+      </w:rPr>
+    </w:lvl>
+    <w:lvl w:ilvl="4" w:tplc="04090003" w:tentative="1">
+      <w:start w:val="1"/>
+      <w:numFmt w:val="bullet"/>
+      <w:lvlText w:val="o"/>
+      <w:lvlJc w:val="left"/>
+      <w:pPr>
+        <w:ind w:left="3600" w:hanging="360"/>
+      </w:pPr>
+      <w:rPr>
+        <w:rFonts w:ascii="Courier New" w:hAnsi="Courier New" w:cs="Courier New" w:hint="default"/>
+      </w:rPr>
+    </w:lvl>
+    <w:lvl w:ilvl="5" w:tplc="04090005" w:tentative="1">
+      <w:start w:val="1"/>
+      <w:numFmt w:val="bullet"/>
+      <w:lvlText w:val=""/>
+      <w:lvlJc w:val="left"/>
+      <w:pPr>
+        <w:ind w:left="4320" w:hanging="360"/>
+      </w:pPr>
+      <w:rPr>
+        <w:rFonts w:ascii="Wingdings" w:hAnsi="Wingdings" w:hint="default"/>
+      </w:rPr>
+    </w:lvl>
+    <w:lvl w:ilvl="6" w:tplc="04090001" w:tentative="1">
+      <w:start w:val="1"/>
+      <w:numFmt w:val="bullet"/>
+      <w:lvlText w:val=""/>
+      <w:lvlJc w:val="left"/>
+      <w:pPr>
+        <w:ind w:left="5040" w:hanging="360"/>
+      </w:pPr>
+      <w:rPr>
+        <w:rFonts w:ascii="Symbol" w:hAnsi="Symbol" w:hint="default"/>
+      </w:rPr>
+    </w:lvl>
+    <w:lvl w:ilvl="7" w:tplc="04090003" w:tentative="1">
+      <w:start w:val="1"/>
+      <w:numFmt w:val="bullet"/>
+      <w:lvlText w:val="o"/>
+      <w:lvlJc w:val="left"/>
+      <w:pPr>
+        <w:ind w:left="5760" w:hanging="360"/>
+      </w:pPr>
+      <w:rPr>
+        <w:rFonts w:ascii="Courier New" w:hAnsi="Courier New" w:cs="Courier New" w:hint="default"/>
+      </w:rPr>
+    </w:lvl>
+    <w:lvl w:ilvl="8" w:tplc="04090005" w:tentative="1">
+      <w:start w:val="1"/>
+      <w:numFmt w:val="bullet"/>
+      <w:lvlText w:val=""/>
+      <w:lvlJc w:val="left"/>
+      <w:pPr>
+        <w:ind w:left="6480" w:hanging="360"/>
+      </w:pPr>
+      <w:rPr>
+        <w:rFonts w:ascii="Wingdings" w:hAnsi="Wingdings" w:hint="default"/>
+      </w:rPr>
+    </w:lvl>
+  </w:abstractNum>
+  <w:abstractNum w:abstractNumId="8" w15:restartNumberingAfterBreak="0">
     <w:nsid w:val="7388015E"/>
     <w:multiLevelType w:val="hybridMultilevel"/>
     <w:tmpl w:val="C72A0EA2"/>
@@ -5822,24 +8420,30 @@
     </w:lvl>
   </w:abstractNum>
   <w:num w:numId="1">
+    <w:abstractNumId w:val="6"/>
+  </w:num>
+  <w:num w:numId="2">
     <w:abstractNumId w:val="5"/>
   </w:num>
-  <w:num w:numId="2">
+  <w:num w:numId="3">
+    <w:abstractNumId w:val="2"/>
+  </w:num>
+  <w:num w:numId="4">
+    <w:abstractNumId w:val="3"/>
+  </w:num>
+  <w:num w:numId="5">
+    <w:abstractNumId w:val="8"/>
+  </w:num>
+  <w:num w:numId="6">
     <w:abstractNumId w:val="4"/>
   </w:num>
-  <w:num w:numId="3">
+  <w:num w:numId="7">
     <w:abstractNumId w:val="1"/>
   </w:num>
-  <w:num w:numId="4">
-    <w:abstractNumId w:val="2"/>
+  <w:num w:numId="8">
+    <w:abstractNumId w:val="7"/>
   </w:num>
-  <w:num w:numId="5">
-    <w:abstractNumId w:val="6"/>
-  </w:num>
-  <w:num w:numId="6">
-    <w:abstractNumId w:val="3"/>
-  </w:num>
-  <w:num w:numId="7">
+  <w:num w:numId="9">
     <w:abstractNumId w:val="0"/>
   </w:num>
 </w:numbering>
@@ -6561,6 +9165,25 @@
       <w:u w:val="single"/>
     </w:rPr>
   </w:style>
+  <w:style w:type="paragraph" w:styleId="Caption">
+    <w:name w:val="caption"/>
+    <w:basedOn w:val="Normal"/>
+    <w:next w:val="Normal"/>
+    <w:uiPriority w:val="35"/>
+    <w:unhideWhenUsed/>
+    <w:qFormat/>
+    <w:rsid w:val="00D06F02"/>
+    <w:pPr>
+      <w:spacing w:after="200" w:line="240" w:lineRule="auto"/>
+    </w:pPr>
+    <w:rPr>
+      <w:i/>
+      <w:iCs/>
+      <w:color w:val="44546A" w:themeColor="text2"/>
+      <w:sz w:val="18"/>
+      <w:szCs w:val="18"/>
+    </w:rPr>
+  </w:style>
 </w:styles>
 </file>
 
@@ -6864,7 +9487,7 @@
 </file>
 
 <file path=customXml/itemProps1.xml><?xml version="1.0" encoding="utf-8"?>
-<ds:datastoreItem xmlns:ds="http://schemas.openxmlformats.org/officeDocument/2006/customXml" ds:itemID="{28BAFC6E-A704-41C5-B7B0-7D2762A2D85D}">
+<ds:datastoreItem xmlns:ds="http://schemas.openxmlformats.org/officeDocument/2006/customXml" ds:itemID="{989F0D5C-5F41-4AAC-9614-9F36259F9EE8}">
   <ds:schemaRefs>
     <ds:schemaRef ds:uri="http://schemas.openxmlformats.org/officeDocument/2006/bibliography"/>
   </ds:schemaRefs>

</xml_diff>

<commit_message>
sprint 7 and presentation
</commit_message>
<xml_diff>
--- a/Sprint3/T27_Requirements_Analysis_and_Design.docx
+++ b/Sprint3/T27_Requirements_Analysis_and_Design.docx
@@ -13,6 +13,7 @@
           <w:docPartUnique/>
         </w:docPartObj>
       </w:sdtPr>
+      <w:sdtEndPr/>
       <w:sdtContent>
         <w:p>
           <w:pPr>
@@ -160,16 +161,8 @@
                                     <w:rPr>
                                       <w:color w:val="FFFFFF" w:themeColor="background1"/>
                                     </w:rPr>
-                                    <w:t xml:space="preserve">Parisa </w:t>
+                                    <w:t>Parisa Khataei</w:t>
                                   </w:r>
-                                  <w:proofErr w:type="spellStart"/>
-                                  <w:r>
-                                    <w:rPr>
-                                      <w:color w:val="FFFFFF" w:themeColor="background1"/>
-                                    </w:rPr>
-                                    <w:t>Khataei</w:t>
-                                  </w:r>
-                                  <w:proofErr w:type="spellEnd"/>
                                 </w:p>
                                 <w:p>
                                   <w:pPr>
@@ -184,16 +177,8 @@
                                     <w:rPr>
                                       <w:color w:val="FFFFFF" w:themeColor="background1"/>
                                     </w:rPr>
-                                    <w:t xml:space="preserve">Mahdi </w:t>
+                                    <w:t>Mahdi Esmaeelpour</w:t>
                                   </w:r>
-                                  <w:proofErr w:type="spellStart"/>
-                                  <w:r>
-                                    <w:rPr>
-                                      <w:color w:val="FFFFFF" w:themeColor="background1"/>
-                                    </w:rPr>
-                                    <w:t>Esmaeelpour</w:t>
-                                  </w:r>
-                                  <w:proofErr w:type="spellEnd"/>
                                 </w:p>
                                 <w:p>
                                   <w:pPr>
@@ -204,28 +189,12 @@
                                       <w:color w:val="FFFFFF" w:themeColor="background1"/>
                                     </w:rPr>
                                   </w:pPr>
-                                  <w:proofErr w:type="spellStart"/>
                                   <w:r>
                                     <w:rPr>
                                       <w:color w:val="FFFFFF" w:themeColor="background1"/>
                                     </w:rPr>
-                                    <w:t>Vladyslav</w:t>
+                                    <w:t>Vladyslav Bordiug</w:t>
                                   </w:r>
-                                  <w:proofErr w:type="spellEnd"/>
-                                  <w:r>
-                                    <w:rPr>
-                                      <w:color w:val="FFFFFF" w:themeColor="background1"/>
-                                    </w:rPr>
-                                    <w:t xml:space="preserve"> </w:t>
-                                  </w:r>
-                                  <w:proofErr w:type="spellStart"/>
-                                  <w:r>
-                                    <w:rPr>
-                                      <w:color w:val="FFFFFF" w:themeColor="background1"/>
-                                    </w:rPr>
-                                    <w:t>Bordiug</w:t>
-                                  </w:r>
-                                  <w:proofErr w:type="spellEnd"/>
                                 </w:p>
                                 <w:p>
                                   <w:pPr>
@@ -258,6 +227,7 @@
                                       <w:dataBinding w:prefixMappings="xmlns:ns0='http://schemas.openxmlformats.org/officeDocument/2006/extended-properties' " w:xpath="/ns0:Properties[1]/ns0:Company[1]" w:storeItemID="{6668398D-A668-4E3E-A5EB-62B293D839F1}"/>
                                       <w:text/>
                                     </w:sdtPr>
+                                    <w:sdtEndPr/>
                                     <w:sdtContent>
                                       <w:r>
                                         <w:rPr>
@@ -286,6 +256,7 @@
                                       <w:dataBinding w:prefixMappings="xmlns:ns0='http://schemas.microsoft.com/office/2006/coverPageProps' " w:xpath="/ns0:CoverPageProperties[1]/ns0:CompanyAddress[1]" w:storeItemID="{55AF091B-3C7A-41E3-B477-F2FDAA23CFDA}"/>
                                       <w:text/>
                                     </w:sdtPr>
+                                    <w:sdtEndPr/>
                                     <w:sdtContent>
                                       <w:r>
                                         <w:rPr>
@@ -355,6 +326,7 @@
                                     <w:dataBinding w:prefixMappings="xmlns:ns0='http://purl.org/dc/elements/1.1/' xmlns:ns1='http://schemas.openxmlformats.org/package/2006/metadata/core-properties' " w:xpath="/ns1:coreProperties[1]/ns0:title[1]" w:storeItemID="{6C3C8BC8-F283-45AE-878A-BAB7291924A1}"/>
                                     <w:text/>
                                   </w:sdtPr>
+                                  <w:sdtEndPr/>
                                   <w:sdtContent>
                                     <w:p>
                                       <w:pPr>
@@ -461,16 +433,8 @@
                               <w:rPr>
                                 <w:color w:val="FFFFFF" w:themeColor="background1"/>
                               </w:rPr>
-                              <w:t xml:space="preserve">Parisa </w:t>
+                              <w:t>Parisa Khataei</w:t>
                             </w:r>
-                            <w:proofErr w:type="spellStart"/>
-                            <w:r>
-                              <w:rPr>
-                                <w:color w:val="FFFFFF" w:themeColor="background1"/>
-                              </w:rPr>
-                              <w:t>Khataei</w:t>
-                            </w:r>
-                            <w:proofErr w:type="spellEnd"/>
                           </w:p>
                           <w:p>
                             <w:pPr>
@@ -485,16 +449,8 @@
                               <w:rPr>
                                 <w:color w:val="FFFFFF" w:themeColor="background1"/>
                               </w:rPr>
-                              <w:t xml:space="preserve">Mahdi </w:t>
+                              <w:t>Mahdi Esmaeelpour</w:t>
                             </w:r>
-                            <w:proofErr w:type="spellStart"/>
-                            <w:r>
-                              <w:rPr>
-                                <w:color w:val="FFFFFF" w:themeColor="background1"/>
-                              </w:rPr>
-                              <w:t>Esmaeelpour</w:t>
-                            </w:r>
-                            <w:proofErr w:type="spellEnd"/>
                           </w:p>
                           <w:p>
                             <w:pPr>
@@ -505,28 +461,12 @@
                                 <w:color w:val="FFFFFF" w:themeColor="background1"/>
                               </w:rPr>
                             </w:pPr>
-                            <w:proofErr w:type="spellStart"/>
                             <w:r>
                               <w:rPr>
                                 <w:color w:val="FFFFFF" w:themeColor="background1"/>
                               </w:rPr>
-                              <w:t>Vladyslav</w:t>
+                              <w:t>Vladyslav Bordiug</w:t>
                             </w:r>
-                            <w:proofErr w:type="spellEnd"/>
-                            <w:r>
-                              <w:rPr>
-                                <w:color w:val="FFFFFF" w:themeColor="background1"/>
-                              </w:rPr>
-                              <w:t xml:space="preserve"> </w:t>
-                            </w:r>
-                            <w:proofErr w:type="spellStart"/>
-                            <w:r>
-                              <w:rPr>
-                                <w:color w:val="FFFFFF" w:themeColor="background1"/>
-                              </w:rPr>
-                              <w:t>Bordiug</w:t>
-                            </w:r>
-                            <w:proofErr w:type="spellEnd"/>
                           </w:p>
                           <w:p>
                             <w:pPr>
@@ -559,6 +499,7 @@
                                 <w:dataBinding w:prefixMappings="xmlns:ns0='http://schemas.openxmlformats.org/officeDocument/2006/extended-properties' " w:xpath="/ns0:Properties[1]/ns0:Company[1]" w:storeItemID="{6668398D-A668-4E3E-A5EB-62B293D839F1}"/>
                                 <w:text/>
                               </w:sdtPr>
+                              <w:sdtEndPr/>
                               <w:sdtContent>
                                 <w:r>
                                   <w:rPr>
@@ -587,6 +528,7 @@
                                 <w:dataBinding w:prefixMappings="xmlns:ns0='http://schemas.microsoft.com/office/2006/coverPageProps' " w:xpath="/ns0:CoverPageProperties[1]/ns0:CompanyAddress[1]" w:storeItemID="{55AF091B-3C7A-41E3-B477-F2FDAA23CFDA}"/>
                                 <w:text/>
                               </w:sdtPr>
+                              <w:sdtEndPr/>
                               <w:sdtContent>
                                 <w:r>
                                   <w:rPr>
@@ -622,6 +564,7 @@
                               <w:dataBinding w:prefixMappings="xmlns:ns0='http://purl.org/dc/elements/1.1/' xmlns:ns1='http://schemas.openxmlformats.org/package/2006/metadata/core-properties' " w:xpath="/ns1:coreProperties[1]/ns0:title[1]" w:storeItemID="{6C3C8BC8-F283-45AE-878A-BAB7291924A1}"/>
                               <w:text/>
                             </w:sdtPr>
+                            <w:sdtEndPr/>
                             <w:sdtContent>
                               <w:p>
                                 <w:pPr>
@@ -4907,8 +4850,8 @@
           <w:szCs w:val="36"/>
         </w:rPr>
       </w:pPr>
-      <w:bookmarkStart w:id="19" w:name="_Toc239824296"/>
-      <w:bookmarkStart w:id="20" w:name="_Toc24141480"/>
+      <w:bookmarkStart w:id="19" w:name="_Toc24141480"/>
+      <w:bookmarkStart w:id="20" w:name="_Toc239824296"/>
       <w:r>
         <w:rPr>
           <w:rFonts w:ascii="Century Gothic" w:hAnsi="Century Gothic"/>
@@ -4918,7 +4861,7 @@
         <w:lastRenderedPageBreak/>
         <w:t>Assumptions</w:t>
       </w:r>
-      <w:bookmarkEnd w:id="20"/>
+      <w:bookmarkEnd w:id="19"/>
       <w:r>
         <w:rPr>
           <w:rFonts w:ascii="Century Gothic" w:hAnsi="Century Gothic"/>
@@ -4927,7 +4870,7 @@
         </w:rPr>
         <w:t xml:space="preserve"> </w:t>
       </w:r>
-      <w:bookmarkEnd w:id="19"/>
+      <w:bookmarkEnd w:id="20"/>
     </w:p>
     <w:p>
       <w:pPr>
@@ -5671,8 +5614,8 @@
       </w:pPr>
       <w:bookmarkStart w:id="25" w:name="_Toc506458790"/>
       <w:bookmarkStart w:id="26" w:name="_Toc506459156"/>
-      <w:bookmarkStart w:id="27" w:name="_Hlk24136951"/>
-      <w:bookmarkStart w:id="28" w:name="_Toc24141483"/>
+      <w:bookmarkStart w:id="27" w:name="_Toc24141483"/>
+      <w:bookmarkStart w:id="28" w:name="_Hlk24136951"/>
       <w:r>
         <w:rPr>
           <w:rFonts w:ascii="Century Gothic" w:hAnsi="Century Gothic"/>
@@ -5743,7 +5686,7 @@
         </w:rPr>
         <w:t>feature</w:t>
       </w:r>
-      <w:bookmarkEnd w:id="28"/>
+      <w:bookmarkEnd w:id="27"/>
     </w:p>
     <w:tbl>
       <w:tblPr>
@@ -5762,7 +5705,7 @@
             <w:tcW w:w="1980" w:type="dxa"/>
             <w:vAlign w:val="center"/>
           </w:tcPr>
-          <w:bookmarkEnd w:id="27"/>
+          <w:bookmarkEnd w:id="28"/>
           <w:p>
             <w:pPr>
               <w:spacing w:line="360" w:lineRule="auto"/>
@@ -6187,8 +6130,8 @@
           <w:szCs w:val="32"/>
         </w:rPr>
       </w:pPr>
-      <w:bookmarkStart w:id="31" w:name="_Hlk24137257"/>
-      <w:bookmarkStart w:id="32" w:name="_Toc24141484"/>
+      <w:bookmarkStart w:id="31" w:name="_Toc24141484"/>
+      <w:bookmarkStart w:id="32" w:name="_Hlk24137257"/>
       <w:r>
         <w:rPr>
           <w:rFonts w:ascii="Century Gothic" w:hAnsi="Century Gothic"/>
@@ -6250,7 +6193,7 @@
         </w:rPr>
         <w:t>feature</w:t>
       </w:r>
-      <w:bookmarkEnd w:id="32"/>
+      <w:bookmarkEnd w:id="31"/>
     </w:p>
     <w:tbl>
       <w:tblPr>
@@ -6269,7 +6212,7 @@
             <w:tcW w:w="1980" w:type="dxa"/>
             <w:vAlign w:val="center"/>
           </w:tcPr>
-          <w:bookmarkEnd w:id="31"/>
+          <w:bookmarkEnd w:id="32"/>
           <w:p>
             <w:pPr>
               <w:spacing w:line="360" w:lineRule="auto"/>
@@ -6779,8 +6722,8 @@
           <w:szCs w:val="32"/>
         </w:rPr>
       </w:pPr>
-      <w:bookmarkStart w:id="33" w:name="_Hlk24137788"/>
-      <w:bookmarkStart w:id="34" w:name="_Toc24141485"/>
+      <w:bookmarkStart w:id="33" w:name="_Toc24141485"/>
+      <w:bookmarkStart w:id="34" w:name="_Hlk24137788"/>
       <w:r>
         <w:rPr>
           <w:rFonts w:ascii="Century Gothic" w:hAnsi="Century Gothic"/>
@@ -6829,7 +6772,7 @@
         </w:rPr>
         <w:t>feature</w:t>
       </w:r>
-      <w:bookmarkEnd w:id="34"/>
+      <w:bookmarkEnd w:id="33"/>
     </w:p>
     <w:tbl>
       <w:tblPr>
@@ -6848,7 +6791,7 @@
             <w:tcW w:w="1980" w:type="dxa"/>
             <w:vAlign w:val="center"/>
           </w:tcPr>
-          <w:bookmarkEnd w:id="33"/>
+          <w:bookmarkEnd w:id="34"/>
           <w:p>
             <w:pPr>
               <w:spacing w:line="360" w:lineRule="auto"/>
@@ -8225,27 +8168,7 @@
                 <w:szCs w:val="24"/>
                 <w:lang w:val="en-US"/>
               </w:rPr>
-              <w:t xml:space="preserve"> button click the </w:t>
-            </w:r>
-            <w:proofErr w:type="spellStart"/>
-            <w:r>
-              <w:rPr>
-                <w:rFonts w:ascii="Century Gothic" w:eastAsia="Calibri" w:hAnsi="Century Gothic" w:cs="Calibri"/>
-                <w:sz w:val="24"/>
-                <w:szCs w:val="24"/>
-                <w:lang w:val="en-US"/>
-              </w:rPr>
-              <w:t>startRecord</w:t>
-            </w:r>
-            <w:proofErr w:type="spellEnd"/>
-            <w:r>
-              <w:rPr>
-                <w:rFonts w:ascii="Century Gothic" w:eastAsia="Calibri" w:hAnsi="Century Gothic" w:cs="Calibri"/>
-                <w:sz w:val="24"/>
-                <w:szCs w:val="24"/>
-                <w:lang w:val="en-US"/>
-              </w:rPr>
-              <w:t xml:space="preserve">() function will be called. It will </w:t>
+              <w:t xml:space="preserve"> button click the startRecord() function will be called. It will </w:t>
             </w:r>
             <w:r>
               <w:rPr>
@@ -9996,27 +9919,7 @@
                 <w:szCs w:val="24"/>
                 <w:lang w:val="en-US"/>
               </w:rPr>
-              <w:t xml:space="preserve"> button click the </w:t>
-            </w:r>
-            <w:proofErr w:type="spellStart"/>
-            <w:r>
-              <w:rPr>
-                <w:rFonts w:ascii="Century Gothic" w:eastAsia="Calibri" w:hAnsi="Century Gothic" w:cs="Calibri"/>
-                <w:sz w:val="24"/>
-                <w:szCs w:val="24"/>
-                <w:lang w:val="en-US"/>
-              </w:rPr>
-              <w:t>saveSchedule</w:t>
-            </w:r>
-            <w:proofErr w:type="spellEnd"/>
-            <w:r>
-              <w:rPr>
-                <w:rFonts w:ascii="Century Gothic" w:eastAsia="Calibri" w:hAnsi="Century Gothic" w:cs="Calibri"/>
-                <w:sz w:val="24"/>
-                <w:szCs w:val="24"/>
-                <w:lang w:val="en-US"/>
-              </w:rPr>
-              <w:t>() function will be called</w:t>
+              <w:t xml:space="preserve"> button click the saveSchedule() function will be called</w:t>
             </w:r>
             <w:r>
               <w:rPr>
@@ -10859,27 +10762,7 @@
                 <w:szCs w:val="24"/>
                 <w:lang w:val="en-US"/>
               </w:rPr>
-              <w:t xml:space="preserve"> button click the  </w:t>
-            </w:r>
-            <w:proofErr w:type="spellStart"/>
-            <w:r>
-              <w:rPr>
-                <w:rFonts w:ascii="Century Gothic" w:eastAsia="Calibri" w:hAnsi="Century Gothic" w:cs="Calibri"/>
-                <w:sz w:val="24"/>
-                <w:szCs w:val="24"/>
-                <w:lang w:val="en-US"/>
-              </w:rPr>
-              <w:t>OnNotific</w:t>
-            </w:r>
-            <w:proofErr w:type="spellEnd"/>
-            <w:r>
-              <w:rPr>
-                <w:rFonts w:ascii="Century Gothic" w:eastAsia="Calibri" w:hAnsi="Century Gothic" w:cs="Calibri"/>
-                <w:sz w:val="24"/>
-                <w:szCs w:val="24"/>
-                <w:lang w:val="en-US"/>
-              </w:rPr>
-              <w:t>() function will be called</w:t>
+              <w:t xml:space="preserve"> button click the  OnNotific() function will be called</w:t>
             </w:r>
             <w:r>
               <w:rPr>
@@ -11071,8 +10954,8 @@
       </w:pPr>
       <w:bookmarkStart w:id="42" w:name="_Toc506458793"/>
       <w:bookmarkStart w:id="43" w:name="_Toc506459159"/>
-      <w:bookmarkStart w:id="44" w:name="_Hlk24141339"/>
-      <w:bookmarkStart w:id="45" w:name="_Toc24141493"/>
+      <w:bookmarkStart w:id="44" w:name="_Toc24141493"/>
+      <w:bookmarkStart w:id="45" w:name="_Hlk24141339"/>
       <w:r>
         <w:rPr>
           <w:rFonts w:ascii="Century Gothic" w:hAnsi="Century Gothic"/>
@@ -11094,9 +10977,9 @@
         </w:rPr>
         <w:t>: Select Workout</w:t>
       </w:r>
-      <w:bookmarkEnd w:id="45"/>
-    </w:p>
-    <w:bookmarkEnd w:id="44"/>
+      <w:bookmarkEnd w:id="44"/>
+    </w:p>
+    <w:bookmarkEnd w:id="45"/>
     <w:p>
       <w:pPr>
         <w:rPr>
@@ -11127,6 +11010,7 @@
       <w:r>
         <w:rPr>
           <w:rFonts w:ascii="Century Gothic" w:hAnsi="Century Gothic"/>
+          <w:noProof/>
           <w:sz w:val="24"/>
           <w:szCs w:val="24"/>
         </w:rPr>
@@ -11294,25 +11178,7 @@
           <w:sz w:val="24"/>
           <w:szCs w:val="24"/>
         </w:rPr>
-        <w:t xml:space="preserve">2. The system uses the </w:t>
-      </w:r>
-      <w:proofErr w:type="spellStart"/>
-      <w:r>
-        <w:rPr>
-          <w:rFonts w:ascii="Century Gothic" w:hAnsi="Century Gothic"/>
-          <w:sz w:val="24"/>
-          <w:szCs w:val="24"/>
-        </w:rPr>
-        <w:t>Button_ListWorkouts</w:t>
-      </w:r>
-      <w:proofErr w:type="spellEnd"/>
-      <w:r>
-        <w:rPr>
-          <w:rFonts w:ascii="Century Gothic" w:hAnsi="Century Gothic"/>
-          <w:sz w:val="24"/>
-          <w:szCs w:val="24"/>
-        </w:rPr>
-        <w:t xml:space="preserve"> function to bring up the list of available workouts.</w:t>
+        <w:t>2. The system uses the Button_ListWorkouts function to bring up the list of available workouts.</w:t>
       </w:r>
     </w:p>
     <w:p>
@@ -11370,8 +11236,8 @@
           <w:lang w:val="en-CA"/>
         </w:rPr>
       </w:pPr>
-      <w:bookmarkStart w:id="46" w:name="_Hlk24141448"/>
-      <w:bookmarkStart w:id="47" w:name="_Toc24141494"/>
+      <w:bookmarkStart w:id="46" w:name="_Toc24141494"/>
+      <w:bookmarkStart w:id="47" w:name="_Hlk24141448"/>
       <w:r>
         <w:rPr>
           <w:rFonts w:ascii="Century Gothic" w:hAnsi="Century Gothic"/>
@@ -11379,16 +11245,7 @@
           <w:bCs/>
           <w:color w:val="auto"/>
         </w:rPr>
-        <w:t>Use Case #</w:t>
-      </w:r>
-      <w:r>
-        <w:rPr>
-          <w:rFonts w:ascii="Century Gothic" w:hAnsi="Century Gothic"/>
-          <w:b/>
-          <w:bCs/>
-          <w:color w:val="auto"/>
-        </w:rPr>
-        <w:t>2</w:t>
+        <w:t>Use Case #2</w:t>
       </w:r>
       <w:r>
         <w:rPr>
@@ -11398,31 +11255,11 @@
           <w:color w:val="auto"/>
           <w:lang w:val="en-CA"/>
         </w:rPr>
-        <w:t xml:space="preserve">: </w:t>
-      </w:r>
-      <w:r>
-        <w:rPr>
-          <w:rFonts w:ascii="Century Gothic" w:hAnsi="Century Gothic"/>
-          <w:b/>
-          <w:bCs/>
-          <w:color w:val="auto"/>
-          <w:lang w:val="en-CA"/>
-        </w:rPr>
-        <w:t>Delete</w:t>
-      </w:r>
-      <w:r>
-        <w:rPr>
-          <w:rFonts w:ascii="Century Gothic" w:hAnsi="Century Gothic"/>
-          <w:b/>
-          <w:bCs/>
-          <w:color w:val="auto"/>
-          <w:lang w:val="en-CA"/>
-        </w:rPr>
-        <w:t xml:space="preserve"> Workout</w:t>
-      </w:r>
-      <w:bookmarkEnd w:id="47"/>
-    </w:p>
-    <w:bookmarkEnd w:id="46"/>
+        <w:t>: Delete Workout</w:t>
+      </w:r>
+      <w:bookmarkEnd w:id="46"/>
+    </w:p>
+    <w:bookmarkEnd w:id="47"/>
     <w:p>
       <w:pPr>
         <w:rPr>
@@ -11453,6 +11290,7 @@
       <w:r>
         <w:rPr>
           <w:rFonts w:ascii="Century Gothic" w:hAnsi="Century Gothic"/>
+          <w:noProof/>
           <w:sz w:val="24"/>
           <w:szCs w:val="24"/>
         </w:rPr>
@@ -11619,25 +11457,7 @@
           <w:sz w:val="24"/>
           <w:szCs w:val="24"/>
         </w:rPr>
-        <w:t xml:space="preserve">2. The system uses the </w:t>
-      </w:r>
-      <w:proofErr w:type="spellStart"/>
-      <w:r>
-        <w:rPr>
-          <w:rFonts w:ascii="Century Gothic" w:hAnsi="Century Gothic"/>
-          <w:sz w:val="24"/>
-          <w:szCs w:val="24"/>
-        </w:rPr>
-        <w:t>Button_Calendar</w:t>
-      </w:r>
-      <w:proofErr w:type="spellEnd"/>
-      <w:r>
-        <w:rPr>
-          <w:rFonts w:ascii="Century Gothic" w:hAnsi="Century Gothic"/>
-          <w:sz w:val="24"/>
-          <w:szCs w:val="24"/>
-        </w:rPr>
-        <w:t xml:space="preserve"> to bring up the screen with calendar.</w:t>
+        <w:t>2. The system uses the Button_Calendar to bring up the screen with calendar.</w:t>
       </w:r>
     </w:p>
     <w:p>
@@ -11688,25 +11508,7 @@
           <w:sz w:val="24"/>
           <w:szCs w:val="24"/>
         </w:rPr>
-        <w:t xml:space="preserve">5. The system uses the </w:t>
-      </w:r>
-      <w:proofErr w:type="spellStart"/>
-      <w:r>
-        <w:rPr>
-          <w:rFonts w:ascii="Century Gothic" w:hAnsi="Century Gothic"/>
-          <w:sz w:val="24"/>
-          <w:szCs w:val="24"/>
-        </w:rPr>
-        <w:t>Button_Delete_Workout</w:t>
-      </w:r>
-      <w:proofErr w:type="spellEnd"/>
-      <w:r>
-        <w:rPr>
-          <w:rFonts w:ascii="Century Gothic" w:hAnsi="Century Gothic"/>
-          <w:sz w:val="24"/>
-          <w:szCs w:val="24"/>
-        </w:rPr>
-        <w:t xml:space="preserve"> to delete workout from the user’s calendar, if “YES” was selected.</w:t>
+        <w:t>5. The system uses the Button_Delete_Workout to delete workout from the user’s calendar, if “YES” was selected.</w:t>
       </w:r>
     </w:p>
     <w:p>
@@ -11763,16 +11565,7 @@
           <w:color w:val="auto"/>
         </w:rPr>
         <w:lastRenderedPageBreak/>
-        <w:t>Use Case #</w:t>
-      </w:r>
-      <w:r>
-        <w:rPr>
-          <w:rFonts w:ascii="Century Gothic" w:hAnsi="Century Gothic"/>
-          <w:b/>
-          <w:bCs/>
-          <w:color w:val="auto"/>
-        </w:rPr>
-        <w:t>3</w:t>
+        <w:t>Use Case #3</w:t>
       </w:r>
       <w:r>
         <w:rPr>
@@ -11782,17 +11575,7 @@
           <w:color w:val="auto"/>
           <w:lang w:val="en-CA"/>
         </w:rPr>
-        <w:t xml:space="preserve">: </w:t>
-      </w:r>
-      <w:r>
-        <w:rPr>
-          <w:rFonts w:ascii="Century Gothic" w:hAnsi="Century Gothic"/>
-          <w:b/>
-          <w:bCs/>
-          <w:color w:val="auto"/>
-          <w:lang w:val="en-CA"/>
-        </w:rPr>
-        <w:t>Contact Tech Support</w:t>
+        <w:t>: Contact Tech Support</w:t>
       </w:r>
       <w:bookmarkEnd w:id="48"/>
     </w:p>
@@ -11993,34 +11776,33 @@
           <w:sz w:val="24"/>
           <w:szCs w:val="24"/>
         </w:rPr>
-        <w:t xml:space="preserve">2. The system uses the </w:t>
-      </w:r>
-      <w:proofErr w:type="spellStart"/>
+        <w:t>2. The system uses the Button_Support to bring up the Contact Technical Support screen.</w:t>
+      </w:r>
+    </w:p>
+    <w:p>
+      <w:pPr>
+        <w:rPr>
+          <w:rFonts w:ascii="Century Gothic" w:hAnsi="Century Gothic"/>
+          <w:sz w:val="24"/>
+          <w:szCs w:val="24"/>
+        </w:rPr>
+      </w:pPr>
       <w:r>
         <w:rPr>
           <w:rFonts w:ascii="Century Gothic" w:eastAsia="Times New Roman" w:hAnsi="Century Gothic" w:cs="Times New Roman"/>
           <w:sz w:val="24"/>
           <w:szCs w:val="24"/>
         </w:rPr>
-        <w:t>Button_Support</w:t>
-      </w:r>
-      <w:proofErr w:type="spellEnd"/>
-      <w:r>
+        <w:t>3. The user provides information about the problem in text box and presses the Submit button.</w:t>
+      </w:r>
+    </w:p>
+    <w:p>
+      <w:pPr>
         <w:rPr>
           <w:rFonts w:ascii="Century Gothic" w:eastAsia="Times New Roman" w:hAnsi="Century Gothic" w:cs="Times New Roman"/>
           <w:sz w:val="24"/>
           <w:szCs w:val="24"/>
         </w:rPr>
-        <w:t xml:space="preserve"> to bring up the Contact Technical Support screen.</w:t>
-      </w:r>
-    </w:p>
-    <w:p>
-      <w:pPr>
-        <w:rPr>
-          <w:rFonts w:ascii="Century Gothic" w:hAnsi="Century Gothic"/>
-          <w:sz w:val="24"/>
-          <w:szCs w:val="24"/>
-        </w:rPr>
       </w:pPr>
       <w:r>
         <w:rPr>
@@ -12028,42 +11810,7 @@
           <w:sz w:val="24"/>
           <w:szCs w:val="24"/>
         </w:rPr>
-        <w:t>3. The user provides information about the problem in text box and presses the Submit button.</w:t>
-      </w:r>
-    </w:p>
-    <w:p>
-      <w:pPr>
-        <w:rPr>
-          <w:rFonts w:ascii="Century Gothic" w:eastAsia="Times New Roman" w:hAnsi="Century Gothic" w:cs="Times New Roman"/>
-          <w:sz w:val="24"/>
-          <w:szCs w:val="24"/>
-        </w:rPr>
-      </w:pPr>
-      <w:r>
-        <w:rPr>
-          <w:rFonts w:ascii="Century Gothic" w:eastAsia="Times New Roman" w:hAnsi="Century Gothic" w:cs="Times New Roman"/>
-          <w:sz w:val="24"/>
-          <w:szCs w:val="24"/>
-        </w:rPr>
-        <w:t xml:space="preserve">4. The system uses the </w:t>
-      </w:r>
-      <w:proofErr w:type="spellStart"/>
-      <w:r>
-        <w:rPr>
-          <w:rFonts w:ascii="Century Gothic" w:eastAsia="Times New Roman" w:hAnsi="Century Gothic" w:cs="Times New Roman"/>
-          <w:sz w:val="24"/>
-          <w:szCs w:val="24"/>
-        </w:rPr>
-        <w:t>Button_Support_Submit</w:t>
-      </w:r>
-      <w:proofErr w:type="spellEnd"/>
-      <w:r>
-        <w:rPr>
-          <w:rFonts w:ascii="Century Gothic" w:eastAsia="Times New Roman" w:hAnsi="Century Gothic" w:cs="Times New Roman"/>
-          <w:sz w:val="24"/>
-          <w:szCs w:val="24"/>
-        </w:rPr>
-        <w:t xml:space="preserve"> to generate a ticket with a problem.</w:t>
+        <w:t>4. The system uses the Button_Support_Submit to generate a ticket with a problem.</w:t>
       </w:r>
     </w:p>
     <w:p>
@@ -12327,25 +12074,7 @@
           <w:sz w:val="24"/>
           <w:szCs w:val="24"/>
         </w:rPr>
-        <w:t xml:space="preserve">2. The system uses the </w:t>
-      </w:r>
-      <w:proofErr w:type="spellStart"/>
-      <w:r>
-        <w:rPr>
-          <w:rFonts w:ascii="Century Gothic" w:eastAsia="Times New Roman" w:hAnsi="Century Gothic" w:cs="Times New Roman"/>
-          <w:sz w:val="24"/>
-          <w:szCs w:val="24"/>
-        </w:rPr>
-        <w:t>Button_History</w:t>
-      </w:r>
-      <w:proofErr w:type="spellEnd"/>
-      <w:r>
-        <w:rPr>
-          <w:rFonts w:ascii="Century Gothic" w:eastAsia="Times New Roman" w:hAnsi="Century Gothic" w:cs="Times New Roman"/>
-          <w:sz w:val="24"/>
-          <w:szCs w:val="24"/>
-        </w:rPr>
-        <w:t xml:space="preserve"> to bring up the History screen.</w:t>
+        <w:t>2. The system uses the Button_History to bring up the History screen.</w:t>
       </w:r>
     </w:p>
     <w:p>
@@ -12636,25 +12365,24 @@
           <w:sz w:val="24"/>
           <w:szCs w:val="24"/>
         </w:rPr>
-        <w:t xml:space="preserve">2. The system uses the </w:t>
-      </w:r>
-      <w:proofErr w:type="spellStart"/>
-      <w:r>
+        <w:t>2. The system uses the Button_Tech_Add_Workout to bring up the Add Workout screen.</w:t>
+      </w:r>
+    </w:p>
+    <w:p>
+      <w:pPr>
         <w:rPr>
           <w:rFonts w:ascii="Century Gothic" w:eastAsia="Times New Roman" w:hAnsi="Century Gothic" w:cs="Times New Roman"/>
           <w:sz w:val="24"/>
           <w:szCs w:val="24"/>
         </w:rPr>
-        <w:t>Button_Tech_Add_Workout</w:t>
-      </w:r>
-      <w:proofErr w:type="spellEnd"/>
+      </w:pPr>
       <w:r>
         <w:rPr>
           <w:rFonts w:ascii="Century Gothic" w:eastAsia="Times New Roman" w:hAnsi="Century Gothic" w:cs="Times New Roman"/>
           <w:sz w:val="24"/>
           <w:szCs w:val="24"/>
         </w:rPr>
-        <w:t xml:space="preserve"> to bring up the Add Workout screen.</w:t>
+        <w:t>3. The admin user (technician) provides information about the new workout, uploads the data and presses Submit button.</w:t>
       </w:r>
     </w:p>
     <w:p>
@@ -12671,54 +12399,17 @@
           <w:sz w:val="24"/>
           <w:szCs w:val="24"/>
         </w:rPr>
-        <w:t>3. The admin user (technician) provides information about the new workout, uploads the data and presses Submit button.</w:t>
-      </w:r>
-    </w:p>
-    <w:p>
-      <w:pPr>
-        <w:rPr>
-          <w:rFonts w:ascii="Century Gothic" w:eastAsia="Times New Roman" w:hAnsi="Century Gothic" w:cs="Times New Roman"/>
-          <w:sz w:val="24"/>
-          <w:szCs w:val="24"/>
-        </w:rPr>
-      </w:pPr>
-      <w:r>
-        <w:rPr>
-          <w:rFonts w:ascii="Century Gothic" w:eastAsia="Times New Roman" w:hAnsi="Century Gothic" w:cs="Times New Roman"/>
-          <w:sz w:val="24"/>
-          <w:szCs w:val="24"/>
-        </w:rPr>
-        <w:t xml:space="preserve">4. The System uses the </w:t>
-      </w:r>
-      <w:proofErr w:type="spellStart"/>
-      <w:r>
-        <w:rPr>
-          <w:rFonts w:ascii="Century Gothic" w:eastAsia="Times New Roman" w:hAnsi="Century Gothic" w:cs="Times New Roman"/>
-          <w:sz w:val="24"/>
-          <w:szCs w:val="24"/>
-        </w:rPr>
-        <w:t>Button_Tech_Add_Workout_Submit</w:t>
-      </w:r>
-      <w:proofErr w:type="spellEnd"/>
-      <w:r>
-        <w:rPr>
-          <w:rFonts w:ascii="Century Gothic" w:eastAsia="Times New Roman" w:hAnsi="Century Gothic" w:cs="Times New Roman"/>
-          <w:sz w:val="24"/>
-          <w:szCs w:val="24"/>
-        </w:rPr>
-        <w:t xml:space="preserve">  to persist the new workout in database.</w:t>
-      </w:r>
-    </w:p>
-    <w:p>
-      <w:pPr>
-        <w:rPr>
-          <w:rFonts w:ascii="Century Gothic" w:hAnsi="Century Gothic"/>
-          <w:sz w:val="24"/>
-          <w:szCs w:val="24"/>
-        </w:rPr>
-      </w:pPr>
-      <w:bookmarkStart w:id="49" w:name="_GoBack"/>
-      <w:bookmarkEnd w:id="49"/>
+        <w:t>4. The System uses the Button_Tech_Add_Workout_Submit  to persist the new workout in database.</w:t>
+      </w:r>
+    </w:p>
+    <w:p>
+      <w:pPr>
+        <w:rPr>
+          <w:rFonts w:ascii="Century Gothic" w:hAnsi="Century Gothic"/>
+          <w:sz w:val="24"/>
+          <w:szCs w:val="24"/>
+        </w:rPr>
+      </w:pPr>
     </w:p>
     <w:p>
       <w:pPr>
@@ -12733,7 +12424,7 @@
           <w:szCs w:val="32"/>
         </w:rPr>
       </w:pPr>
-      <w:bookmarkStart w:id="50" w:name="_Toc24141496"/>
+      <w:bookmarkStart w:id="49" w:name="_Toc24141496"/>
       <w:r>
         <w:rPr>
           <w:rFonts w:ascii="Century Gothic" w:hAnsi="Century Gothic"/>
@@ -12746,7 +12437,7 @@
         <w:lastRenderedPageBreak/>
         <w:t>Data Modelling and Analysis</w:t>
       </w:r>
-      <w:bookmarkEnd w:id="50"/>
+      <w:bookmarkEnd w:id="49"/>
       <w:r>
         <w:rPr>
           <w:rFonts w:ascii="Century Gothic" w:hAnsi="Century Gothic"/>
@@ -12770,7 +12461,7 @@
           <w:color w:val="auto"/>
         </w:rPr>
       </w:pPr>
-      <w:bookmarkStart w:id="51" w:name="_Toc24141497"/>
+      <w:bookmarkStart w:id="50" w:name="_Toc24141497"/>
       <w:r>
         <w:rPr>
           <w:rFonts w:ascii="Century Gothic" w:hAnsi="Century Gothic"/>
@@ -12780,7 +12471,7 @@
         </w:rPr>
         <w:t>Normalized Data Model Diagram</w:t>
       </w:r>
-      <w:bookmarkEnd w:id="51"/>
+      <w:bookmarkEnd w:id="50"/>
     </w:p>
     <w:p>
       <w:pPr>
@@ -12901,7 +12592,7 @@
           <w:color w:val="auto"/>
         </w:rPr>
       </w:pPr>
-      <w:bookmarkStart w:id="52" w:name="_Toc24141498"/>
+      <w:bookmarkStart w:id="51" w:name="_Toc24141498"/>
       <w:r>
         <w:rPr>
           <w:rFonts w:ascii="Century Gothic" w:hAnsi="Century Gothic"/>
@@ -12955,27 +12646,14 @@
                             <w:r>
                               <w:t xml:space="preserve">Figure </w:t>
                             </w:r>
-                            <w:r>
-                              <w:fldChar w:fldCharType="begin"/>
-                            </w:r>
-                            <w:r>
-                              <w:instrText xml:space="preserve"> SEQ Figure \* ARABIC </w:instrText>
-                            </w:r>
-                            <w:r>
-                              <w:fldChar w:fldCharType="separate"/>
-                            </w:r>
-                            <w:r>
-                              <w:rPr>
-                                <w:noProof/>
-                              </w:rPr>
-                              <w:t>2</w:t>
-                            </w:r>
-                            <w:r>
-                              <w:rPr>
-                                <w:noProof/>
-                              </w:rPr>
-                              <w:fldChar w:fldCharType="end"/>
-                            </w:r>
+                            <w:fldSimple w:instr=" SEQ Figure \* ARABIC ">
+                              <w:r>
+                                <w:rPr>
+                                  <w:noProof/>
+                                </w:rPr>
+                                <w:t>2</w:t>
+                              </w:r>
+                            </w:fldSimple>
                             <w:r>
                               <w:t>. Select Workout</w:t>
                             </w:r>
@@ -13009,27 +12687,14 @@
                       <w:r>
                         <w:t xml:space="preserve">Figure </w:t>
                       </w:r>
-                      <w:r>
-                        <w:fldChar w:fldCharType="begin"/>
-                      </w:r>
-                      <w:r>
-                        <w:instrText xml:space="preserve"> SEQ Figure \* ARABIC </w:instrText>
-                      </w:r>
-                      <w:r>
-                        <w:fldChar w:fldCharType="separate"/>
-                      </w:r>
-                      <w:r>
-                        <w:rPr>
-                          <w:noProof/>
-                        </w:rPr>
-                        <w:t>2</w:t>
-                      </w:r>
-                      <w:r>
-                        <w:rPr>
-                          <w:noProof/>
-                        </w:rPr>
-                        <w:fldChar w:fldCharType="end"/>
-                      </w:r>
+                      <w:fldSimple w:instr=" SEQ Figure \* ARABIC ">
+                        <w:r>
+                          <w:rPr>
+                            <w:noProof/>
+                          </w:rPr>
+                          <w:t>2</w:t>
+                        </w:r>
+                      </w:fldSimple>
                       <w:r>
                         <w:t>. Select Workout</w:t>
                       </w:r>
@@ -13112,7 +12777,7 @@
         </w:rPr>
         <w:t>Activity Diagrams</w:t>
       </w:r>
-      <w:bookmarkEnd w:id="52"/>
+      <w:bookmarkEnd w:id="51"/>
     </w:p>
     <w:p>
       <w:pPr>
@@ -13603,7 +13268,7 @@
           <w:color w:val="auto"/>
         </w:rPr>
       </w:pPr>
-      <w:bookmarkStart w:id="53" w:name="_Toc24141499"/>
+      <w:bookmarkStart w:id="52" w:name="_Toc24141499"/>
       <w:r>
         <w:rPr>
           <w:rFonts w:ascii="Century Gothic" w:hAnsi="Century Gothic"/>
@@ -13614,7 +13279,7 @@
         <w:lastRenderedPageBreak/>
         <w:t>Sequence Diagrams</w:t>
       </w:r>
-      <w:bookmarkEnd w:id="53"/>
+      <w:bookmarkEnd w:id="52"/>
     </w:p>
     <w:p>
       <w:pPr>
@@ -14193,7 +13858,7 @@
           <w:color w:val="auto"/>
         </w:rPr>
       </w:pPr>
-      <w:bookmarkStart w:id="54" w:name="_Toc24141500"/>
+      <w:bookmarkStart w:id="53" w:name="_Toc24141500"/>
       <w:r>
         <w:rPr>
           <w:rFonts w:ascii="Century Gothic" w:hAnsi="Century Gothic"/>
@@ -14203,7 +13868,7 @@
         </w:rPr>
         <w:t>UML Class Diagram</w:t>
       </w:r>
-      <w:bookmarkEnd w:id="54"/>
+      <w:bookmarkEnd w:id="53"/>
     </w:p>
     <w:p>
       <w:pPr>
@@ -14328,7 +13993,7 @@
           <w:szCs w:val="32"/>
         </w:rPr>
       </w:pPr>
-      <w:bookmarkStart w:id="55" w:name="_Toc24141501"/>
+      <w:bookmarkStart w:id="54" w:name="_Toc24141501"/>
       <w:r>
         <w:rPr>
           <w:rFonts w:ascii="Century Gothic" w:hAnsi="Century Gothic"/>
@@ -14341,7 +14006,7 @@
         <w:lastRenderedPageBreak/>
         <w:t>Process Modelling</w:t>
       </w:r>
-      <w:bookmarkEnd w:id="55"/>
+      <w:bookmarkEnd w:id="54"/>
     </w:p>
     <w:p>
       <w:pPr>
@@ -14463,9 +14128,9 @@
           <w:szCs w:val="36"/>
         </w:rPr>
       </w:pPr>
-      <w:bookmarkStart w:id="56" w:name="_Toc506458798"/>
-      <w:bookmarkStart w:id="57" w:name="_Toc506459164"/>
-      <w:bookmarkStart w:id="58" w:name="_Toc24141502"/>
+      <w:bookmarkStart w:id="55" w:name="_Toc506458798"/>
+      <w:bookmarkStart w:id="56" w:name="_Toc506459164"/>
+      <w:bookmarkStart w:id="57" w:name="_Toc24141502"/>
       <w:r>
         <w:rPr>
           <w:rFonts w:ascii="Century Gothic" w:hAnsi="Century Gothic"/>
@@ -14474,9 +14139,9 @@
         </w:rPr>
         <w:t>Non-Functional Requirements</w:t>
       </w:r>
+      <w:bookmarkEnd w:id="55"/>
       <w:bookmarkEnd w:id="56"/>
       <w:bookmarkEnd w:id="57"/>
-      <w:bookmarkEnd w:id="58"/>
     </w:p>
     <w:p>
       <w:pPr>
@@ -14866,12 +14531,8 @@
           <w:rFonts w:ascii="Century Gothic" w:hAnsi="Century Gothic"/>
         </w:rPr>
       </w:pPr>
-      <w:r>
-        <w:rPr>
-          <w:rFonts w:ascii="Century Gothic" w:hAnsi="Century Gothic"/>
-        </w:rPr>
-        <w:t xml:space="preserve"> </w:t>
-      </w:r>
+      <w:bookmarkStart w:id="58" w:name="_GoBack"/>
+      <w:bookmarkEnd w:id="58"/>
       <w:r>
         <w:rPr>
           <w:rFonts w:ascii="Century Gothic" w:hAnsi="Century Gothic"/>
@@ -17878,34 +17539,14 @@
                 <w:szCs w:val="24"/>
               </w:rPr>
             </w:pPr>
-            <w:proofErr w:type="spellStart"/>
             <w:r>
               <w:rPr>
                 <w:rFonts w:ascii="Century Gothic" w:hAnsi="Century Gothic" w:cs="Arial"/>
                 <w:sz w:val="24"/>
                 <w:szCs w:val="24"/>
               </w:rPr>
-              <w:t>Vladyslav</w:t>
-            </w:r>
-            <w:proofErr w:type="spellEnd"/>
-            <w:r>
-              <w:rPr>
-                <w:rFonts w:ascii="Century Gothic" w:hAnsi="Century Gothic" w:cs="Arial"/>
-                <w:sz w:val="24"/>
-                <w:szCs w:val="24"/>
-              </w:rPr>
-              <w:t xml:space="preserve"> </w:t>
-            </w:r>
-            <w:proofErr w:type="spellStart"/>
-            <w:r>
-              <w:rPr>
-                <w:rFonts w:ascii="Century Gothic" w:hAnsi="Century Gothic" w:cs="Arial"/>
-                <w:sz w:val="24"/>
-                <w:szCs w:val="24"/>
-              </w:rPr>
-              <w:t>Bordiug</w:t>
-            </w:r>
-            <w:proofErr w:type="spellEnd"/>
+              <w:t>Vladyslav Bordiug</w:t>
+            </w:r>
           </w:p>
         </w:tc>
         <w:tc>
@@ -18005,18 +17646,8 @@
                 <w:sz w:val="24"/>
                 <w:szCs w:val="24"/>
               </w:rPr>
-              <w:t xml:space="preserve">Mahdi </w:t>
-            </w:r>
-            <w:proofErr w:type="spellStart"/>
-            <w:r>
-              <w:rPr>
-                <w:rFonts w:ascii="Century Gothic" w:hAnsi="Century Gothic" w:cs="Arial"/>
-                <w:sz w:val="24"/>
-                <w:szCs w:val="24"/>
-              </w:rPr>
-              <w:t>Esmaeelpour</w:t>
-            </w:r>
-            <w:proofErr w:type="spellEnd"/>
+              <w:t>Mahdi Esmaeelpour</w:t>
+            </w:r>
           </w:p>
         </w:tc>
         <w:tc>
@@ -18100,18 +17731,8 @@
                 <w:sz w:val="24"/>
                 <w:szCs w:val="24"/>
               </w:rPr>
-              <w:t xml:space="preserve">Parisa </w:t>
-            </w:r>
-            <w:proofErr w:type="spellStart"/>
-            <w:r>
-              <w:rPr>
-                <w:rFonts w:ascii="Century Gothic" w:hAnsi="Century Gothic" w:cs="Arial"/>
-                <w:sz w:val="24"/>
-                <w:szCs w:val="24"/>
-              </w:rPr>
-              <w:t>Khataei</w:t>
-            </w:r>
-            <w:proofErr w:type="spellEnd"/>
+              <w:t>Parisa Khataei</w:t>
+            </w:r>
           </w:p>
         </w:tc>
         <w:tc>
@@ -20618,6 +20239,7 @@
   <w:style w:type="character" w:default="1" w:styleId="DefaultParagraphFont">
     <w:name w:val="Default Paragraph Font"/>
     <w:uiPriority w:val="1"/>
+    <w:semiHidden/>
     <w:unhideWhenUsed/>
   </w:style>
   <w:style w:type="table" w:default="1" w:styleId="TableNormal">
@@ -21201,7 +20823,7 @@
 </file>
 
 <file path=customXml/itemProps1.xml><?xml version="1.0" encoding="utf-8"?>
-<ds:datastoreItem xmlns:ds="http://schemas.openxmlformats.org/officeDocument/2006/customXml" ds:itemID="{57ED964E-15B6-4012-9B2C-A55F9FA1B072}">
+<ds:datastoreItem xmlns:ds="http://schemas.openxmlformats.org/officeDocument/2006/customXml" ds:itemID="{984B214A-DBA9-495E-8CFF-830D7F1BAF5E}">
   <ds:schemaRefs>
     <ds:schemaRef ds:uri="http://schemas.openxmlformats.org/officeDocument/2006/bibliography"/>
   </ds:schemaRefs>

</xml_diff>